<commit_message>
Uprava diagramu biznis procesov a pridanie novych plaveckych drah v konkretnych diagramoch
</commit_message>
<xml_diff>
--- a/Spravodajský portál.docx
+++ b/Spravodajský portál.docx
@@ -2483,7 +2483,23 @@
           <w:sz w:val="20"/>
           <w:szCs w:val="20"/>
         </w:rPr>
-        <w:t xml:space="preserve">3.3.2 Schv</w:t>
+        <w:t xml:space="preserve">3.3.2 BP02 Zverejnenie </w:t>
+      </w:r>
+      <w:r>
+        <w:rPr>
+          <w:rFonts w:ascii="Arial" w:eastAsia="Arial" w:hAnsi="Arial" w:cs="Arial"/>
+          <w:sz w:val="20"/>
+          <w:szCs w:val="20"/>
+        </w:rPr>
+        <w:t xml:space="preserve">č</w:t>
+      </w:r>
+      <w:r>
+        <w:rPr>
+          <w:rFonts w:ascii="Arial" w:eastAsia="Arial" w:hAnsi="Arial" w:cs="Arial"/>
+          <w:sz w:val="20"/>
+          <w:szCs w:val="20"/>
+        </w:rPr>
+        <w:t xml:space="preserve">l</w:t>
       </w:r>
       <w:r>
         <w:rPr>
@@ -2499,7 +2515,7 @@
           <w:sz w:val="20"/>
           <w:szCs w:val="20"/>
         </w:rPr>
-        <w:t xml:space="preserve">lenie inzercie	</w:t>
+        <w:t xml:space="preserve">nku	</w:t>
       </w:r>
       <w:r>
         <w:rPr>
@@ -2532,23 +2548,7 @@
           <w:sz w:val="20"/>
           <w:szCs w:val="20"/>
         </w:rPr>
-        <w:t xml:space="preserve">3.3.3 Zverejnenie </w:t>
-      </w:r>
-      <w:r>
-        <w:rPr>
-          <w:rFonts w:ascii="Arial" w:eastAsia="Arial" w:hAnsi="Arial" w:cs="Arial"/>
-          <w:sz w:val="20"/>
-          <w:szCs w:val="20"/>
-        </w:rPr>
-        <w:t xml:space="preserve">č</w:t>
-      </w:r>
-      <w:r>
-        <w:rPr>
-          <w:rFonts w:ascii="Arial" w:eastAsia="Arial" w:hAnsi="Arial" w:cs="Arial"/>
-          <w:sz w:val="20"/>
-          <w:szCs w:val="20"/>
-        </w:rPr>
-        <w:t xml:space="preserve">l</w:t>
+        <w:t xml:space="preserve">3.3.3 BP3 Schv</w:t>
       </w:r>
       <w:r>
         <w:rPr>
@@ -2564,15 +2564,15 @@
           <w:sz w:val="20"/>
           <w:szCs w:val="20"/>
         </w:rPr>
-        <w:t xml:space="preserve">nku	</w:t>
-      </w:r>
-      <w:r>
-        <w:rPr>
-          <w:rFonts w:ascii="Arial" w:eastAsia="Arial" w:hAnsi="Arial" w:cs="Arial"/>
-          <w:sz w:val="20"/>
-          <w:szCs w:val="20"/>
-        </w:rPr>
-        <w:t xml:space="preserve">12</w:t>
+        <w:t xml:space="preserve">lenie inzercie	</w:t>
+      </w:r>
+      <w:r>
+        <w:rPr>
+          <w:rFonts w:ascii="Arial" w:eastAsia="Arial" w:hAnsi="Arial" w:cs="Arial"/>
+          <w:sz w:val="20"/>
+          <w:szCs w:val="20"/>
+        </w:rPr>
+        <w:t xml:space="preserve">13</w:t>
       </w:r>
     </w:p>
     <w:p>
@@ -2670,7 +2670,7 @@
           <w:sz w:val="20"/>
           <w:szCs w:val="20"/>
         </w:rPr>
-        <w:t xml:space="preserve">13</w:t>
+        <w:t xml:space="preserve">15</w:t>
       </w:r>
     </w:p>
     <w:p>
@@ -2768,7 +2768,7 @@
           <w:sz w:val="20"/>
           <w:szCs w:val="20"/>
         </w:rPr>
-        <w:t xml:space="preserve">14</w:t>
+        <w:t xml:space="preserve">16</w:t>
       </w:r>
     </w:p>
     <w:p>
@@ -2881,7 +2881,7 @@
           <w:sz w:val="20"/>
           <w:szCs w:val="20"/>
         </w:rPr>
-        <w:t xml:space="preserve">14</w:t>
+        <w:t xml:space="preserve">16</w:t>
       </w:r>
     </w:p>
     <w:p>
@@ -2930,7 +2930,7 @@
           <w:sz w:val="20"/>
           <w:szCs w:val="20"/>
         </w:rPr>
-        <w:t xml:space="preserve">14</w:t>
+        <w:t xml:space="preserve">16</w:t>
       </w:r>
     </w:p>
     <w:p>
@@ -2979,7 +2979,7 @@
           <w:sz w:val="20"/>
           <w:szCs w:val="20"/>
         </w:rPr>
-        <w:t xml:space="preserve">14</w:t>
+        <w:t xml:space="preserve">16</w:t>
       </w:r>
     </w:p>
     <w:p>
@@ -3012,7 +3012,7 @@
           <w:sz w:val="20"/>
           <w:szCs w:val="20"/>
         </w:rPr>
-        <w:t xml:space="preserve">14</w:t>
+        <w:t xml:space="preserve">16</w:t>
       </w:r>
     </w:p>
     <w:p>
@@ -3061,7 +3061,7 @@
           <w:sz w:val="20"/>
           <w:szCs w:val="20"/>
         </w:rPr>
-        <w:t xml:space="preserve">14</w:t>
+        <w:t xml:space="preserve">16</w:t>
       </w:r>
     </w:p>
     <w:p>
@@ -3110,7 +3110,7 @@
           <w:sz w:val="20"/>
           <w:szCs w:val="20"/>
         </w:rPr>
-        <w:t xml:space="preserve">14</w:t>
+        <w:t xml:space="preserve">16</w:t>
       </w:r>
     </w:p>
     <w:p>
@@ -3191,7 +3191,7 @@
           <w:sz w:val="20"/>
           <w:szCs w:val="20"/>
         </w:rPr>
-        <w:t xml:space="preserve">14</w:t>
+        <w:t xml:space="preserve">16</w:t>
       </w:r>
     </w:p>
     <w:p>
@@ -3273,7 +3273,7 @@
           <w:sz w:val="20"/>
           <w:szCs w:val="20"/>
         </w:rPr>
-        <w:t xml:space="preserve">15</w:t>
+        <w:t xml:space="preserve">17</w:t>
       </w:r>
     </w:p>
     <w:p>
@@ -3307,7 +3307,7 @@
           <w:sz w:val="20"/>
           <w:szCs w:val="20"/>
         </w:rPr>
-        <w:t xml:space="preserve">16</w:t>
+        <w:t xml:space="preserve">18</w:t>
       </w:r>
     </w:p>
     <w:p>
@@ -3405,7 +3405,7 @@
           <w:sz w:val="20"/>
           <w:szCs w:val="20"/>
         </w:rPr>
-        <w:t xml:space="preserve">17</w:t>
+        <w:t xml:space="preserve">19</w:t>
       </w:r>
     </w:p>
     <w:p>
@@ -3454,7 +3454,7 @@
           <w:sz w:val="20"/>
           <w:szCs w:val="20"/>
         </w:rPr>
-        <w:t xml:space="preserve">17</w:t>
+        <w:t xml:space="preserve">19</w:t>
       </w:r>
       <w:r>
         <w:fldChar w:fldCharType="end"/>
@@ -31754,7 +31754,7 @@
           <w:color w:val="000000"/>
         </w:rPr>
       </w:pPr>
-      <w:bookmarkStart w:id="75" w:name="BKM_CFEBDEF2_1383_4FD7_BA46_08C0BE7976EC_START"/>
+      <w:bookmarkStart w:id="75" w:name="BKM_B2C4959E_F9EF_4BF3_B35B_205C660AEE01_START"/>
       <w:bookmarkEnd w:id="75"/>
       <w:r>
         <w:rPr>
@@ -31764,7 +31764,7 @@
           <w:b/>
           <w:color w:val="000000"/>
         </w:rPr>
-        <w:t xml:space="preserve">Schv</w:t>
+        <w:t xml:space="preserve">BP02 Zverejnenie </w:t>
       </w:r>
       <w:r>
         <w:rPr>
@@ -31774,7 +31774,7 @@
           <w:b/>
           <w:color w:val="000000"/>
         </w:rPr>
-        <w:t xml:space="preserve">á</w:t>
+        <w:t xml:space="preserve">č</w:t>
       </w:r>
       <w:r>
         <w:rPr>
@@ -31784,7 +31784,27 @@
           <w:b/>
           <w:color w:val="000000"/>
         </w:rPr>
-        <w:t xml:space="preserve">lenie inzercie</w:t>
+        <w:t xml:space="preserve">l</w:t>
+      </w:r>
+      <w:r>
+        <w:rPr>
+          <w:rFonts w:ascii="Arial" w:eastAsia="Arial" w:hAnsi="Arial" w:cs="Arial"/>
+          <w:sz w:val="32"/>
+          <w:szCs w:val="32"/>
+          <w:b/>
+          <w:color w:val="000000"/>
+        </w:rPr>
+        <w:t xml:space="preserve">á</w:t>
+      </w:r>
+      <w:r>
+        <w:rPr>
+          <w:rFonts w:ascii="Arial" w:eastAsia="Arial" w:hAnsi="Arial" w:cs="Arial"/>
+          <w:sz w:val="32"/>
+          <w:szCs w:val="32"/>
+          <w:b/>
+          <w:color w:val="000000"/>
+        </w:rPr>
+        <w:t xml:space="preserve">nku</w:t>
       </w:r>
       <w:r>
         <w:rPr>
@@ -31870,18 +31890,6 @@
           <w:i/>
           <w:color w:val="000000"/>
         </w:rPr>
-        <w:t xml:space="preserve">  </w:t>
-      </w:r>
-      <w:bookmarkStart w:id="76" w:name="BKM_CFEBDEF2_1383_4FD7_BA46_08C0BE7976EC_END"/>
-      <w:bookmarkEnd w:id="76"/>
-      <w:r>
-        <w:rPr>
-          <w:rFonts w:ascii="Times New Roman" w:eastAsia="Times New Roman" w:hAnsi="Times New Roman" w:cs="Times New Roman"/>
-          <w:sz w:val="20"/>
-          <w:szCs w:val="20"/>
-          <w:i/>
-          <w:color w:val="000000"/>
-        </w:rPr>
       </w:r>
     </w:p>
     <w:p>
@@ -31903,81 +31911,6 @@
           <w:rFonts w:ascii="Times New Roman" w:eastAsia="Times New Roman" w:hAnsi="Times New Roman" w:cs="Times New Roman"/>
           <w:sz w:val="20"/>
           <w:szCs w:val="20"/>
-          <w:color w:val="000000"/>
-        </w:rPr>
-      </w:r>
-    </w:p>
-    <w:p>
-      <w:pPr>
-        <w:pStyle w:val="heading3"/>
-        <w:keepLines/>
-        <w:spacing w:before="240" w:after="80" w:line="240"/>
-        <w:rPr>
-          <w:rFonts w:hint="default"/>
-          <w:sz w:val="32"/>
-          <w:szCs w:val="32"/>
-          <w:b/>
-          <w:color w:val="000000"/>
-        </w:rPr>
-      </w:pPr>
-      <w:bookmarkStart w:id="77" w:name="BKM_B2C4959E_F9EF_4BF3_B35B_205C660AEE01_START"/>
-      <w:bookmarkEnd w:id="77"/>
-      <w:r>
-        <w:rPr>
-          <w:rFonts w:ascii="Arial" w:eastAsia="Arial" w:hAnsi="Arial" w:cs="Arial"/>
-          <w:sz w:val="32"/>
-          <w:szCs w:val="32"/>
-          <w:b/>
-          <w:color w:val="000000"/>
-        </w:rPr>
-        <w:t xml:space="preserve">Zverejnenie </w:t>
-      </w:r>
-      <w:r>
-        <w:rPr>
-          <w:rFonts w:ascii="Arial" w:eastAsia="Arial" w:hAnsi="Arial" w:cs="Arial"/>
-          <w:sz w:val="32"/>
-          <w:szCs w:val="32"/>
-          <w:b/>
-          <w:color w:val="000000"/>
-        </w:rPr>
-        <w:t xml:space="preserve">č</w:t>
-      </w:r>
-      <w:r>
-        <w:rPr>
-          <w:rFonts w:ascii="Arial" w:eastAsia="Arial" w:hAnsi="Arial" w:cs="Arial"/>
-          <w:sz w:val="32"/>
-          <w:szCs w:val="32"/>
-          <w:b/>
-          <w:color w:val="000000"/>
-        </w:rPr>
-        <w:t xml:space="preserve">l</w:t>
-      </w:r>
-      <w:r>
-        <w:rPr>
-          <w:rFonts w:ascii="Arial" w:eastAsia="Arial" w:hAnsi="Arial" w:cs="Arial"/>
-          <w:sz w:val="32"/>
-          <w:szCs w:val="32"/>
-          <w:b/>
-          <w:color w:val="000000"/>
-        </w:rPr>
-        <w:t xml:space="preserve">á</w:t>
-      </w:r>
-      <w:r>
-        <w:rPr>
-          <w:rFonts w:ascii="Arial" w:eastAsia="Arial" w:hAnsi="Arial" w:cs="Arial"/>
-          <w:sz w:val="32"/>
-          <w:szCs w:val="32"/>
-          <w:b/>
-          <w:color w:val="000000"/>
-        </w:rPr>
-        <w:t xml:space="preserve">nku</w:t>
-      </w:r>
-      <w:r>
-        <w:rPr>
-          <w:rFonts w:ascii="Arial" w:eastAsia="Arial" w:hAnsi="Arial" w:cs="Arial"/>
-          <w:sz w:val="32"/>
-          <w:szCs w:val="32"/>
-          <w:b/>
           <w:color w:val="000000"/>
         </w:rPr>
       </w:r>
@@ -31998,6 +31931,8 @@
           <w:color w:val="000000"/>
         </w:rPr>
       </w:pPr>
+      <w:bookmarkStart w:id="76" w:name="BKM_0A2BDEFB_A23D_4788_90A4_F22EB52E72F0_START"/>
+      <w:bookmarkEnd w:id="76"/>
       <w:r>
         <w:rPr>
           <w:rFonts w:ascii="Times New Roman" w:eastAsia="Times New Roman" w:hAnsi="Times New Roman" w:cs="Times New Roman"/>
@@ -32006,54 +31941,143 @@
           <w:i/>
           <w:color w:val="000000"/>
         </w:rPr>
-        <w:t xml:space="preserve">Ľ</w:t>
-      </w:r>
-      <w:r>
-        <w:rPr>
-          <w:rFonts w:ascii="Times New Roman" w:eastAsia="Times New Roman" w:hAnsi="Times New Roman" w:cs="Times New Roman"/>
-          <w:sz w:val="20"/>
-          <w:szCs w:val="20"/>
-          <w:i/>
-          <w:color w:val="000000"/>
-        </w:rPr>
-        <w:t xml:space="preserve">ubo</w:t>
-      </w:r>
-      <w:r>
-        <w:rPr>
-          <w:rFonts w:ascii="Times New Roman" w:eastAsia="Times New Roman" w:hAnsi="Times New Roman" w:cs="Times New Roman"/>
-          <w:sz w:val="20"/>
-          <w:szCs w:val="20"/>
-          <w:i/>
-          <w:color w:val="000000"/>
-        </w:rPr>
-        <w:t xml:space="preserve">š</w:t>
-      </w:r>
-      <w:r>
-        <w:rPr>
-          <w:rFonts w:ascii="Times New Roman" w:eastAsia="Times New Roman" w:hAnsi="Times New Roman" w:cs="Times New Roman"/>
-          <w:sz w:val="20"/>
-          <w:szCs w:val="20"/>
-          <w:i/>
-          <w:color w:val="000000"/>
-        </w:rPr>
-        <w:t xml:space="preserve"> Dani</w:t>
-      </w:r>
-      <w:r>
-        <w:rPr>
-          <w:rFonts w:ascii="Times New Roman" w:eastAsia="Times New Roman" w:hAnsi="Times New Roman" w:cs="Times New Roman"/>
-          <w:sz w:val="20"/>
-          <w:szCs w:val="20"/>
-          <w:i/>
-          <w:color w:val="000000"/>
-        </w:rPr>
-        <w:t xml:space="preserve">š</w:t>
-      </w:r>
-      <w:r>
-        <w:rPr>
-          <w:rFonts w:ascii="Times New Roman" w:eastAsia="Times New Roman" w:hAnsi="Times New Roman" w:cs="Times New Roman"/>
-          <w:sz w:val="20"/>
-          <w:szCs w:val="20"/>
-          <w:i/>
+        <w:t xml:space="preserve">Notas</w:t>
+      </w:r>
+    </w:p>
+    <w:p>
+      <w:pPr>
+        <w:pStyle w:val="DiagramImage"/>
+        <w:numId w:val="0"/>
+        <w:ilvl w:val="0"/>
+        <w:jc w:val="center"/>
+        <w:keepLines/>
+        <w:spacing w:before="60" w:after="60" w:line="240"/>
+        <w:rPr>
+          <w:rFonts w:hint="default"/>
+          <w:sz w:val="20"/>
+          <w:szCs w:val="20"/>
+          <w:color w:val="000000"/>
+        </w:rPr>
+      </w:pPr>
+      <w:r>
+        <w:rPr>
+          <w:sz w:val="0"/>
+          <w:szCs w:val="0"/>
+        </w:rPr>
+        <w:drawing>
+          <wp:inline distT="0" distB="0" distL="0" distR="0">
+            <wp:extent cx="5723890" cy="4992370"/>
+            <wp:effectExtent l="0" t="0" r="0" b="0"/>
+            <wp:docPr id="119" descr="" name=""/>
+            <wp:cNvGraphicFramePr>
+              <a:graphicFrameLocks xmlns:a="http://schemas.openxmlformats.org/drawingml/2006/main" noChangeAspect="1"/>
+            </wp:cNvGraphicFramePr>
+            <a:graphic xmlns:a="http://schemas.openxmlformats.org/drawingml/2006/main">
+              <a:graphicData uri="http://schemas.openxmlformats.org/drawingml/2006/picture">
+                <pic:pic xmlns:pic="http://schemas.openxmlformats.org/drawingml/2006/picture">
+                  <pic:nvPicPr>
+                    <pic:cNvPr id="119" name="Picture"/>
+                    <pic:cNvPicPr/>
+                  </pic:nvPicPr>
+                  <pic:blipFill>
+                    <a:blip r:embed="img119"/>
+                    <a:stretch>
+                      <a:fillRect/>
+                    </a:stretch>
+                  </pic:blipFill>
+                  <pic:spPr bwMode="auto">
+                    <a:xfrm>
+                      <a:off x="0" y="0"/>
+                      <a:ext cx="5723890" cy="4992370"/>
+                    </a:xfrm>
+                    <a:prstGeom prst="rect">
+                      <a:avLst/>
+                    </a:prstGeom>
+                    <a:noFill/>
+                    <a:ln w="9525">
+                      <a:noFill/>
+                      <a:miter lim="800000"/>
+                      <a:headEnd/>
+                      <a:tailEnd/>
+                    </a:ln>
+                  </pic:spPr>
+                </pic:pic>
+              </a:graphicData>
+            </a:graphic>
+          </wp:inline>
+        </w:drawing>
+      </w:r>
+      <w:r>
+        <w:rPr>
+          <w:rFonts w:ascii="Times New Roman" w:eastAsia="Times New Roman" w:hAnsi="Times New Roman" w:cs="Times New Roman"/>
+          <w:sz w:val="20"/>
+          <w:szCs w:val="20"/>
+          <w:color w:val="000000"/>
+        </w:rPr>
+      </w:r>
+    </w:p>
+    <w:p>
+      <w:pPr>
+        <w:pStyle w:val="DiagramLabel"/>
+        <w:jc w:val="center"/>
+        <w:spacing w:before="60" w:after="240" w:line="240"/>
+        <w:rPr>
+          <w:rFonts w:hint="default"/>
+          <w:sz w:val="16"/>
+          <w:szCs w:val="16"/>
+          <w:color w:val="000000"/>
+        </w:rPr>
+      </w:pPr>
+      <w:r>
+        <w:rPr>
+          <w:rFonts w:ascii="Times New Roman" w:eastAsia="Times New Roman" w:hAnsi="Times New Roman" w:cs="Times New Roman"/>
+          <w:sz w:val="16"/>
+          <w:szCs w:val="16"/>
+          <w:color w:val="000000"/>
+        </w:rPr>
+        <w:t xml:space="preserve">BP02 Zverejnenie </w:t>
+      </w:r>
+      <w:r>
+        <w:rPr>
+          <w:rFonts w:ascii="Times New Roman" w:eastAsia="Times New Roman" w:hAnsi="Times New Roman" w:cs="Times New Roman"/>
+          <w:sz w:val="16"/>
+          <w:szCs w:val="16"/>
+          <w:color w:val="000000"/>
+        </w:rPr>
+        <w:t xml:space="preserve">č</w:t>
+      </w:r>
+      <w:r>
+        <w:rPr>
+          <w:rFonts w:ascii="Times New Roman" w:eastAsia="Times New Roman" w:hAnsi="Times New Roman" w:cs="Times New Roman"/>
+          <w:sz w:val="16"/>
+          <w:szCs w:val="16"/>
+          <w:color w:val="000000"/>
+        </w:rPr>
+        <w:t xml:space="preserve">l</w:t>
+      </w:r>
+      <w:r>
+        <w:rPr>
+          <w:rFonts w:ascii="Times New Roman" w:eastAsia="Times New Roman" w:hAnsi="Times New Roman" w:cs="Times New Roman"/>
+          <w:sz w:val="16"/>
+          <w:szCs w:val="16"/>
+          <w:color w:val="000000"/>
+        </w:rPr>
+        <w:t xml:space="preserve">á</w:t>
+      </w:r>
+      <w:r>
+        <w:rPr>
+          <w:rFonts w:ascii="Times New Roman" w:eastAsia="Times New Roman" w:hAnsi="Times New Roman" w:cs="Times New Roman"/>
+          <w:sz w:val="16"/>
+          <w:szCs w:val="16"/>
+          <w:color w:val="000000"/>
+        </w:rPr>
+        <w:t xml:space="preserve">nku</w:t>
+      </w:r>
+      <w:r>
+        <w:rPr>
+          <w:rFonts w:ascii="Times New Roman" w:eastAsia="Times New Roman" w:hAnsi="Times New Roman" w:cs="Times New Roman"/>
+          <w:sz w:val="16"/>
+          <w:szCs w:val="16"/>
           <w:color w:val="000000"/>
         </w:rPr>
         <w:t xml:space="preserve">  </w:t>
@@ -32061,43 +32085,21 @@
       <w:r>
         <w:rPr>
           <w:rFonts w:ascii="Times New Roman" w:eastAsia="Times New Roman" w:hAnsi="Times New Roman" w:cs="Times New Roman"/>
-          <w:sz w:val="20"/>
-          <w:szCs w:val="20"/>
-          <w:i/>
+          <w:sz w:val="16"/>
+          <w:szCs w:val="16"/>
           <w:color w:val="000000"/>
         </w:rPr>
         <w:t xml:space="preserve">  </w:t>
       </w:r>
-      <w:r>
-        <w:rPr>
-          <w:rStyle w:val="SSBookmark"/>
-          <w:rFonts w:ascii="Times New Roman" w:eastAsia="Times New Roman" w:hAnsi="Times New Roman" w:cs="Times New Roman"/>
-          <w:sz w:val="20"/>
-          <w:szCs w:val="20"/>
-          <w:b/>
-          <w:i w:val="false"/>
-          <w:color w:val="000000"/>
-          <w:shd w:fill="ffff80"/>
-        </w:rPr>
-        <w:t xml:space="preserve">  </w:t>
-      </w:r>
+      <w:bookmarkStart w:id="77" w:name="BKM_0A2BDEFB_A23D_4788_90A4_F22EB52E72F0_END"/>
+      <w:bookmarkEnd w:id="77"/>
       <w:bookmarkStart w:id="78" w:name="BKM_B2C4959E_F9EF_4BF3_B35B_205C660AEE01_END"/>
       <w:bookmarkEnd w:id="78"/>
-      <w:bookmarkStart w:id="79" w:name="PROCESY_END"/>
-      <w:bookmarkEnd w:id="79"/>
-      <w:bookmarkStart w:id="80" w:name="BKM_97E8A504_DA19_48C0_9331_48118B91E2AD_END"/>
-      <w:bookmarkEnd w:id="80"/>
-      <w:bookmarkStart w:id="81" w:name="BIZNIS_PROCESNÝ_MODEL_END"/>
-      <w:bookmarkEnd w:id="81"/>
-      <w:bookmarkStart w:id="82" w:name="BKM_12688515_2AAA_427D_B733_ECC2A729E775_END"/>
-      <w:bookmarkEnd w:id="82"/>
-      <w:r>
-        <w:rPr>
-          <w:rFonts w:ascii="Times New Roman" w:eastAsia="Times New Roman" w:hAnsi="Times New Roman" w:cs="Times New Roman"/>
-          <w:sz w:val="20"/>
-          <w:szCs w:val="20"/>
-          <w:b w:val="false"/>
-          <w:i/>
+      <w:r>
+        <w:rPr>
+          <w:rFonts w:ascii="Times New Roman" w:eastAsia="Times New Roman" w:hAnsi="Times New Roman" w:cs="Times New Roman"/>
+          <w:sz w:val="16"/>
+          <w:szCs w:val="16"/>
           <w:color w:val="000000"/>
         </w:rPr>
       </w:r>
@@ -32127,148 +32129,54 @@
     </w:p>
     <w:p>
       <w:pPr>
-        <w:pStyle w:val="Normal"/>
-        <w:numId w:val="0"/>
-        <w:ilvl w:val="0"/>
-        <w:jc w:val="both"/>
-        <w:spacing w:before="0" w:after="0" w:line="240"/>
+        <w:pStyle w:val="heading3"/>
+        <w:keepLines/>
+        <w:spacing w:before="240" w:after="80" w:line="240"/>
         <w:rPr>
           <w:rFonts w:hint="default"/>
-          <w:sz w:val="20"/>
-          <w:szCs w:val="20"/>
+          <w:sz w:val="32"/>
+          <w:szCs w:val="32"/>
+          <w:b/>
+          <w:color w:val="000000"/>
         </w:rPr>
       </w:pPr>
-      <w:r>
-        <w:rPr>
-          <w:rFonts w:ascii="Times New Roman" w:eastAsia="Times New Roman" w:hAnsi="Times New Roman" w:cs="Times New Roman"/>
-          <w:sz w:val="20"/>
-          <w:szCs w:val="20"/>
-        </w:rPr>
-      </w:r>
-    </w:p>
-    <w:p>
-      <w:pPr>
-        <w:pStyle w:val="heading1"/>
-        <w:keepLines/>
-        <w:pageBreakBefore/>
-        <w:spacing w:before="0" w:after="80" w:line="240"/>
-        <w:rPr>
-          <w:rFonts w:hint="default"/>
-          <w:sz w:val="44"/>
-          <w:szCs w:val="44"/>
+      <w:bookmarkStart w:id="79" w:name="BKM_CFEBDEF2_1383_4FD7_BA46_08C0BE7976EC_START"/>
+      <w:bookmarkEnd w:id="79"/>
+      <w:r>
+        <w:rPr>
+          <w:rFonts w:ascii="Arial" w:eastAsia="Arial" w:hAnsi="Arial" w:cs="Arial"/>
+          <w:sz w:val="32"/>
+          <w:szCs w:val="32"/>
           <w:b/>
           <w:color w:val="000000"/>
         </w:rPr>
-      </w:pPr>
-      <w:r>
-        <w:rPr>
-          <w:rFonts w:ascii="Arial" w:eastAsia="Arial" w:hAnsi="Arial" w:cs="Arial"/>
-          <w:sz w:val="44"/>
-          <w:szCs w:val="44"/>
+        <w:t xml:space="preserve">BP3 Schv</w:t>
+      </w:r>
+      <w:r>
+        <w:rPr>
+          <w:rFonts w:ascii="Arial" w:eastAsia="Arial" w:hAnsi="Arial" w:cs="Arial"/>
+          <w:sz w:val="32"/>
+          <w:szCs w:val="32"/>
           <w:b/>
           <w:color w:val="000000"/>
         </w:rPr>
-        <w:t xml:space="preserve">R</w:t>
-      </w:r>
-      <w:bookmarkStart w:id="83" w:name="REVÍZIA_OPISU_RIEENÉHO_PROBLÉMU_START"/>
-      <w:bookmarkEnd w:id="83"/>
-      <w:bookmarkStart w:id="84" w:name="BKM_2AEC48B6_0F07_4D94_B497_BA727064BB62_START"/>
-      <w:bookmarkEnd w:id="84"/>
-      <w:r>
-        <w:rPr>
-          <w:rFonts w:ascii="Arial" w:eastAsia="Arial" w:hAnsi="Arial" w:cs="Arial"/>
-          <w:sz w:val="44"/>
-          <w:szCs w:val="44"/>
+        <w:t xml:space="preserve">á</w:t>
+      </w:r>
+      <w:r>
+        <w:rPr>
+          <w:rFonts w:ascii="Arial" w:eastAsia="Arial" w:hAnsi="Arial" w:cs="Arial"/>
+          <w:sz w:val="32"/>
+          <w:szCs w:val="32"/>
           <w:b/>
           <w:color w:val="000000"/>
         </w:rPr>
-        <w:t xml:space="preserve">ev</w:t>
-      </w:r>
-      <w:r>
-        <w:rPr>
-          <w:rFonts w:ascii="Arial" w:eastAsia="Arial" w:hAnsi="Arial" w:cs="Arial"/>
-          <w:sz w:val="44"/>
-          <w:szCs w:val="44"/>
-          <w:b/>
-          <w:color w:val="000000"/>
-        </w:rPr>
-        <w:t xml:space="preserve">í</w:t>
-      </w:r>
-      <w:r>
-        <w:rPr>
-          <w:rFonts w:ascii="Arial" w:eastAsia="Arial" w:hAnsi="Arial" w:cs="Arial"/>
-          <w:sz w:val="44"/>
-          <w:szCs w:val="44"/>
-          <w:b/>
-          <w:color w:val="000000"/>
-        </w:rPr>
-        <w:t xml:space="preserve">zia opisu rie</w:t>
-      </w:r>
-      <w:r>
-        <w:rPr>
-          <w:rFonts w:ascii="Arial" w:eastAsia="Arial" w:hAnsi="Arial" w:cs="Arial"/>
-          <w:sz w:val="44"/>
-          <w:szCs w:val="44"/>
-          <w:b/>
-          <w:color w:val="000000"/>
-        </w:rPr>
-        <w:t xml:space="preserve">š</w:t>
-      </w:r>
-      <w:r>
-        <w:rPr>
-          <w:rFonts w:ascii="Arial" w:eastAsia="Arial" w:hAnsi="Arial" w:cs="Arial"/>
-          <w:sz w:val="44"/>
-          <w:szCs w:val="44"/>
-          <w:b/>
-          <w:color w:val="000000"/>
-        </w:rPr>
-        <w:t xml:space="preserve">en</w:t>
-      </w:r>
-      <w:r>
-        <w:rPr>
-          <w:rFonts w:ascii="Arial" w:eastAsia="Arial" w:hAnsi="Arial" w:cs="Arial"/>
-          <w:sz w:val="44"/>
-          <w:szCs w:val="44"/>
-          <w:b/>
-          <w:color w:val="000000"/>
-        </w:rPr>
-        <w:t xml:space="preserve">é</w:t>
-      </w:r>
-      <w:r>
-        <w:rPr>
-          <w:rFonts w:ascii="Arial" w:eastAsia="Arial" w:hAnsi="Arial" w:cs="Arial"/>
-          <w:sz w:val="44"/>
-          <w:szCs w:val="44"/>
-          <w:b/>
-          <w:color w:val="000000"/>
-        </w:rPr>
-        <w:t xml:space="preserve">ho probl</w:t>
-      </w:r>
-      <w:r>
-        <w:rPr>
-          <w:rFonts w:ascii="Arial" w:eastAsia="Arial" w:hAnsi="Arial" w:cs="Arial"/>
-          <w:sz w:val="44"/>
-          <w:szCs w:val="44"/>
-          <w:b/>
-          <w:color w:val="000000"/>
-        </w:rPr>
-        <w:t xml:space="preserve">é</w:t>
-      </w:r>
-      <w:r>
-        <w:rPr>
-          <w:rFonts w:ascii="Arial" w:eastAsia="Arial" w:hAnsi="Arial" w:cs="Arial"/>
-          <w:sz w:val="44"/>
-          <w:szCs w:val="44"/>
-          <w:b/>
-          <w:color w:val="000000"/>
-        </w:rPr>
-        <w:t xml:space="preserve">mu</w:t>
-      </w:r>
-      <w:r>
-        <w:rPr>
-          <w:rFonts w:ascii="Arial" w:eastAsia="Arial" w:hAnsi="Arial" w:cs="Arial"/>
-          <w:sz w:val="44"/>
-          <w:szCs w:val="44"/>
+        <w:t xml:space="preserve">lenie inzercie</w:t>
+      </w:r>
+      <w:r>
+        <w:rPr>
+          <w:rFonts w:ascii="Arial" w:eastAsia="Arial" w:hAnsi="Arial" w:cs="Arial"/>
+          <w:sz w:val="32"/>
+          <w:szCs w:val="32"/>
           <w:b/>
           <w:color w:val="000000"/>
         </w:rPr>
@@ -32298,12 +32206,48 @@
           <w:i/>
           <w:color w:val="000000"/>
         </w:rPr>
-        <w:t xml:space="preserve">  </w:t>
-      </w:r>
-      <w:bookmarkStart w:id="85" w:name="REVÍZIA_OPISU_RIEENÉHO_PROBLÉMU_END"/>
-      <w:bookmarkEnd w:id="85"/>
-      <w:bookmarkStart w:id="86" w:name="BKM_2AEC48B6_0F07_4D94_B497_BA727064BB62_END"/>
-      <w:bookmarkEnd w:id="86"/>
+        <w:t xml:space="preserve">Ľ</w:t>
+      </w:r>
+      <w:r>
+        <w:rPr>
+          <w:rFonts w:ascii="Times New Roman" w:eastAsia="Times New Roman" w:hAnsi="Times New Roman" w:cs="Times New Roman"/>
+          <w:sz w:val="20"/>
+          <w:szCs w:val="20"/>
+          <w:i/>
+          <w:color w:val="000000"/>
+        </w:rPr>
+        <w:t xml:space="preserve">ubo</w:t>
+      </w:r>
+      <w:r>
+        <w:rPr>
+          <w:rFonts w:ascii="Times New Roman" w:eastAsia="Times New Roman" w:hAnsi="Times New Roman" w:cs="Times New Roman"/>
+          <w:sz w:val="20"/>
+          <w:szCs w:val="20"/>
+          <w:i/>
+          <w:color w:val="000000"/>
+        </w:rPr>
+        <w:t xml:space="preserve">š</w:t>
+      </w:r>
+      <w:r>
+        <w:rPr>
+          <w:rFonts w:ascii="Times New Roman" w:eastAsia="Times New Roman" w:hAnsi="Times New Roman" w:cs="Times New Roman"/>
+          <w:sz w:val="20"/>
+          <w:szCs w:val="20"/>
+          <w:i/>
+          <w:color w:val="000000"/>
+        </w:rPr>
+        <w:t xml:space="preserve"> Dani</w:t>
+      </w:r>
+      <w:r>
+        <w:rPr>
+          <w:rFonts w:ascii="Times New Roman" w:eastAsia="Times New Roman" w:hAnsi="Times New Roman" w:cs="Times New Roman"/>
+          <w:sz w:val="20"/>
+          <w:szCs w:val="20"/>
+          <w:i/>
+          <w:color w:val="000000"/>
+        </w:rPr>
+        <w:t xml:space="preserve">š</w:t>
+      </w:r>
       <w:r>
         <w:rPr>
           <w:rFonts w:ascii="Times New Roman" w:eastAsia="Times New Roman" w:hAnsi="Times New Roman" w:cs="Times New Roman"/>
@@ -32316,11 +32260,11 @@
     </w:p>
     <w:p>
       <w:pPr>
-        <w:pStyle w:val="Normal"/>
+        <w:pStyle w:val="Paragraph"/>
         <w:numId w:val="0"/>
         <w:ilvl w:val="0"/>
         <w:jc w:val="both"/>
-        <w:spacing w:before="0" w:after="0" w:line="240"/>
+        <w:spacing w:before="60" w:after="120" w:line="240"/>
         <w:rPr>
           <w:rFonts w:hint="default"/>
           <w:sz w:val="20"/>
@@ -32333,155 +32277,6 @@
           <w:rFonts w:ascii="Times New Roman" w:eastAsia="Times New Roman" w:hAnsi="Times New Roman" w:cs="Times New Roman"/>
           <w:sz w:val="20"/>
           <w:szCs w:val="20"/>
-          <w:color w:val="000000"/>
-        </w:rPr>
-      </w:r>
-    </w:p>
-    <w:p>
-      <w:pPr>
-        <w:pStyle w:val="Normal"/>
-        <w:numId w:val="0"/>
-        <w:ilvl w:val="0"/>
-        <w:jc w:val="both"/>
-        <w:spacing w:before="0" w:after="0" w:line="240"/>
-        <w:rPr>
-          <w:rFonts w:hint="default"/>
-          <w:sz w:val="20"/>
-          <w:szCs w:val="20"/>
-        </w:rPr>
-      </w:pPr>
-      <w:r>
-        <w:rPr>
-          <w:rFonts w:ascii="Times New Roman" w:eastAsia="Times New Roman" w:hAnsi="Times New Roman" w:cs="Times New Roman"/>
-          <w:sz w:val="20"/>
-          <w:szCs w:val="20"/>
-        </w:rPr>
-      </w:r>
-    </w:p>
-    <w:p>
-      <w:pPr>
-        <w:pStyle w:val="heading1"/>
-        <w:keepLines/>
-        <w:pageBreakBefore/>
-        <w:spacing w:before="0" w:after="80" w:line="240"/>
-        <w:rPr>
-          <w:rFonts w:hint="default"/>
-          <w:sz w:val="44"/>
-          <w:szCs w:val="44"/>
-          <w:b/>
-          <w:color w:val="000000"/>
-        </w:rPr>
-      </w:pPr>
-      <w:r>
-        <w:rPr>
-          <w:rFonts w:ascii="Arial" w:eastAsia="Arial" w:hAnsi="Arial" w:cs="Arial"/>
-          <w:sz w:val="44"/>
-          <w:szCs w:val="44"/>
-          <w:b/>
-          <w:color w:val="000000"/>
-        </w:rPr>
-        <w:t xml:space="preserve">P</w:t>
-      </w:r>
-      <w:bookmarkStart w:id="87" w:name="POIADAVKY_NA_INFORMAÈNÝ_SYSTÉM_START"/>
-      <w:bookmarkEnd w:id="87"/>
-      <w:bookmarkStart w:id="88" w:name="BKM_6E00B457_AD99_4F12_9D94_A11ADB520389_START"/>
-      <w:bookmarkEnd w:id="88"/>
-      <w:r>
-        <w:rPr>
-          <w:rFonts w:ascii="Arial" w:eastAsia="Arial" w:hAnsi="Arial" w:cs="Arial"/>
-          <w:sz w:val="44"/>
-          <w:szCs w:val="44"/>
-          <w:b/>
-          <w:color w:val="000000"/>
-        </w:rPr>
-        <w:t xml:space="preserve">o</w:t>
-      </w:r>
-      <w:r>
-        <w:rPr>
-          <w:rFonts w:ascii="Arial" w:eastAsia="Arial" w:hAnsi="Arial" w:cs="Arial"/>
-          <w:sz w:val="44"/>
-          <w:szCs w:val="44"/>
-          <w:b/>
-          <w:color w:val="000000"/>
-        </w:rPr>
-        <w:t xml:space="preserve">ž</w:t>
-      </w:r>
-      <w:r>
-        <w:rPr>
-          <w:rFonts w:ascii="Arial" w:eastAsia="Arial" w:hAnsi="Arial" w:cs="Arial"/>
-          <w:sz w:val="44"/>
-          <w:szCs w:val="44"/>
-          <w:b/>
-          <w:color w:val="000000"/>
-        </w:rPr>
-        <w:t xml:space="preserve">iadavky na informa</w:t>
-      </w:r>
-      <w:r>
-        <w:rPr>
-          <w:rFonts w:ascii="Arial" w:eastAsia="Arial" w:hAnsi="Arial" w:cs="Arial"/>
-          <w:sz w:val="44"/>
-          <w:szCs w:val="44"/>
-          <w:b/>
-          <w:color w:val="000000"/>
-        </w:rPr>
-        <w:t xml:space="preserve">č</w:t>
-      </w:r>
-      <w:r>
-        <w:rPr>
-          <w:rFonts w:ascii="Arial" w:eastAsia="Arial" w:hAnsi="Arial" w:cs="Arial"/>
-          <w:sz w:val="44"/>
-          <w:szCs w:val="44"/>
-          <w:b/>
-          <w:color w:val="000000"/>
-        </w:rPr>
-        <w:t xml:space="preserve">n</w:t>
-      </w:r>
-      <w:r>
-        <w:rPr>
-          <w:rFonts w:ascii="Arial" w:eastAsia="Arial" w:hAnsi="Arial" w:cs="Arial"/>
-          <w:sz w:val="44"/>
-          <w:szCs w:val="44"/>
-          <w:b/>
-          <w:color w:val="000000"/>
-        </w:rPr>
-        <w:t xml:space="preserve">ý</w:t>
-      </w:r>
-      <w:r>
-        <w:rPr>
-          <w:rFonts w:ascii="Arial" w:eastAsia="Arial" w:hAnsi="Arial" w:cs="Arial"/>
-          <w:sz w:val="44"/>
-          <w:szCs w:val="44"/>
-          <w:b/>
-          <w:color w:val="000000"/>
-        </w:rPr>
-        <w:t xml:space="preserve"> syst</w:t>
-      </w:r>
-      <w:r>
-        <w:rPr>
-          <w:rFonts w:ascii="Arial" w:eastAsia="Arial" w:hAnsi="Arial" w:cs="Arial"/>
-          <w:sz w:val="44"/>
-          <w:szCs w:val="44"/>
-          <w:b/>
-          <w:color w:val="000000"/>
-        </w:rPr>
-        <w:t xml:space="preserve">é</w:t>
-      </w:r>
-      <w:r>
-        <w:rPr>
-          <w:rFonts w:ascii="Arial" w:eastAsia="Arial" w:hAnsi="Arial" w:cs="Arial"/>
-          <w:sz w:val="44"/>
-          <w:szCs w:val="44"/>
-          <w:b/>
-          <w:color w:val="000000"/>
-        </w:rPr>
-        <w:t xml:space="preserve">m</w:t>
-      </w:r>
-      <w:r>
-        <w:rPr>
-          <w:rFonts w:ascii="Arial" w:eastAsia="Arial" w:hAnsi="Arial" w:cs="Arial"/>
-          <w:sz w:val="44"/>
-          <w:szCs w:val="44"/>
-          <w:b/>
           <w:color w:val="000000"/>
         </w:rPr>
       </w:r>
@@ -32502,12 +32297,210 @@
           <w:color w:val="000000"/>
         </w:rPr>
       </w:pPr>
+      <w:bookmarkStart w:id="80" w:name="BKM_5370673E_B738_4EEB_9442_63FB05203E15_START"/>
+      <w:bookmarkEnd w:id="80"/>
       <w:r>
         <w:rPr>
           <w:rFonts w:ascii="Times New Roman" w:eastAsia="Times New Roman" w:hAnsi="Times New Roman" w:cs="Times New Roman"/>
           <w:sz w:val="20"/>
           <w:szCs w:val="20"/>
           <w:i/>
+          <w:color w:val="000000"/>
+        </w:rPr>
+        <w:t xml:space="preserve">Notas</w:t>
+      </w:r>
+    </w:p>
+    <w:p>
+      <w:pPr>
+        <w:pStyle w:val="DiagramImage"/>
+        <w:numId w:val="0"/>
+        <w:ilvl w:val="0"/>
+        <w:jc w:val="center"/>
+        <w:keepLines/>
+        <w:spacing w:before="60" w:after="60" w:line="240"/>
+        <w:rPr>
+          <w:rFonts w:hint="default"/>
+          <w:sz w:val="20"/>
+          <w:szCs w:val="20"/>
+          <w:color w:val="000000"/>
+        </w:rPr>
+      </w:pPr>
+      <w:r>
+        <w:rPr>
+          <w:sz w:val="0"/>
+          <w:szCs w:val="0"/>
+        </w:rPr>
+        <w:drawing>
+          <wp:inline distT="0" distB="0" distL="0" distR="0">
+            <wp:extent cx="5353050" cy="4772025"/>
+            <wp:effectExtent l="0" t="0" r="0" b="0"/>
+            <wp:docPr id="120" descr="" name=""/>
+            <wp:cNvGraphicFramePr>
+              <a:graphicFrameLocks xmlns:a="http://schemas.openxmlformats.org/drawingml/2006/main" noChangeAspect="1"/>
+            </wp:cNvGraphicFramePr>
+            <a:graphic xmlns:a="http://schemas.openxmlformats.org/drawingml/2006/main">
+              <a:graphicData uri="http://schemas.openxmlformats.org/drawingml/2006/picture">
+                <pic:pic xmlns:pic="http://schemas.openxmlformats.org/drawingml/2006/picture">
+                  <pic:nvPicPr>
+                    <pic:cNvPr id="120" name="Picture"/>
+                    <pic:cNvPicPr/>
+                  </pic:nvPicPr>
+                  <pic:blipFill>
+                    <a:blip r:embed="img120"/>
+                    <a:stretch>
+                      <a:fillRect/>
+                    </a:stretch>
+                  </pic:blipFill>
+                  <pic:spPr bwMode="auto">
+                    <a:xfrm>
+                      <a:off x="0" y="0"/>
+                      <a:ext cx="5353050" cy="4772025"/>
+                    </a:xfrm>
+                    <a:prstGeom prst="rect">
+                      <a:avLst/>
+                    </a:prstGeom>
+                    <a:noFill/>
+                    <a:ln w="9525">
+                      <a:noFill/>
+                      <a:miter lim="800000"/>
+                      <a:headEnd/>
+                      <a:tailEnd/>
+                    </a:ln>
+                  </pic:spPr>
+                </pic:pic>
+              </a:graphicData>
+            </a:graphic>
+          </wp:inline>
+        </w:drawing>
+      </w:r>
+      <w:r>
+        <w:rPr>
+          <w:rFonts w:ascii="Times New Roman" w:eastAsia="Times New Roman" w:hAnsi="Times New Roman" w:cs="Times New Roman"/>
+          <w:sz w:val="20"/>
+          <w:szCs w:val="20"/>
+          <w:color w:val="000000"/>
+        </w:rPr>
+      </w:r>
+    </w:p>
+    <w:p>
+      <w:pPr>
+        <w:pStyle w:val="DiagramLabel"/>
+        <w:jc w:val="center"/>
+        <w:spacing w:before="60" w:after="240" w:line="240"/>
+        <w:rPr>
+          <w:rFonts w:hint="default"/>
+          <w:sz w:val="16"/>
+          <w:szCs w:val="16"/>
+          <w:color w:val="000000"/>
+        </w:rPr>
+      </w:pPr>
+      <w:r>
+        <w:rPr>
+          <w:rFonts w:ascii="Times New Roman" w:eastAsia="Times New Roman" w:hAnsi="Times New Roman" w:cs="Times New Roman"/>
+          <w:sz w:val="16"/>
+          <w:szCs w:val="16"/>
+          <w:color w:val="000000"/>
+        </w:rPr>
+        <w:t xml:space="preserve">BP3 Schv</w:t>
+      </w:r>
+      <w:r>
+        <w:rPr>
+          <w:rFonts w:ascii="Times New Roman" w:eastAsia="Times New Roman" w:hAnsi="Times New Roman" w:cs="Times New Roman"/>
+          <w:sz w:val="16"/>
+          <w:szCs w:val="16"/>
+          <w:color w:val="000000"/>
+        </w:rPr>
+        <w:t xml:space="preserve">á</w:t>
+      </w:r>
+      <w:r>
+        <w:rPr>
+          <w:rFonts w:ascii="Times New Roman" w:eastAsia="Times New Roman" w:hAnsi="Times New Roman" w:cs="Times New Roman"/>
+          <w:sz w:val="16"/>
+          <w:szCs w:val="16"/>
+          <w:color w:val="000000"/>
+        </w:rPr>
+        <w:t xml:space="preserve">lenie inzercie</w:t>
+      </w:r>
+      <w:r>
+        <w:rPr>
+          <w:rFonts w:ascii="Times New Roman" w:eastAsia="Times New Roman" w:hAnsi="Times New Roman" w:cs="Times New Roman"/>
+          <w:sz w:val="16"/>
+          <w:szCs w:val="16"/>
+          <w:color w:val="000000"/>
+        </w:rPr>
+        <w:t xml:space="preserve">  </w:t>
+      </w:r>
+      <w:r>
+        <w:rPr>
+          <w:rFonts w:ascii="Times New Roman" w:eastAsia="Times New Roman" w:hAnsi="Times New Roman" w:cs="Times New Roman"/>
+          <w:sz w:val="16"/>
+          <w:szCs w:val="16"/>
+          <w:color w:val="000000"/>
+        </w:rPr>
+        <w:t xml:space="preserve">  </w:t>
+      </w:r>
+      <w:r>
+        <w:rPr>
+          <w:rFonts w:ascii="Times New Roman" w:eastAsia="Times New Roman" w:hAnsi="Times New Roman" w:cs="Times New Roman"/>
+          <w:sz w:val="16"/>
+          <w:szCs w:val="16"/>
+          <w:color w:val="000000"/>
+        </w:rPr>
+        <w:t xml:space="preserve">  </w:t>
+      </w:r>
+      <w:r>
+        <w:rPr>
+          <w:rStyle w:val="SSBookmark"/>
+          <w:rFonts w:ascii="Lucida Sans" w:eastAsia="Lucida Sans" w:hAnsi="Lucida Sans" w:cs="Lucida Sans"/>
+          <w:sz w:val="16"/>
+          <w:szCs w:val="16"/>
+          <w:b/>
+          <w:color w:val="000000"/>
+          <w:shd w:fill="ffff80"/>
+        </w:rPr>
+        <w:t xml:space="preserve">  </w:t>
+      </w:r>
+      <w:bookmarkStart w:id="81" w:name="BKM_5370673E_B738_4EEB_9442_63FB05203E15_END"/>
+      <w:bookmarkEnd w:id="81"/>
+      <w:bookmarkStart w:id="82" w:name="BKM_CFEBDEF2_1383_4FD7_BA46_08C0BE7976EC_END"/>
+      <w:bookmarkEnd w:id="82"/>
+      <w:bookmarkStart w:id="83" w:name="PROCESY_END"/>
+      <w:bookmarkEnd w:id="83"/>
+      <w:bookmarkStart w:id="84" w:name="BKM_97E8A504_DA19_48C0_9331_48118B91E2AD_END"/>
+      <w:bookmarkEnd w:id="84"/>
+      <w:bookmarkStart w:id="85" w:name="BIZNIS_PROCESNÝ_MODEL_END"/>
+      <w:bookmarkEnd w:id="85"/>
+      <w:bookmarkStart w:id="86" w:name="BKM_12688515_2AAA_427D_B733_ECC2A729E775_END"/>
+      <w:bookmarkEnd w:id="86"/>
+      <w:r>
+        <w:rPr>
+          <w:rFonts w:ascii="Times New Roman" w:eastAsia="Times New Roman" w:hAnsi="Times New Roman" w:cs="Times New Roman"/>
+          <w:sz w:val="16"/>
+          <w:szCs w:val="16"/>
+          <w:b w:val="false"/>
+          <w:color w:val="000000"/>
+        </w:rPr>
+      </w:r>
+    </w:p>
+    <w:p>
+      <w:pPr>
+        <w:pStyle w:val="Paragraph"/>
+        <w:numId w:val="0"/>
+        <w:ilvl w:val="0"/>
+        <w:jc w:val="both"/>
+        <w:spacing w:before="60" w:after="120" w:line="240"/>
+        <w:rPr>
+          <w:rFonts w:hint="default"/>
+          <w:sz w:val="20"/>
+          <w:szCs w:val="20"/>
+          <w:color w:val="000000"/>
+        </w:rPr>
+      </w:pPr>
+      <w:r>
+        <w:rPr>
+          <w:rFonts w:ascii="Times New Roman" w:eastAsia="Times New Roman" w:hAnsi="Times New Roman" w:cs="Times New Roman"/>
+          <w:sz w:val="20"/>
+          <w:szCs w:val="20"/>
           <w:color w:val="000000"/>
         </w:rPr>
       </w:r>
@@ -32523,7 +32516,6 @@
           <w:rFonts w:hint="default"/>
           <w:sz w:val="20"/>
           <w:szCs w:val="20"/>
-          <w:color w:val="000000"/>
         </w:rPr>
       </w:pPr>
       <w:r>
@@ -32531,19 +32523,19 @@
           <w:rFonts w:ascii="Times New Roman" w:eastAsia="Times New Roman" w:hAnsi="Times New Roman" w:cs="Times New Roman"/>
           <w:sz w:val="20"/>
           <w:szCs w:val="20"/>
-          <w:color w:val="000000"/>
         </w:rPr>
       </w:r>
     </w:p>
     <w:p>
       <w:pPr>
-        <w:pStyle w:val="heading2"/>
+        <w:pStyle w:val="heading1"/>
         <w:keepLines/>
-        <w:spacing w:before="180" w:after="80" w:line="240"/>
+        <w:pageBreakBefore/>
+        <w:spacing w:before="0" w:after="80" w:line="240"/>
         <w:rPr>
           <w:rFonts w:hint="default"/>
-          <w:sz w:val="36"/>
-          <w:szCs w:val="36"/>
+          <w:sz w:val="44"/>
+          <w:szCs w:val="44"/>
           <w:b/>
           <w:color w:val="000000"/>
         </w:rPr>
@@ -32551,72 +32543,72 @@
       <w:r>
         <w:rPr>
           <w:rFonts w:ascii="Arial" w:eastAsia="Arial" w:hAnsi="Arial" w:cs="Arial"/>
-          <w:sz w:val="36"/>
-          <w:szCs w:val="36"/>
+          <w:sz w:val="44"/>
+          <w:szCs w:val="44"/>
           <w:b/>
           <w:color w:val="000000"/>
         </w:rPr>
-        <w:t xml:space="preserve">Š</w:t>
-      </w:r>
-      <w:bookmarkStart w:id="89" w:name="PECIFIKÁCIA_POADOVANÉHO_RIEENIA_START"/>
-      <w:bookmarkEnd w:id="89"/>
-      <w:bookmarkStart w:id="90" w:name="BKM_96278C19_8FE8_41AF_9DE5_4718CCA82248_START"/>
-      <w:bookmarkEnd w:id="90"/>
-      <w:r>
-        <w:rPr>
-          <w:rFonts w:ascii="Arial" w:eastAsia="Arial" w:hAnsi="Arial" w:cs="Arial"/>
-          <w:sz w:val="36"/>
-          <w:szCs w:val="36"/>
+        <w:t xml:space="preserve">R</w:t>
+      </w:r>
+      <w:bookmarkStart w:id="87" w:name="REVÍZIA_OPISU_RIEENÉHO_PROBLÉMU_START"/>
+      <w:bookmarkEnd w:id="87"/>
+      <w:bookmarkStart w:id="88" w:name="BKM_2AEC48B6_0F07_4D94_B497_BA727064BB62_START"/>
+      <w:bookmarkEnd w:id="88"/>
+      <w:r>
+        <w:rPr>
+          <w:rFonts w:ascii="Arial" w:eastAsia="Arial" w:hAnsi="Arial" w:cs="Arial"/>
+          <w:sz w:val="44"/>
+          <w:szCs w:val="44"/>
           <w:b/>
           <w:color w:val="000000"/>
         </w:rPr>
-        <w:t xml:space="preserve">pecifik</w:t>
-      </w:r>
-      <w:r>
-        <w:rPr>
-          <w:rFonts w:ascii="Arial" w:eastAsia="Arial" w:hAnsi="Arial" w:cs="Arial"/>
-          <w:sz w:val="36"/>
-          <w:szCs w:val="36"/>
+        <w:t xml:space="preserve">ev</w:t>
+      </w:r>
+      <w:r>
+        <w:rPr>
+          <w:rFonts w:ascii="Arial" w:eastAsia="Arial" w:hAnsi="Arial" w:cs="Arial"/>
+          <w:sz w:val="44"/>
+          <w:szCs w:val="44"/>
           <w:b/>
           <w:color w:val="000000"/>
         </w:rPr>
-        <w:t xml:space="preserve">á</w:t>
-      </w:r>
-      <w:r>
-        <w:rPr>
-          <w:rFonts w:ascii="Arial" w:eastAsia="Arial" w:hAnsi="Arial" w:cs="Arial"/>
-          <w:sz w:val="36"/>
-          <w:szCs w:val="36"/>
+        <w:t xml:space="preserve">í</w:t>
+      </w:r>
+      <w:r>
+        <w:rPr>
+          <w:rFonts w:ascii="Arial" w:eastAsia="Arial" w:hAnsi="Arial" w:cs="Arial"/>
+          <w:sz w:val="44"/>
+          <w:szCs w:val="44"/>
           <w:b/>
           <w:color w:val="000000"/>
         </w:rPr>
-        <w:t xml:space="preserve">cia po</w:t>
-      </w:r>
-      <w:r>
-        <w:rPr>
-          <w:rFonts w:ascii="Arial" w:eastAsia="Arial" w:hAnsi="Arial" w:cs="Arial"/>
-          <w:sz w:val="36"/>
-          <w:szCs w:val="36"/>
+        <w:t xml:space="preserve">zia opisu rie</w:t>
+      </w:r>
+      <w:r>
+        <w:rPr>
+          <w:rFonts w:ascii="Arial" w:eastAsia="Arial" w:hAnsi="Arial" w:cs="Arial"/>
+          <w:sz w:val="44"/>
+          <w:szCs w:val="44"/>
           <w:b/>
           <w:color w:val="000000"/>
         </w:rPr>
-        <w:t xml:space="preserve">ž</w:t>
-      </w:r>
-      <w:r>
-        <w:rPr>
-          <w:rFonts w:ascii="Arial" w:eastAsia="Arial" w:hAnsi="Arial" w:cs="Arial"/>
-          <w:sz w:val="36"/>
-          <w:szCs w:val="36"/>
+        <w:t xml:space="preserve">š</w:t>
+      </w:r>
+      <w:r>
+        <w:rPr>
+          <w:rFonts w:ascii="Arial" w:eastAsia="Arial" w:hAnsi="Arial" w:cs="Arial"/>
+          <w:sz w:val="44"/>
+          <w:szCs w:val="44"/>
           <w:b/>
           <w:color w:val="000000"/>
         </w:rPr>
-        <w:t xml:space="preserve">adovan</w:t>
-      </w:r>
-      <w:r>
-        <w:rPr>
-          <w:rFonts w:ascii="Arial" w:eastAsia="Arial" w:hAnsi="Arial" w:cs="Arial"/>
-          <w:sz w:val="36"/>
-          <w:szCs w:val="36"/>
+        <w:t xml:space="preserve">en</w:t>
+      </w:r>
+      <w:r>
+        <w:rPr>
+          <w:rFonts w:ascii="Arial" w:eastAsia="Arial" w:hAnsi="Arial" w:cs="Arial"/>
+          <w:sz w:val="44"/>
+          <w:szCs w:val="44"/>
           <w:b/>
           <w:color w:val="000000"/>
         </w:rPr>
@@ -32625,38 +32617,38 @@
       <w:r>
         <w:rPr>
           <w:rFonts w:ascii="Arial" w:eastAsia="Arial" w:hAnsi="Arial" w:cs="Arial"/>
-          <w:sz w:val="36"/>
-          <w:szCs w:val="36"/>
+          <w:sz w:val="44"/>
+          <w:szCs w:val="44"/>
           <w:b/>
           <w:color w:val="000000"/>
         </w:rPr>
-        <w:t xml:space="preserve">ho rie</w:t>
-      </w:r>
-      <w:r>
-        <w:rPr>
-          <w:rFonts w:ascii="Arial" w:eastAsia="Arial" w:hAnsi="Arial" w:cs="Arial"/>
-          <w:sz w:val="36"/>
-          <w:szCs w:val="36"/>
+        <w:t xml:space="preserve">ho probl</w:t>
+      </w:r>
+      <w:r>
+        <w:rPr>
+          <w:rFonts w:ascii="Arial" w:eastAsia="Arial" w:hAnsi="Arial" w:cs="Arial"/>
+          <w:sz w:val="44"/>
+          <w:szCs w:val="44"/>
           <w:b/>
           <w:color w:val="000000"/>
         </w:rPr>
-        <w:t xml:space="preserve">š</w:t>
-      </w:r>
-      <w:r>
-        <w:rPr>
-          <w:rFonts w:ascii="Arial" w:eastAsia="Arial" w:hAnsi="Arial" w:cs="Arial"/>
-          <w:sz w:val="36"/>
-          <w:szCs w:val="36"/>
+        <w:t xml:space="preserve">é</w:t>
+      </w:r>
+      <w:r>
+        <w:rPr>
+          <w:rFonts w:ascii="Arial" w:eastAsia="Arial" w:hAnsi="Arial" w:cs="Arial"/>
+          <w:sz w:val="44"/>
+          <w:szCs w:val="44"/>
           <w:b/>
           <w:color w:val="000000"/>
         </w:rPr>
-        <w:t xml:space="preserve">enia</w:t>
-      </w:r>
-      <w:r>
-        <w:rPr>
-          <w:rFonts w:ascii="Arial" w:eastAsia="Arial" w:hAnsi="Arial" w:cs="Arial"/>
-          <w:sz w:val="36"/>
-          <w:szCs w:val="36"/>
+        <w:t xml:space="preserve">mu</w:t>
+      </w:r>
+      <w:r>
+        <w:rPr>
+          <w:rFonts w:ascii="Arial" w:eastAsia="Arial" w:hAnsi="Arial" w:cs="Arial"/>
+          <w:sz w:val="44"/>
+          <w:szCs w:val="44"/>
           <w:b/>
           <w:color w:val="000000"/>
         </w:rPr>
@@ -32686,6 +32678,20 @@
           <w:i/>
           <w:color w:val="000000"/>
         </w:rPr>
+        <w:t xml:space="preserve">  </w:t>
+      </w:r>
+      <w:bookmarkStart w:id="89" w:name="REVÍZIA_OPISU_RIEENÉHO_PROBLÉMU_END"/>
+      <w:bookmarkEnd w:id="89"/>
+      <w:bookmarkStart w:id="90" w:name="BKM_2AEC48B6_0F07_4D94_B497_BA727064BB62_END"/>
+      <w:bookmarkEnd w:id="90"/>
+      <w:r>
+        <w:rPr>
+          <w:rFonts w:ascii="Times New Roman" w:eastAsia="Times New Roman" w:hAnsi="Times New Roman" w:cs="Times New Roman"/>
+          <w:sz w:val="20"/>
+          <w:szCs w:val="20"/>
+          <w:i/>
+          <w:color w:val="000000"/>
+        </w:rPr>
       </w:r>
     </w:p>
     <w:p>
@@ -32713,13 +32719,35 @@
     </w:p>
     <w:p>
       <w:pPr>
-        <w:pStyle w:val="heading3"/>
+        <w:pStyle w:val="Normal"/>
+        <w:numId w:val="0"/>
+        <w:ilvl w:val="0"/>
+        <w:jc w:val="both"/>
+        <w:spacing w:before="0" w:after="0" w:line="240"/>
+        <w:rPr>
+          <w:rFonts w:hint="default"/>
+          <w:sz w:val="20"/>
+          <w:szCs w:val="20"/>
+        </w:rPr>
+      </w:pPr>
+      <w:r>
+        <w:rPr>
+          <w:rFonts w:ascii="Times New Roman" w:eastAsia="Times New Roman" w:hAnsi="Times New Roman" w:cs="Times New Roman"/>
+          <w:sz w:val="20"/>
+          <w:szCs w:val="20"/>
+        </w:rPr>
+      </w:r>
+    </w:p>
+    <w:p>
+      <w:pPr>
+        <w:pStyle w:val="heading1"/>
         <w:keepLines/>
-        <w:spacing w:before="240" w:after="80" w:line="240"/>
+        <w:pageBreakBefore/>
+        <w:spacing w:before="0" w:after="80" w:line="240"/>
         <w:rPr>
           <w:rFonts w:hint="default"/>
-          <w:sz w:val="32"/>
-          <w:szCs w:val="32"/>
+          <w:sz w:val="44"/>
+          <w:szCs w:val="44"/>
           <w:b/>
           <w:color w:val="000000"/>
         </w:rPr>
@@ -32727,52 +32755,112 @@
       <w:r>
         <w:rPr>
           <w:rFonts w:ascii="Arial" w:eastAsia="Arial" w:hAnsi="Arial" w:cs="Arial"/>
-          <w:sz w:val="32"/>
-          <w:szCs w:val="32"/>
+          <w:sz w:val="44"/>
+          <w:szCs w:val="44"/>
           <w:b/>
           <w:color w:val="000000"/>
         </w:rPr>
-        <w:t xml:space="preserve">A</w:t>
-      </w:r>
-      <w:bookmarkStart w:id="91" w:name="AKTÉRI_START"/>
+        <w:t xml:space="preserve">P</w:t>
+      </w:r>
+      <w:bookmarkStart w:id="91" w:name="POIADAVKY_NA_INFORMAÈNÝ_SYSTÉM_START"/>
       <w:bookmarkEnd w:id="91"/>
-      <w:bookmarkStart w:id="92" w:name="BKM_6091F24E_3588_4163_B07F_F2C0E990720F_START"/>
+      <w:bookmarkStart w:id="92" w:name="BKM_6E00B457_AD99_4F12_9D94_A11ADB520389_START"/>
       <w:bookmarkEnd w:id="92"/>
       <w:r>
         <w:rPr>
           <w:rFonts w:ascii="Arial" w:eastAsia="Arial" w:hAnsi="Arial" w:cs="Arial"/>
-          <w:sz w:val="32"/>
-          <w:szCs w:val="32"/>
+          <w:sz w:val="44"/>
+          <w:szCs w:val="44"/>
           <w:b/>
           <w:color w:val="000000"/>
         </w:rPr>
-        <w:t xml:space="preserve">kt</w:t>
-      </w:r>
-      <w:r>
-        <w:rPr>
-          <w:rFonts w:ascii="Arial" w:eastAsia="Arial" w:hAnsi="Arial" w:cs="Arial"/>
-          <w:sz w:val="32"/>
-          <w:szCs w:val="32"/>
+        <w:t xml:space="preserve">o</w:t>
+      </w:r>
+      <w:r>
+        <w:rPr>
+          <w:rFonts w:ascii="Arial" w:eastAsia="Arial" w:hAnsi="Arial" w:cs="Arial"/>
+          <w:sz w:val="44"/>
+          <w:szCs w:val="44"/>
           <w:b/>
           <w:color w:val="000000"/>
         </w:rPr>
+        <w:t xml:space="preserve">ž</w:t>
+      </w:r>
+      <w:r>
+        <w:rPr>
+          <w:rFonts w:ascii="Arial" w:eastAsia="Arial" w:hAnsi="Arial" w:cs="Arial"/>
+          <w:sz w:val="44"/>
+          <w:szCs w:val="44"/>
+          <w:b/>
+          <w:color w:val="000000"/>
+        </w:rPr>
+        <w:t xml:space="preserve">iadavky na informa</w:t>
+      </w:r>
+      <w:r>
+        <w:rPr>
+          <w:rFonts w:ascii="Arial" w:eastAsia="Arial" w:hAnsi="Arial" w:cs="Arial"/>
+          <w:sz w:val="44"/>
+          <w:szCs w:val="44"/>
+          <w:b/>
+          <w:color w:val="000000"/>
+        </w:rPr>
+        <w:t xml:space="preserve">č</w:t>
+      </w:r>
+      <w:r>
+        <w:rPr>
+          <w:rFonts w:ascii="Arial" w:eastAsia="Arial" w:hAnsi="Arial" w:cs="Arial"/>
+          <w:sz w:val="44"/>
+          <w:szCs w:val="44"/>
+          <w:b/>
+          <w:color w:val="000000"/>
+        </w:rPr>
+        <w:t xml:space="preserve">n</w:t>
+      </w:r>
+      <w:r>
+        <w:rPr>
+          <w:rFonts w:ascii="Arial" w:eastAsia="Arial" w:hAnsi="Arial" w:cs="Arial"/>
+          <w:sz w:val="44"/>
+          <w:szCs w:val="44"/>
+          <w:b/>
+          <w:color w:val="000000"/>
+        </w:rPr>
+        <w:t xml:space="preserve">ý</w:t>
+      </w:r>
+      <w:r>
+        <w:rPr>
+          <w:rFonts w:ascii="Arial" w:eastAsia="Arial" w:hAnsi="Arial" w:cs="Arial"/>
+          <w:sz w:val="44"/>
+          <w:szCs w:val="44"/>
+          <w:b/>
+          <w:color w:val="000000"/>
+        </w:rPr>
+        <w:t xml:space="preserve"> syst</w:t>
+      </w:r>
+      <w:r>
+        <w:rPr>
+          <w:rFonts w:ascii="Arial" w:eastAsia="Arial" w:hAnsi="Arial" w:cs="Arial"/>
+          <w:sz w:val="44"/>
+          <w:szCs w:val="44"/>
+          <w:b/>
+          <w:color w:val="000000"/>
+        </w:rPr>
         <w:t xml:space="preserve">é</w:t>
       </w:r>
       <w:r>
         <w:rPr>
           <w:rFonts w:ascii="Arial" w:eastAsia="Arial" w:hAnsi="Arial" w:cs="Arial"/>
-          <w:sz w:val="32"/>
-          <w:szCs w:val="32"/>
+          <w:sz w:val="44"/>
+          <w:szCs w:val="44"/>
           <w:b/>
           <w:color w:val="000000"/>
         </w:rPr>
-        <w:t xml:space="preserve">ri</w:t>
-      </w:r>
-      <w:r>
-        <w:rPr>
-          <w:rFonts w:ascii="Arial" w:eastAsia="Arial" w:hAnsi="Arial" w:cs="Arial"/>
-          <w:sz w:val="32"/>
-          <w:szCs w:val="32"/>
+        <w:t xml:space="preserve">m</w:t>
+      </w:r>
+      <w:r>
+        <w:rPr>
+          <w:rFonts w:ascii="Arial" w:eastAsia="Arial" w:hAnsi="Arial" w:cs="Arial"/>
+          <w:sz w:val="44"/>
+          <w:szCs w:val="44"/>
           <w:b/>
           <w:color w:val="000000"/>
         </w:rPr>
@@ -32802,24 +32890,6 @@
           <w:i/>
           <w:color w:val="000000"/>
         </w:rPr>
-        <w:t xml:space="preserve">    </w:t>
-      </w:r>
-      <w:bookmarkStart w:id="93" w:name="AKTÉRI_END"/>
-      <w:bookmarkEnd w:id="93"/>
-      <w:bookmarkStart w:id="94" w:name="BKM_6091F24E_3588_4163_B07F_F2C0E990720F_END"/>
-      <w:bookmarkEnd w:id="94"/>
-      <w:bookmarkStart w:id="95" w:name="PECIFIKÁCIA_POADOVANÉHO_RIEENIA_END"/>
-      <w:bookmarkEnd w:id="95"/>
-      <w:bookmarkStart w:id="96" w:name="BKM_96278C19_8FE8_41AF_9DE5_4718CCA82248_END"/>
-      <w:bookmarkEnd w:id="96"/>
-      <w:r>
-        <w:rPr>
-          <w:rFonts w:ascii="Times New Roman" w:eastAsia="Times New Roman" w:hAnsi="Times New Roman" w:cs="Times New Roman"/>
-          <w:sz w:val="20"/>
-          <w:szCs w:val="20"/>
-          <w:i/>
-          <w:color w:val="000000"/>
-        </w:rPr>
       </w:r>
     </w:p>
     <w:p>
@@ -32866,12 +32936,12 @@
           <w:b/>
           <w:color w:val="000000"/>
         </w:rPr>
-        <w:t xml:space="preserve">S</w:t>
-      </w:r>
-      <w:bookmarkStart w:id="97" w:name="SUMARIZÁCIA_TRIED_START"/>
-      <w:bookmarkEnd w:id="97"/>
-      <w:bookmarkStart w:id="98" w:name="BKM_951CD7F3_9CD7_4FE8_94AD_3CDF2C5E2C0A_START"/>
-      <w:bookmarkEnd w:id="98"/>
+        <w:t xml:space="preserve">Š</w:t>
+      </w:r>
+      <w:bookmarkStart w:id="93" w:name="PECIFIKÁCIA_POADOVANÉHO_RIEENIA_START"/>
+      <w:bookmarkEnd w:id="93"/>
+      <w:bookmarkStart w:id="94" w:name="BKM_96278C19_8FE8_41AF_9DE5_4718CCA82248_START"/>
+      <w:bookmarkEnd w:id="94"/>
       <w:r>
         <w:rPr>
           <w:rFonts w:ascii="Arial" w:eastAsia="Arial" w:hAnsi="Arial" w:cs="Arial"/>
@@ -32880,7 +32950,7 @@
           <w:b/>
           <w:color w:val="000000"/>
         </w:rPr>
-        <w:t xml:space="preserve">umariz</w:t>
+        <w:t xml:space="preserve">pecifik</w:t>
       </w:r>
       <w:r>
         <w:rPr>
@@ -32900,7 +32970,67 @@
           <w:b/>
           <w:color w:val="000000"/>
         </w:rPr>
-        <w:t xml:space="preserve">cia tried</w:t>
+        <w:t xml:space="preserve">cia po</w:t>
+      </w:r>
+      <w:r>
+        <w:rPr>
+          <w:rFonts w:ascii="Arial" w:eastAsia="Arial" w:hAnsi="Arial" w:cs="Arial"/>
+          <w:sz w:val="36"/>
+          <w:szCs w:val="36"/>
+          <w:b/>
+          <w:color w:val="000000"/>
+        </w:rPr>
+        <w:t xml:space="preserve">ž</w:t>
+      </w:r>
+      <w:r>
+        <w:rPr>
+          <w:rFonts w:ascii="Arial" w:eastAsia="Arial" w:hAnsi="Arial" w:cs="Arial"/>
+          <w:sz w:val="36"/>
+          <w:szCs w:val="36"/>
+          <w:b/>
+          <w:color w:val="000000"/>
+        </w:rPr>
+        <w:t xml:space="preserve">adovan</w:t>
+      </w:r>
+      <w:r>
+        <w:rPr>
+          <w:rFonts w:ascii="Arial" w:eastAsia="Arial" w:hAnsi="Arial" w:cs="Arial"/>
+          <w:sz w:val="36"/>
+          <w:szCs w:val="36"/>
+          <w:b/>
+          <w:color w:val="000000"/>
+        </w:rPr>
+        <w:t xml:space="preserve">é</w:t>
+      </w:r>
+      <w:r>
+        <w:rPr>
+          <w:rFonts w:ascii="Arial" w:eastAsia="Arial" w:hAnsi="Arial" w:cs="Arial"/>
+          <w:sz w:val="36"/>
+          <w:szCs w:val="36"/>
+          <w:b/>
+          <w:color w:val="000000"/>
+        </w:rPr>
+        <w:t xml:space="preserve">ho rie</w:t>
+      </w:r>
+      <w:r>
+        <w:rPr>
+          <w:rFonts w:ascii="Arial" w:eastAsia="Arial" w:hAnsi="Arial" w:cs="Arial"/>
+          <w:sz w:val="36"/>
+          <w:szCs w:val="36"/>
+          <w:b/>
+          <w:color w:val="000000"/>
+        </w:rPr>
+        <w:t xml:space="preserve">š</w:t>
+      </w:r>
+      <w:r>
+        <w:rPr>
+          <w:rFonts w:ascii="Arial" w:eastAsia="Arial" w:hAnsi="Arial" w:cs="Arial"/>
+          <w:sz w:val="36"/>
+          <w:szCs w:val="36"/>
+          <w:b/>
+          <w:color w:val="000000"/>
+        </w:rPr>
+        <w:t xml:space="preserve">enia</w:t>
       </w:r>
       <w:r>
         <w:rPr>
@@ -32982,12 +33112,12 @@
           <w:b/>
           <w:color w:val="000000"/>
         </w:rPr>
-        <w:t xml:space="preserve">R</w:t>
-      </w:r>
-      <w:bookmarkStart w:id="99" w:name="ROZHRANIE_START"/>
-      <w:bookmarkEnd w:id="99"/>
-      <w:bookmarkStart w:id="100" w:name="BKM_660AC78B_D926_4E5A_94FD_AA312C0BFA56_START"/>
-      <w:bookmarkEnd w:id="100"/>
+        <w:t xml:space="preserve">A</w:t>
+      </w:r>
+      <w:bookmarkStart w:id="95" w:name="AKTÉRI_START"/>
+      <w:bookmarkEnd w:id="95"/>
+      <w:bookmarkStart w:id="96" w:name="BKM_6091F24E_3588_4163_B07F_F2C0E990720F_START"/>
+      <w:bookmarkEnd w:id="96"/>
       <w:r>
         <w:rPr>
           <w:rFonts w:ascii="Arial" w:eastAsia="Arial" w:hAnsi="Arial" w:cs="Arial"/>
@@ -32996,7 +33126,27 @@
           <w:b/>
           <w:color w:val="000000"/>
         </w:rPr>
-        <w:t xml:space="preserve">ozhranie</w:t>
+        <w:t xml:space="preserve">kt</w:t>
+      </w:r>
+      <w:r>
+        <w:rPr>
+          <w:rFonts w:ascii="Arial" w:eastAsia="Arial" w:hAnsi="Arial" w:cs="Arial"/>
+          <w:sz w:val="32"/>
+          <w:szCs w:val="32"/>
+          <w:b/>
+          <w:color w:val="000000"/>
+        </w:rPr>
+        <w:t xml:space="preserve">é</w:t>
+      </w:r>
+      <w:r>
+        <w:rPr>
+          <w:rFonts w:ascii="Arial" w:eastAsia="Arial" w:hAnsi="Arial" w:cs="Arial"/>
+          <w:sz w:val="32"/>
+          <w:szCs w:val="32"/>
+          <w:b/>
+          <w:color w:val="000000"/>
+        </w:rPr>
+        <w:t xml:space="preserve">ri</w:t>
       </w:r>
       <w:r>
         <w:rPr>
@@ -33032,12 +33182,16 @@
           <w:i/>
           <w:color w:val="000000"/>
         </w:rPr>
-        <w:t xml:space="preserve">  </w:t>
-      </w:r>
-      <w:bookmarkStart w:id="101" w:name="ROZHRANIE_END"/>
-      <w:bookmarkEnd w:id="101"/>
-      <w:bookmarkStart w:id="102" w:name="BKM_660AC78B_D926_4E5A_94FD_AA312C0BFA56_END"/>
-      <w:bookmarkEnd w:id="102"/>
+        <w:t xml:space="preserve">    </w:t>
+      </w:r>
+      <w:bookmarkStart w:id="97" w:name="AKTÉRI_END"/>
+      <w:bookmarkEnd w:id="97"/>
+      <w:bookmarkStart w:id="98" w:name="BKM_6091F24E_3588_4163_B07F_F2C0E990720F_END"/>
+      <w:bookmarkEnd w:id="98"/>
+      <w:bookmarkStart w:id="99" w:name="PECIFIKÁCIA_POADOVANÉHO_RIEENIA_END"/>
+      <w:bookmarkEnd w:id="99"/>
+      <w:bookmarkStart w:id="100" w:name="BKM_96278C19_8FE8_41AF_9DE5_4718CCA82248_END"/>
+      <w:bookmarkEnd w:id="100"/>
       <w:r>
         <w:rPr>
           <w:rFonts w:ascii="Times New Roman" w:eastAsia="Times New Roman" w:hAnsi="Times New Roman" w:cs="Times New Roman"/>
@@ -33073,13 +33227,13 @@
     </w:p>
     <w:p>
       <w:pPr>
-        <w:pStyle w:val="heading3"/>
+        <w:pStyle w:val="heading2"/>
         <w:keepLines/>
-        <w:spacing w:before="240" w:after="80" w:line="240"/>
+        <w:spacing w:before="180" w:after="80" w:line="240"/>
         <w:rPr>
           <w:rFonts w:hint="default"/>
-          <w:sz w:val="32"/>
-          <w:szCs w:val="32"/>
+          <w:sz w:val="36"/>
+          <w:szCs w:val="36"/>
           <w:b/>
           <w:color w:val="000000"/>
         </w:rPr>
@@ -33087,32 +33241,32 @@
       <w:r>
         <w:rPr>
           <w:rFonts w:ascii="Arial" w:eastAsia="Arial" w:hAnsi="Arial" w:cs="Arial"/>
-          <w:sz w:val="32"/>
-          <w:szCs w:val="32"/>
+          <w:sz w:val="36"/>
+          <w:szCs w:val="36"/>
           <w:b/>
           <w:color w:val="000000"/>
         </w:rPr>
         <w:t xml:space="preserve">S</w:t>
       </w:r>
-      <w:bookmarkStart w:id="103" w:name="SPRÁVCOVIA_START"/>
-      <w:bookmarkEnd w:id="103"/>
-      <w:bookmarkStart w:id="104" w:name="BKM_8AFCBB60_FF43_4EDD_B51A_26633D9A70E1_START"/>
-      <w:bookmarkEnd w:id="104"/>
-      <w:r>
-        <w:rPr>
-          <w:rFonts w:ascii="Arial" w:eastAsia="Arial" w:hAnsi="Arial" w:cs="Arial"/>
-          <w:sz w:val="32"/>
-          <w:szCs w:val="32"/>
+      <w:bookmarkStart w:id="101" w:name="SUMARIZÁCIA_TRIED_START"/>
+      <w:bookmarkEnd w:id="101"/>
+      <w:bookmarkStart w:id="102" w:name="BKM_951CD7F3_9CD7_4FE8_94AD_3CDF2C5E2C0A_START"/>
+      <w:bookmarkEnd w:id="102"/>
+      <w:r>
+        <w:rPr>
+          <w:rFonts w:ascii="Arial" w:eastAsia="Arial" w:hAnsi="Arial" w:cs="Arial"/>
+          <w:sz w:val="36"/>
+          <w:szCs w:val="36"/>
           <w:b/>
           <w:color w:val="000000"/>
         </w:rPr>
-        <w:t xml:space="preserve">pr</w:t>
-      </w:r>
-      <w:r>
-        <w:rPr>
-          <w:rFonts w:ascii="Arial" w:eastAsia="Arial" w:hAnsi="Arial" w:cs="Arial"/>
-          <w:sz w:val="32"/>
-          <w:szCs w:val="32"/>
+        <w:t xml:space="preserve">umariz</w:t>
+      </w:r>
+      <w:r>
+        <w:rPr>
+          <w:rFonts w:ascii="Arial" w:eastAsia="Arial" w:hAnsi="Arial" w:cs="Arial"/>
+          <w:sz w:val="36"/>
+          <w:szCs w:val="36"/>
           <w:b/>
           <w:color w:val="000000"/>
         </w:rPr>
@@ -33121,18 +33275,18 @@
       <w:r>
         <w:rPr>
           <w:rFonts w:ascii="Arial" w:eastAsia="Arial" w:hAnsi="Arial" w:cs="Arial"/>
-          <w:sz w:val="32"/>
-          <w:szCs w:val="32"/>
+          <w:sz w:val="36"/>
+          <w:szCs w:val="36"/>
           <w:b/>
           <w:color w:val="000000"/>
         </w:rPr>
-        <w:t xml:space="preserve">vcovia</w:t>
-      </w:r>
-      <w:r>
-        <w:rPr>
-          <w:rFonts w:ascii="Arial" w:eastAsia="Arial" w:hAnsi="Arial" w:cs="Arial"/>
-          <w:sz w:val="32"/>
-          <w:szCs w:val="32"/>
+        <w:t xml:space="preserve">cia tried</w:t>
+      </w:r>
+      <w:r>
+        <w:rPr>
+          <w:rFonts w:ascii="Arial" w:eastAsia="Arial" w:hAnsi="Arial" w:cs="Arial"/>
+          <w:sz w:val="36"/>
+          <w:szCs w:val="36"/>
           <w:b/>
           <w:color w:val="000000"/>
         </w:rPr>
@@ -33162,20 +33316,6 @@
           <w:i/>
           <w:color w:val="000000"/>
         </w:rPr>
-        <w:t xml:space="preserve">  </w:t>
-      </w:r>
-      <w:bookmarkStart w:id="105" w:name="SPRÁVCOVIA_END"/>
-      <w:bookmarkEnd w:id="105"/>
-      <w:bookmarkStart w:id="106" w:name="BKM_8AFCBB60_FF43_4EDD_B51A_26633D9A70E1_END"/>
-      <w:bookmarkEnd w:id="106"/>
-      <w:r>
-        <w:rPr>
-          <w:rFonts w:ascii="Times New Roman" w:eastAsia="Times New Roman" w:hAnsi="Times New Roman" w:cs="Times New Roman"/>
-          <w:sz w:val="20"/>
-          <w:szCs w:val="20"/>
-          <w:i/>
-          <w:color w:val="000000"/>
-        </w:rPr>
       </w:r>
     </w:p>
     <w:p>
@@ -33222,12 +33362,12 @@
           <w:b/>
           <w:color w:val="000000"/>
         </w:rPr>
-        <w:t xml:space="preserve">Ú</w:t>
-      </w:r>
-      <w:bookmarkStart w:id="107" w:name="ÚDAJE_START"/>
-      <w:bookmarkEnd w:id="107"/>
-      <w:bookmarkStart w:id="108" w:name="BKM_4D6EA118_4297_4141_B5E1_7F3E5C0A5FC1_START"/>
-      <w:bookmarkEnd w:id="108"/>
+        <w:t xml:space="preserve">R</w:t>
+      </w:r>
+      <w:bookmarkStart w:id="103" w:name="ROZHRANIE_START"/>
+      <w:bookmarkEnd w:id="103"/>
+      <w:bookmarkStart w:id="104" w:name="BKM_660AC78B_D926_4E5A_94FD_AA312C0BFA56_START"/>
+      <w:bookmarkEnd w:id="104"/>
       <w:r>
         <w:rPr>
           <w:rFonts w:ascii="Arial" w:eastAsia="Arial" w:hAnsi="Arial" w:cs="Arial"/>
@@ -33236,7 +33376,7 @@
           <w:b/>
           <w:color w:val="000000"/>
         </w:rPr>
-        <w:t xml:space="preserve">daje</w:t>
+        <w:t xml:space="preserve">ozhranie</w:t>
       </w:r>
       <w:r>
         <w:rPr>
@@ -33272,16 +33412,12 @@
           <w:i/>
           <w:color w:val="000000"/>
         </w:rPr>
-        <w:t xml:space="preserve">    </w:t>
-      </w:r>
-      <w:bookmarkStart w:id="109" w:name="ÚDAJE_END"/>
-      <w:bookmarkEnd w:id="109"/>
-      <w:bookmarkStart w:id="110" w:name="BKM_4D6EA118_4297_4141_B5E1_7F3E5C0A5FC1_END"/>
-      <w:bookmarkEnd w:id="110"/>
-      <w:bookmarkStart w:id="111" w:name="SUMARIZÁCIA_TRIED_END"/>
-      <w:bookmarkEnd w:id="111"/>
-      <w:bookmarkStart w:id="112" w:name="BKM_951CD7F3_9CD7_4FE8_94AD_3CDF2C5E2C0A_END"/>
-      <w:bookmarkEnd w:id="112"/>
+        <w:t xml:space="preserve">  </w:t>
+      </w:r>
+      <w:bookmarkStart w:id="105" w:name="ROZHRANIE_END"/>
+      <w:bookmarkEnd w:id="105"/>
+      <w:bookmarkStart w:id="106" w:name="BKM_660AC78B_D926_4E5A_94FD_AA312C0BFA56_END"/>
+      <w:bookmarkEnd w:id="106"/>
       <w:r>
         <w:rPr>
           <w:rFonts w:ascii="Times New Roman" w:eastAsia="Times New Roman" w:hAnsi="Times New Roman" w:cs="Times New Roman"/>
@@ -33317,13 +33453,13 @@
     </w:p>
     <w:p>
       <w:pPr>
-        <w:pStyle w:val="heading2"/>
+        <w:pStyle w:val="heading3"/>
         <w:keepLines/>
-        <w:spacing w:before="180" w:after="80" w:line="240"/>
+        <w:spacing w:before="240" w:after="80" w:line="240"/>
         <w:rPr>
           <w:rFonts w:hint="default"/>
-          <w:sz w:val="36"/>
-          <w:szCs w:val="36"/>
+          <w:sz w:val="32"/>
+          <w:szCs w:val="32"/>
           <w:b/>
           <w:color w:val="000000"/>
         </w:rPr>
@@ -33331,72 +33467,52 @@
       <w:r>
         <w:rPr>
           <w:rFonts w:ascii="Arial" w:eastAsia="Arial" w:hAnsi="Arial" w:cs="Arial"/>
-          <w:sz w:val="36"/>
-          <w:szCs w:val="36"/>
+          <w:sz w:val="32"/>
+          <w:szCs w:val="32"/>
           <w:b/>
           <w:color w:val="000000"/>
         </w:rPr>
-        <w:t xml:space="preserve">Ď</w:t>
-      </w:r>
-      <w:bookmarkStart w:id="113" w:name="ÏALIE_POIADAVKY_START"/>
-      <w:bookmarkEnd w:id="113"/>
-      <w:bookmarkStart w:id="114" w:name="BKM_DE12006E_96E7_44EB_8A28_8355C84261C4_START"/>
-      <w:bookmarkEnd w:id="114"/>
-      <w:r>
-        <w:rPr>
-          <w:rFonts w:ascii="Arial" w:eastAsia="Arial" w:hAnsi="Arial" w:cs="Arial"/>
-          <w:sz w:val="36"/>
-          <w:szCs w:val="36"/>
+        <w:t xml:space="preserve">S</w:t>
+      </w:r>
+      <w:bookmarkStart w:id="107" w:name="SPRÁVCOVIA_START"/>
+      <w:bookmarkEnd w:id="107"/>
+      <w:bookmarkStart w:id="108" w:name="BKM_8AFCBB60_FF43_4EDD_B51A_26633D9A70E1_START"/>
+      <w:bookmarkEnd w:id="108"/>
+      <w:r>
+        <w:rPr>
+          <w:rFonts w:ascii="Arial" w:eastAsia="Arial" w:hAnsi="Arial" w:cs="Arial"/>
+          <w:sz w:val="32"/>
+          <w:szCs w:val="32"/>
           <w:b/>
           <w:color w:val="000000"/>
         </w:rPr>
-        <w:t xml:space="preserve">al</w:t>
-      </w:r>
-      <w:r>
-        <w:rPr>
-          <w:rFonts w:ascii="Arial" w:eastAsia="Arial" w:hAnsi="Arial" w:cs="Arial"/>
-          <w:sz w:val="36"/>
-          <w:szCs w:val="36"/>
+        <w:t xml:space="preserve">pr</w:t>
+      </w:r>
+      <w:r>
+        <w:rPr>
+          <w:rFonts w:ascii="Arial" w:eastAsia="Arial" w:hAnsi="Arial" w:cs="Arial"/>
+          <w:sz w:val="32"/>
+          <w:szCs w:val="32"/>
           <w:b/>
           <w:color w:val="000000"/>
         </w:rPr>
-        <w:t xml:space="preserve">š</w:t>
-      </w:r>
-      <w:r>
-        <w:rPr>
-          <w:rFonts w:ascii="Arial" w:eastAsia="Arial" w:hAnsi="Arial" w:cs="Arial"/>
-          <w:sz w:val="36"/>
-          <w:szCs w:val="36"/>
+        <w:t xml:space="preserve">á</w:t>
+      </w:r>
+      <w:r>
+        <w:rPr>
+          <w:rFonts w:ascii="Arial" w:eastAsia="Arial" w:hAnsi="Arial" w:cs="Arial"/>
+          <w:sz w:val="32"/>
+          <w:szCs w:val="32"/>
           <w:b/>
           <w:color w:val="000000"/>
         </w:rPr>
-        <w:t xml:space="preserve">ie po</w:t>
-      </w:r>
-      <w:r>
-        <w:rPr>
-          <w:rFonts w:ascii="Arial" w:eastAsia="Arial" w:hAnsi="Arial" w:cs="Arial"/>
-          <w:sz w:val="36"/>
-          <w:szCs w:val="36"/>
-          <w:b/>
-          <w:color w:val="000000"/>
-        </w:rPr>
-        <w:t xml:space="preserve">ž</w:t>
-      </w:r>
-      <w:r>
-        <w:rPr>
-          <w:rFonts w:ascii="Arial" w:eastAsia="Arial" w:hAnsi="Arial" w:cs="Arial"/>
-          <w:sz w:val="36"/>
-          <w:szCs w:val="36"/>
-          <w:b/>
-          <w:color w:val="000000"/>
-        </w:rPr>
-        <w:t xml:space="preserve">iadavky</w:t>
-      </w:r>
-      <w:r>
-        <w:rPr>
-          <w:rFonts w:ascii="Arial" w:eastAsia="Arial" w:hAnsi="Arial" w:cs="Arial"/>
-          <w:sz w:val="36"/>
-          <w:szCs w:val="36"/>
+        <w:t xml:space="preserve">vcovia</w:t>
+      </w:r>
+      <w:r>
+        <w:rPr>
+          <w:rFonts w:ascii="Arial" w:eastAsia="Arial" w:hAnsi="Arial" w:cs="Arial"/>
+          <w:sz w:val="32"/>
+          <w:szCs w:val="32"/>
           <w:b/>
           <w:color w:val="000000"/>
         </w:rPr>
@@ -33426,16 +33542,12 @@
           <w:i/>
           <w:color w:val="000000"/>
         </w:rPr>
-        <w:t xml:space="preserve">    </w:t>
-      </w:r>
-      <w:bookmarkStart w:id="115" w:name="ÏALIE_POIADAVKY_END"/>
-      <w:bookmarkEnd w:id="115"/>
-      <w:bookmarkStart w:id="116" w:name="BKM_DE12006E_96E7_44EB_8A28_8355C84261C4_END"/>
-      <w:bookmarkEnd w:id="116"/>
-      <w:bookmarkStart w:id="117" w:name="POIADAVKY_NA_INFORMAÈNÝ_SYSTÉM_END"/>
-      <w:bookmarkEnd w:id="117"/>
-      <w:bookmarkStart w:id="118" w:name="BKM_6E00B457_AD99_4F12_9D94_A11ADB520389_END"/>
-      <w:bookmarkEnd w:id="118"/>
+        <w:t xml:space="preserve">  </w:t>
+      </w:r>
+      <w:bookmarkStart w:id="109" w:name="SPRÁVCOVIA_END"/>
+      <w:bookmarkEnd w:id="109"/>
+      <w:bookmarkStart w:id="110" w:name="BKM_8AFCBB60_FF43_4EDD_B51A_26633D9A70E1_END"/>
+      <w:bookmarkEnd w:id="110"/>
       <w:r>
         <w:rPr>
           <w:rFonts w:ascii="Times New Roman" w:eastAsia="Times New Roman" w:hAnsi="Times New Roman" w:cs="Times New Roman"/>
@@ -33471,128 +33583,46 @@
     </w:p>
     <w:p>
       <w:pPr>
-        <w:pStyle w:val="Normal"/>
-        <w:numId w:val="0"/>
-        <w:ilvl w:val="0"/>
-        <w:jc w:val="both"/>
-        <w:spacing w:before="0" w:after="0" w:line="240"/>
+        <w:pStyle w:val="heading3"/>
+        <w:keepLines/>
+        <w:spacing w:before="240" w:after="80" w:line="240"/>
         <w:rPr>
           <w:rFonts w:hint="default"/>
-          <w:sz w:val="20"/>
-          <w:szCs w:val="20"/>
+          <w:sz w:val="32"/>
+          <w:szCs w:val="32"/>
+          <w:b/>
+          <w:color w:val="000000"/>
         </w:rPr>
       </w:pPr>
       <w:r>
         <w:rPr>
-          <w:rFonts w:ascii="Times New Roman" w:eastAsia="Times New Roman" w:hAnsi="Times New Roman" w:cs="Times New Roman"/>
-          <w:sz w:val="20"/>
-          <w:szCs w:val="20"/>
-        </w:rPr>
-      </w:r>
-    </w:p>
-    <w:p>
-      <w:pPr>
-        <w:pStyle w:val="heading1"/>
-        <w:keepLines/>
-        <w:pageBreakBefore/>
-        <w:spacing w:before="0" w:after="80" w:line="240"/>
-        <w:rPr>
-          <w:rFonts w:hint="default"/>
-          <w:sz w:val="44"/>
-          <w:szCs w:val="44"/>
+          <w:rFonts w:ascii="Arial" w:eastAsia="Arial" w:hAnsi="Arial" w:cs="Arial"/>
+          <w:sz w:val="32"/>
+          <w:szCs w:val="32"/>
           <w:b/>
           <w:color w:val="000000"/>
         </w:rPr>
-      </w:pPr>
-      <w:r>
-        <w:rPr>
-          <w:rFonts w:ascii="Arial" w:eastAsia="Arial" w:hAnsi="Arial" w:cs="Arial"/>
-          <w:sz w:val="44"/>
-          <w:szCs w:val="44"/>
+        <w:t xml:space="preserve">Ú</w:t>
+      </w:r>
+      <w:bookmarkStart w:id="111" w:name="ÚDAJE_START"/>
+      <w:bookmarkEnd w:id="111"/>
+      <w:bookmarkStart w:id="112" w:name="BKM_4D6EA118_4297_4141_B5E1_7F3E5C0A5FC1_START"/>
+      <w:bookmarkEnd w:id="112"/>
+      <w:r>
+        <w:rPr>
+          <w:rFonts w:ascii="Arial" w:eastAsia="Arial" w:hAnsi="Arial" w:cs="Arial"/>
+          <w:sz w:val="32"/>
+          <w:szCs w:val="32"/>
           <w:b/>
           <w:color w:val="000000"/>
         </w:rPr>
-        <w:t xml:space="preserve">R</w:t>
-      </w:r>
-      <w:bookmarkStart w:id="119" w:name="REVÍZIA_PRÍPADOV_POUITIA_START"/>
-      <w:bookmarkEnd w:id="119"/>
-      <w:bookmarkStart w:id="120" w:name="BKM_FA9FA490_05DF_40F1_BFB2_F7D0FD0A3F03_START"/>
-      <w:bookmarkEnd w:id="120"/>
-      <w:r>
-        <w:rPr>
-          <w:rFonts w:ascii="Arial" w:eastAsia="Arial" w:hAnsi="Arial" w:cs="Arial"/>
-          <w:sz w:val="44"/>
-          <w:szCs w:val="44"/>
-          <w:b/>
-          <w:color w:val="000000"/>
-        </w:rPr>
-        <w:t xml:space="preserve">ev</w:t>
-      </w:r>
-      <w:r>
-        <w:rPr>
-          <w:rFonts w:ascii="Arial" w:eastAsia="Arial" w:hAnsi="Arial" w:cs="Arial"/>
-          <w:sz w:val="44"/>
-          <w:szCs w:val="44"/>
-          <w:b/>
-          <w:color w:val="000000"/>
-        </w:rPr>
-        <w:t xml:space="preserve">í</w:t>
-      </w:r>
-      <w:r>
-        <w:rPr>
-          <w:rFonts w:ascii="Arial" w:eastAsia="Arial" w:hAnsi="Arial" w:cs="Arial"/>
-          <w:sz w:val="44"/>
-          <w:szCs w:val="44"/>
-          <w:b/>
-          <w:color w:val="000000"/>
-        </w:rPr>
-        <w:t xml:space="preserve">zia pr</w:t>
-      </w:r>
-      <w:r>
-        <w:rPr>
-          <w:rFonts w:ascii="Arial" w:eastAsia="Arial" w:hAnsi="Arial" w:cs="Arial"/>
-          <w:sz w:val="44"/>
-          <w:szCs w:val="44"/>
-          <w:b/>
-          <w:color w:val="000000"/>
-        </w:rPr>
-        <w:t xml:space="preserve">í</w:t>
-      </w:r>
-      <w:r>
-        <w:rPr>
-          <w:rFonts w:ascii="Arial" w:eastAsia="Arial" w:hAnsi="Arial" w:cs="Arial"/>
-          <w:sz w:val="44"/>
-          <w:szCs w:val="44"/>
-          <w:b/>
-          <w:color w:val="000000"/>
-        </w:rPr>
-        <w:t xml:space="preserve">padov pou</w:t>
-      </w:r>
-      <w:r>
-        <w:rPr>
-          <w:rFonts w:ascii="Arial" w:eastAsia="Arial" w:hAnsi="Arial" w:cs="Arial"/>
-          <w:sz w:val="44"/>
-          <w:szCs w:val="44"/>
-          <w:b/>
-          <w:color w:val="000000"/>
-        </w:rPr>
-        <w:t xml:space="preserve">ž</w:t>
-      </w:r>
-      <w:r>
-        <w:rPr>
-          <w:rFonts w:ascii="Arial" w:eastAsia="Arial" w:hAnsi="Arial" w:cs="Arial"/>
-          <w:sz w:val="44"/>
-          <w:szCs w:val="44"/>
-          <w:b/>
-          <w:color w:val="000000"/>
-        </w:rPr>
-        <w:t xml:space="preserve">itia</w:t>
-      </w:r>
-      <w:r>
-        <w:rPr>
-          <w:rFonts w:ascii="Arial" w:eastAsia="Arial" w:hAnsi="Arial" w:cs="Arial"/>
-          <w:sz w:val="44"/>
-          <w:szCs w:val="44"/>
+        <w:t xml:space="preserve">daje</w:t>
+      </w:r>
+      <w:r>
+        <w:rPr>
+          <w:rFonts w:ascii="Arial" w:eastAsia="Arial" w:hAnsi="Arial" w:cs="Arial"/>
+          <w:sz w:val="32"/>
+          <w:szCs w:val="32"/>
           <w:b/>
           <w:color w:val="000000"/>
         </w:rPr>
@@ -33622,12 +33652,16 @@
           <w:i/>
           <w:color w:val="000000"/>
         </w:rPr>
-        <w:t xml:space="preserve">  </w:t>
-      </w:r>
-      <w:bookmarkStart w:id="121" w:name="REVÍZIA_PRÍPADOV_POUITIA_END"/>
-      <w:bookmarkEnd w:id="121"/>
-      <w:bookmarkStart w:id="122" w:name="BKM_FA9FA490_05DF_40F1_BFB2_F7D0FD0A3F03_END"/>
-      <w:bookmarkEnd w:id="122"/>
+        <w:t xml:space="preserve">    </w:t>
+      </w:r>
+      <w:bookmarkStart w:id="113" w:name="ÚDAJE_END"/>
+      <w:bookmarkEnd w:id="113"/>
+      <w:bookmarkStart w:id="114" w:name="BKM_4D6EA118_4297_4141_B5E1_7F3E5C0A5FC1_END"/>
+      <w:bookmarkEnd w:id="114"/>
+      <w:bookmarkStart w:id="115" w:name="SUMARIZÁCIA_TRIED_END"/>
+      <w:bookmarkEnd w:id="115"/>
+      <w:bookmarkStart w:id="116" w:name="BKM_951CD7F3_9CD7_4FE8_94AD_3CDF2C5E2C0A_END"/>
+      <w:bookmarkEnd w:id="116"/>
       <w:r>
         <w:rPr>
           <w:rFonts w:ascii="Times New Roman" w:eastAsia="Times New Roman" w:hAnsi="Times New Roman" w:cs="Times New Roman"/>
@@ -33663,68 +33697,86 @@
     </w:p>
     <w:p>
       <w:pPr>
-        <w:pStyle w:val="Normal"/>
-        <w:numId w:val="0"/>
-        <w:ilvl w:val="0"/>
-        <w:jc w:val="both"/>
-        <w:spacing w:before="0" w:after="0" w:line="240"/>
+        <w:pStyle w:val="heading2"/>
+        <w:keepLines/>
+        <w:spacing w:before="180" w:after="80" w:line="240"/>
         <w:rPr>
           <w:rFonts w:hint="default"/>
-          <w:sz w:val="20"/>
-          <w:szCs w:val="20"/>
+          <w:sz w:val="36"/>
+          <w:szCs w:val="36"/>
+          <w:b/>
+          <w:color w:val="000000"/>
         </w:rPr>
       </w:pPr>
       <w:r>
         <w:rPr>
-          <w:rFonts w:ascii="Times New Roman" w:eastAsia="Times New Roman" w:hAnsi="Times New Roman" w:cs="Times New Roman"/>
-          <w:sz w:val="20"/>
-          <w:szCs w:val="20"/>
-        </w:rPr>
-      </w:r>
-    </w:p>
-    <w:p>
-      <w:pPr>
-        <w:pStyle w:val="heading1"/>
-        <w:keepLines/>
-        <w:pageBreakBefore/>
-        <w:spacing w:before="0" w:after="80" w:line="240"/>
-        <w:rPr>
-          <w:rFonts w:hint="default"/>
-          <w:sz w:val="44"/>
-          <w:szCs w:val="44"/>
+          <w:rFonts w:ascii="Arial" w:eastAsia="Arial" w:hAnsi="Arial" w:cs="Arial"/>
+          <w:sz w:val="36"/>
+          <w:szCs w:val="36"/>
           <w:b/>
           <w:color w:val="000000"/>
         </w:rPr>
-      </w:pPr>
-      <w:r>
-        <w:rPr>
-          <w:rFonts w:ascii="Arial" w:eastAsia="Arial" w:hAnsi="Arial" w:cs="Arial"/>
-          <w:sz w:val="44"/>
-          <w:szCs w:val="44"/>
+        <w:t xml:space="preserve">Ď</w:t>
+      </w:r>
+      <w:bookmarkStart w:id="117" w:name="ÏALIE_POIADAVKY_START"/>
+      <w:bookmarkEnd w:id="117"/>
+      <w:bookmarkStart w:id="118" w:name="BKM_DE12006E_96E7_44EB_8A28_8355C84261C4_START"/>
+      <w:bookmarkEnd w:id="118"/>
+      <w:r>
+        <w:rPr>
+          <w:rFonts w:ascii="Arial" w:eastAsia="Arial" w:hAnsi="Arial" w:cs="Arial"/>
+          <w:sz w:val="36"/>
+          <w:szCs w:val="36"/>
           <w:b/>
           <w:color w:val="000000"/>
         </w:rPr>
-        <w:t xml:space="preserve">Z</w:t>
-      </w:r>
-      <w:bookmarkStart w:id="123" w:name="ZHODNOTENIE_START"/>
-      <w:bookmarkEnd w:id="123"/>
-      <w:bookmarkStart w:id="124" w:name="BKM_805FF527_0703_49DF_8D56_CB8897DD029F_START"/>
-      <w:bookmarkEnd w:id="124"/>
-      <w:r>
-        <w:rPr>
-          <w:rFonts w:ascii="Arial" w:eastAsia="Arial" w:hAnsi="Arial" w:cs="Arial"/>
-          <w:sz w:val="44"/>
-          <w:szCs w:val="44"/>
+        <w:t xml:space="preserve">al</w:t>
+      </w:r>
+      <w:r>
+        <w:rPr>
+          <w:rFonts w:ascii="Arial" w:eastAsia="Arial" w:hAnsi="Arial" w:cs="Arial"/>
+          <w:sz w:val="36"/>
+          <w:szCs w:val="36"/>
           <w:b/>
           <w:color w:val="000000"/>
         </w:rPr>
-        <w:t xml:space="preserve">hodnotenie</w:t>
-      </w:r>
-      <w:r>
-        <w:rPr>
-          <w:rFonts w:ascii="Arial" w:eastAsia="Arial" w:hAnsi="Arial" w:cs="Arial"/>
-          <w:sz w:val="44"/>
-          <w:szCs w:val="44"/>
+        <w:t xml:space="preserve">š</w:t>
+      </w:r>
+      <w:r>
+        <w:rPr>
+          <w:rFonts w:ascii="Arial" w:eastAsia="Arial" w:hAnsi="Arial" w:cs="Arial"/>
+          <w:sz w:val="36"/>
+          <w:szCs w:val="36"/>
+          <w:b/>
+          <w:color w:val="000000"/>
+        </w:rPr>
+        <w:t xml:space="preserve">ie po</w:t>
+      </w:r>
+      <w:r>
+        <w:rPr>
+          <w:rFonts w:ascii="Arial" w:eastAsia="Arial" w:hAnsi="Arial" w:cs="Arial"/>
+          <w:sz w:val="36"/>
+          <w:szCs w:val="36"/>
+          <w:b/>
+          <w:color w:val="000000"/>
+        </w:rPr>
+        <w:t xml:space="preserve">ž</w:t>
+      </w:r>
+      <w:r>
+        <w:rPr>
+          <w:rFonts w:ascii="Arial" w:eastAsia="Arial" w:hAnsi="Arial" w:cs="Arial"/>
+          <w:sz w:val="36"/>
+          <w:szCs w:val="36"/>
+          <w:b/>
+          <w:color w:val="000000"/>
+        </w:rPr>
+        <w:t xml:space="preserve">iadavky</w:t>
+      </w:r>
+      <w:r>
+        <w:rPr>
+          <w:rFonts w:ascii="Arial" w:eastAsia="Arial" w:hAnsi="Arial" w:cs="Arial"/>
+          <w:sz w:val="36"/>
+          <w:szCs w:val="36"/>
           <w:b/>
           <w:color w:val="000000"/>
         </w:rPr>
@@ -33754,12 +33806,16 @@
           <w:i/>
           <w:color w:val="000000"/>
         </w:rPr>
-        <w:t xml:space="preserve">  </w:t>
-      </w:r>
-      <w:bookmarkStart w:id="125" w:name="ZHODNOTENIE_END"/>
-      <w:bookmarkEnd w:id="125"/>
-      <w:bookmarkStart w:id="126" w:name="BKM_805FF527_0703_49DF_8D56_CB8897DD029F_END"/>
-      <w:bookmarkEnd w:id="126"/>
+        <w:t xml:space="preserve">    </w:t>
+      </w:r>
+      <w:bookmarkStart w:id="119" w:name="ÏALIE_POIADAVKY_END"/>
+      <w:bookmarkEnd w:id="119"/>
+      <w:bookmarkStart w:id="120" w:name="BKM_DE12006E_96E7_44EB_8A28_8355C84261C4_END"/>
+      <w:bookmarkEnd w:id="120"/>
+      <w:bookmarkStart w:id="121" w:name="POIADAVKY_NA_INFORMAÈNÝ_SYSTÉM_END"/>
+      <w:bookmarkEnd w:id="121"/>
+      <w:bookmarkStart w:id="122" w:name="BKM_6E00B457_AD99_4F12_9D94_A11ADB520389_END"/>
+      <w:bookmarkEnd w:id="122"/>
       <w:r>
         <w:rPr>
           <w:rFonts w:ascii="Times New Roman" w:eastAsia="Times New Roman" w:hAnsi="Times New Roman" w:cs="Times New Roman"/>
@@ -33816,10 +33872,10 @@
     </w:p>
     <w:p>
       <w:pPr>
-        <w:pStyle w:val="Attachment1"/>
+        <w:pStyle w:val="heading1"/>
+        <w:keepLines/>
         <w:pageBreakBefore/>
         <w:spacing w:before="0" w:after="80" w:line="240"/>
-        <w:ind w:left="360" w:hanging="360"/>
         <w:rPr>
           <w:rFonts w:hint="default"/>
           <w:sz w:val="44"/>
@@ -33828,10 +33884,6 @@
           <w:color w:val="000000"/>
         </w:rPr>
       </w:pPr>
-      <w:bookmarkStart w:id="127" w:name="ZÁPISY_Z_CVIÈENÍ_START"/>
-      <w:bookmarkEnd w:id="127"/>
-      <w:bookmarkStart w:id="128" w:name="BKM_6CEA0B6D_C0B6_452F_AC11_0B9AFC6CE5FF_START"/>
-      <w:bookmarkEnd w:id="128"/>
       <w:r>
         <w:rPr>
           <w:rFonts w:ascii="Arial" w:eastAsia="Arial" w:hAnsi="Arial" w:cs="Arial"/>
@@ -33840,8 +33892,12 @@
           <w:b/>
           <w:color w:val="000000"/>
         </w:rPr>
-        <w:t xml:space="preserve">Z</w:t>
-      </w:r>
+        <w:t xml:space="preserve">R</w:t>
+      </w:r>
+      <w:bookmarkStart w:id="123" w:name="REVÍZIA_PRÍPADOV_POUITIA_START"/>
+      <w:bookmarkEnd w:id="123"/>
+      <w:bookmarkStart w:id="124" w:name="BKM_FA9FA490_05DF_40F1_BFB2_F7D0FD0A3F03_START"/>
+      <w:bookmarkEnd w:id="124"/>
       <w:r>
         <w:rPr>
           <w:rFonts w:ascii="Arial" w:eastAsia="Arial" w:hAnsi="Arial" w:cs="Arial"/>
@@ -33850,7 +33906,7 @@
           <w:b/>
           <w:color w:val="000000"/>
         </w:rPr>
-        <w:t xml:space="preserve">á</w:t>
+        <w:t xml:space="preserve">ev</w:t>
       </w:r>
       <w:r>
         <w:rPr>
@@ -33860,7 +33916,7 @@
           <w:b/>
           <w:color w:val="000000"/>
         </w:rPr>
-        <w:t xml:space="preserve">pisy z cvi</w:t>
+        <w:t xml:space="preserve">í</w:t>
       </w:r>
       <w:r>
         <w:rPr>
@@ -33870,7 +33926,7 @@
           <w:b/>
           <w:color w:val="000000"/>
         </w:rPr>
-        <w:t xml:space="preserve">č</w:t>
+        <w:t xml:space="preserve">zia pr</w:t>
       </w:r>
       <w:r>
         <w:rPr>
@@ -33880,7 +33936,7 @@
           <w:b/>
           <w:color w:val="000000"/>
         </w:rPr>
-        <w:t xml:space="preserve">en</w:t>
+        <w:t xml:space="preserve">í</w:t>
       </w:r>
       <w:r>
         <w:rPr>
@@ -33890,7 +33946,27 @@
           <w:b/>
           <w:color w:val="000000"/>
         </w:rPr>
-        <w:t xml:space="preserve">í</w:t>
+        <w:t xml:space="preserve">padov pou</w:t>
+      </w:r>
+      <w:r>
+        <w:rPr>
+          <w:rFonts w:ascii="Arial" w:eastAsia="Arial" w:hAnsi="Arial" w:cs="Arial"/>
+          <w:sz w:val="44"/>
+          <w:szCs w:val="44"/>
+          <w:b/>
+          <w:color w:val="000000"/>
+        </w:rPr>
+        <w:t xml:space="preserve">ž</w:t>
+      </w:r>
+      <w:r>
+        <w:rPr>
+          <w:rFonts w:ascii="Arial" w:eastAsia="Arial" w:hAnsi="Arial" w:cs="Arial"/>
+          <w:sz w:val="44"/>
+          <w:szCs w:val="44"/>
+          <w:b/>
+          <w:color w:val="000000"/>
+        </w:rPr>
+        <w:t xml:space="preserve">itia</w:t>
       </w:r>
       <w:r>
         <w:rPr>
@@ -33926,6 +34002,310 @@
           <w:i/>
           <w:color w:val="000000"/>
         </w:rPr>
+        <w:t xml:space="preserve">  </w:t>
+      </w:r>
+      <w:bookmarkStart w:id="125" w:name="REVÍZIA_PRÍPADOV_POUITIA_END"/>
+      <w:bookmarkEnd w:id="125"/>
+      <w:bookmarkStart w:id="126" w:name="BKM_FA9FA490_05DF_40F1_BFB2_F7D0FD0A3F03_END"/>
+      <w:bookmarkEnd w:id="126"/>
+      <w:r>
+        <w:rPr>
+          <w:rFonts w:ascii="Times New Roman" w:eastAsia="Times New Roman" w:hAnsi="Times New Roman" w:cs="Times New Roman"/>
+          <w:sz w:val="20"/>
+          <w:szCs w:val="20"/>
+          <w:i/>
+          <w:color w:val="000000"/>
+        </w:rPr>
+      </w:r>
+    </w:p>
+    <w:p>
+      <w:pPr>
+        <w:pStyle w:val="Normal"/>
+        <w:numId w:val="0"/>
+        <w:ilvl w:val="0"/>
+        <w:jc w:val="both"/>
+        <w:spacing w:before="0" w:after="0" w:line="240"/>
+        <w:rPr>
+          <w:rFonts w:hint="default"/>
+          <w:sz w:val="20"/>
+          <w:szCs w:val="20"/>
+          <w:color w:val="000000"/>
+        </w:rPr>
+      </w:pPr>
+      <w:r>
+        <w:rPr>
+          <w:rFonts w:ascii="Times New Roman" w:eastAsia="Times New Roman" w:hAnsi="Times New Roman" w:cs="Times New Roman"/>
+          <w:sz w:val="20"/>
+          <w:szCs w:val="20"/>
+          <w:color w:val="000000"/>
+        </w:rPr>
+      </w:r>
+    </w:p>
+    <w:p>
+      <w:pPr>
+        <w:pStyle w:val="Normal"/>
+        <w:numId w:val="0"/>
+        <w:ilvl w:val="0"/>
+        <w:jc w:val="both"/>
+        <w:spacing w:before="0" w:after="0" w:line="240"/>
+        <w:rPr>
+          <w:rFonts w:hint="default"/>
+          <w:sz w:val="20"/>
+          <w:szCs w:val="20"/>
+        </w:rPr>
+      </w:pPr>
+      <w:r>
+        <w:rPr>
+          <w:rFonts w:ascii="Times New Roman" w:eastAsia="Times New Roman" w:hAnsi="Times New Roman" w:cs="Times New Roman"/>
+          <w:sz w:val="20"/>
+          <w:szCs w:val="20"/>
+        </w:rPr>
+      </w:r>
+    </w:p>
+    <w:p>
+      <w:pPr>
+        <w:pStyle w:val="heading1"/>
+        <w:keepLines/>
+        <w:pageBreakBefore/>
+        <w:spacing w:before="0" w:after="80" w:line="240"/>
+        <w:rPr>
+          <w:rFonts w:hint="default"/>
+          <w:sz w:val="44"/>
+          <w:szCs w:val="44"/>
+          <w:b/>
+          <w:color w:val="000000"/>
+        </w:rPr>
+      </w:pPr>
+      <w:r>
+        <w:rPr>
+          <w:rFonts w:ascii="Arial" w:eastAsia="Arial" w:hAnsi="Arial" w:cs="Arial"/>
+          <w:sz w:val="44"/>
+          <w:szCs w:val="44"/>
+          <w:b/>
+          <w:color w:val="000000"/>
+        </w:rPr>
+        <w:t xml:space="preserve">Z</w:t>
+      </w:r>
+      <w:bookmarkStart w:id="127" w:name="ZHODNOTENIE_START"/>
+      <w:bookmarkEnd w:id="127"/>
+      <w:bookmarkStart w:id="128" w:name="BKM_805FF527_0703_49DF_8D56_CB8897DD029F_START"/>
+      <w:bookmarkEnd w:id="128"/>
+      <w:r>
+        <w:rPr>
+          <w:rFonts w:ascii="Arial" w:eastAsia="Arial" w:hAnsi="Arial" w:cs="Arial"/>
+          <w:sz w:val="44"/>
+          <w:szCs w:val="44"/>
+          <w:b/>
+          <w:color w:val="000000"/>
+        </w:rPr>
+        <w:t xml:space="preserve">hodnotenie</w:t>
+      </w:r>
+      <w:r>
+        <w:rPr>
+          <w:rFonts w:ascii="Arial" w:eastAsia="Arial" w:hAnsi="Arial" w:cs="Arial"/>
+          <w:sz w:val="44"/>
+          <w:szCs w:val="44"/>
+          <w:b/>
+          <w:color w:val="000000"/>
+        </w:rPr>
+      </w:r>
+    </w:p>
+    <w:p>
+      <w:pPr>
+        <w:pStyle w:val="Author"/>
+        <w:numId w:val="0"/>
+        <w:ilvl w:val="0"/>
+        <w:jc w:val="right"/>
+        <w:keepLines/>
+        <w:spacing w:before="60" w:after="60" w:line="240"/>
+        <w:rPr>
+          <w:rFonts w:hint="default"/>
+          <w:sz w:val="20"/>
+          <w:szCs w:val="20"/>
+          <w:i/>
+          <w:color w:val="000000"/>
+        </w:rPr>
+      </w:pPr>
+      <w:r>
+        <w:rPr>
+          <w:rFonts w:ascii="Times New Roman" w:eastAsia="Times New Roman" w:hAnsi="Times New Roman" w:cs="Times New Roman"/>
+          <w:sz w:val="20"/>
+          <w:szCs w:val="20"/>
+          <w:i/>
+          <w:color w:val="000000"/>
+        </w:rPr>
+        <w:t xml:space="preserve">  </w:t>
+      </w:r>
+      <w:bookmarkStart w:id="129" w:name="ZHODNOTENIE_END"/>
+      <w:bookmarkEnd w:id="129"/>
+      <w:bookmarkStart w:id="130" w:name="BKM_805FF527_0703_49DF_8D56_CB8897DD029F_END"/>
+      <w:bookmarkEnd w:id="130"/>
+      <w:r>
+        <w:rPr>
+          <w:rFonts w:ascii="Times New Roman" w:eastAsia="Times New Roman" w:hAnsi="Times New Roman" w:cs="Times New Roman"/>
+          <w:sz w:val="20"/>
+          <w:szCs w:val="20"/>
+          <w:i/>
+          <w:color w:val="000000"/>
+        </w:rPr>
+      </w:r>
+    </w:p>
+    <w:p>
+      <w:pPr>
+        <w:pStyle w:val="Normal"/>
+        <w:numId w:val="0"/>
+        <w:ilvl w:val="0"/>
+        <w:jc w:val="both"/>
+        <w:spacing w:before="0" w:after="0" w:line="240"/>
+        <w:rPr>
+          <w:rFonts w:hint="default"/>
+          <w:sz w:val="20"/>
+          <w:szCs w:val="20"/>
+          <w:color w:val="000000"/>
+        </w:rPr>
+      </w:pPr>
+      <w:r>
+        <w:rPr>
+          <w:rFonts w:ascii="Times New Roman" w:eastAsia="Times New Roman" w:hAnsi="Times New Roman" w:cs="Times New Roman"/>
+          <w:sz w:val="20"/>
+          <w:szCs w:val="20"/>
+          <w:color w:val="000000"/>
+        </w:rPr>
+      </w:r>
+    </w:p>
+    <w:p>
+      <w:pPr>
+        <w:pStyle w:val="Normal"/>
+        <w:numId w:val="0"/>
+        <w:ilvl w:val="0"/>
+        <w:jc w:val="both"/>
+        <w:spacing w:before="0" w:after="0" w:line="240"/>
+        <w:rPr>
+          <w:rFonts w:hint="default"/>
+          <w:sz w:val="20"/>
+          <w:szCs w:val="20"/>
+        </w:rPr>
+      </w:pPr>
+      <w:r>
+        <w:rPr>
+          <w:rFonts w:ascii="Times New Roman" w:eastAsia="Times New Roman" w:hAnsi="Times New Roman" w:cs="Times New Roman"/>
+          <w:sz w:val="20"/>
+          <w:szCs w:val="20"/>
+        </w:rPr>
+      </w:r>
+    </w:p>
+    <w:p>
+      <w:pPr>
+        <w:pStyle w:val="Attachment1"/>
+        <w:pageBreakBefore/>
+        <w:spacing w:before="0" w:after="80" w:line="240"/>
+        <w:ind w:left="360" w:hanging="360"/>
+        <w:rPr>
+          <w:rFonts w:hint="default"/>
+          <w:sz w:val="44"/>
+          <w:szCs w:val="44"/>
+          <w:b/>
+          <w:color w:val="000000"/>
+        </w:rPr>
+      </w:pPr>
+      <w:bookmarkStart w:id="131" w:name="ZÁPISY_Z_CVIÈENÍ_START"/>
+      <w:bookmarkEnd w:id="131"/>
+      <w:bookmarkStart w:id="132" w:name="BKM_6CEA0B6D_C0B6_452F_AC11_0B9AFC6CE5FF_START"/>
+      <w:bookmarkEnd w:id="132"/>
+      <w:r>
+        <w:rPr>
+          <w:rFonts w:ascii="Arial" w:eastAsia="Arial" w:hAnsi="Arial" w:cs="Arial"/>
+          <w:sz w:val="44"/>
+          <w:szCs w:val="44"/>
+          <w:b/>
+          <w:color w:val="000000"/>
+        </w:rPr>
+        <w:t xml:space="preserve">Z</w:t>
+      </w:r>
+      <w:r>
+        <w:rPr>
+          <w:rFonts w:ascii="Arial" w:eastAsia="Arial" w:hAnsi="Arial" w:cs="Arial"/>
+          <w:sz w:val="44"/>
+          <w:szCs w:val="44"/>
+          <w:b/>
+          <w:color w:val="000000"/>
+        </w:rPr>
+        <w:t xml:space="preserve">á</w:t>
+      </w:r>
+      <w:r>
+        <w:rPr>
+          <w:rFonts w:ascii="Arial" w:eastAsia="Arial" w:hAnsi="Arial" w:cs="Arial"/>
+          <w:sz w:val="44"/>
+          <w:szCs w:val="44"/>
+          <w:b/>
+          <w:color w:val="000000"/>
+        </w:rPr>
+        <w:t xml:space="preserve">pisy z cvi</w:t>
+      </w:r>
+      <w:r>
+        <w:rPr>
+          <w:rFonts w:ascii="Arial" w:eastAsia="Arial" w:hAnsi="Arial" w:cs="Arial"/>
+          <w:sz w:val="44"/>
+          <w:szCs w:val="44"/>
+          <w:b/>
+          <w:color w:val="000000"/>
+        </w:rPr>
+        <w:t xml:space="preserve">č</w:t>
+      </w:r>
+      <w:r>
+        <w:rPr>
+          <w:rFonts w:ascii="Arial" w:eastAsia="Arial" w:hAnsi="Arial" w:cs="Arial"/>
+          <w:sz w:val="44"/>
+          <w:szCs w:val="44"/>
+          <w:b/>
+          <w:color w:val="000000"/>
+        </w:rPr>
+        <w:t xml:space="preserve">en</w:t>
+      </w:r>
+      <w:r>
+        <w:rPr>
+          <w:rFonts w:ascii="Arial" w:eastAsia="Arial" w:hAnsi="Arial" w:cs="Arial"/>
+          <w:sz w:val="44"/>
+          <w:szCs w:val="44"/>
+          <w:b/>
+          <w:color w:val="000000"/>
+        </w:rPr>
+        <w:t xml:space="preserve">í</w:t>
+      </w:r>
+      <w:r>
+        <w:rPr>
+          <w:rFonts w:ascii="Arial" w:eastAsia="Arial" w:hAnsi="Arial" w:cs="Arial"/>
+          <w:sz w:val="44"/>
+          <w:szCs w:val="44"/>
+          <w:b/>
+          <w:color w:val="000000"/>
+        </w:rPr>
+      </w:r>
+    </w:p>
+    <w:p>
+      <w:pPr>
+        <w:pStyle w:val="Author"/>
+        <w:numId w:val="0"/>
+        <w:ilvl w:val="0"/>
+        <w:jc w:val="right"/>
+        <w:keepLines/>
+        <w:spacing w:before="60" w:after="60" w:line="240"/>
+        <w:rPr>
+          <w:rFonts w:hint="default"/>
+          <w:sz w:val="20"/>
+          <w:szCs w:val="20"/>
+          <w:i/>
+          <w:color w:val="000000"/>
+        </w:rPr>
+      </w:pPr>
+      <w:r>
+        <w:rPr>
+          <w:rFonts w:ascii="Times New Roman" w:eastAsia="Times New Roman" w:hAnsi="Times New Roman" w:cs="Times New Roman"/>
+          <w:sz w:val="20"/>
+          <w:szCs w:val="20"/>
+          <w:i/>
+          <w:color w:val="000000"/>
+        </w:rPr>
       </w:r>
     </w:p>
     <w:p>
@@ -33981,10 +34361,10 @@
         </w:rPr>
         <w:t xml:space="preserve">  </w:t>
       </w:r>
-      <w:bookmarkStart w:id="129" w:name="ZÁPISY_Z_CVIÈENÍ_END"/>
-      <w:bookmarkEnd w:id="129"/>
-      <w:bookmarkStart w:id="130" w:name="BKM_6CEA0B6D_C0B6_452F_AC11_0B9AFC6CE5FF_END"/>
-      <w:bookmarkEnd w:id="130"/>
+      <w:bookmarkStart w:id="133" w:name="ZÁPISY_Z_CVIÈENÍ_END"/>
+      <w:bookmarkEnd w:id="133"/>
+      <w:bookmarkStart w:id="134" w:name="BKM_6CEA0B6D_C0B6_452F_AC11_0B9AFC6CE5FF_END"/>
+      <w:bookmarkEnd w:id="134"/>
       <w:r>
         <w:rPr>
           <w:rFonts w:ascii="Arial" w:eastAsia="Arial" w:hAnsi="Arial" w:cs="Arial"/>
@@ -34090,7 +34470,7 @@
       <w:fldChar w:fldCharType="begin"/>
       <w:instrText xml:space="preserve">PAGE </w:instrText>
       <w:fldChar w:fldCharType="separate"/>
-      <w:t xml:space="preserve">18</w:t>
+      <w:t xml:space="preserve">19</w:t>
     </w:r>
     <w:r>
       <w:fldChar w:fldCharType="end"/>

</xml_diff>

<commit_message>
Uprava plaveckych diagramov, vyplnenie tabulky, rozdelenie zostavajucej prace do README,
</commit_message>
<xml_diff>
--- a/Spravodajský portál.docx
+++ b/Spravodajský portál.docx
@@ -2847,7 +2847,7 @@
           <w:sz w:val="20"/>
           <w:szCs w:val="20"/>
         </w:rPr>
-        <w:t xml:space="preserve">18</w:t>
+        <w:t xml:space="preserve">19</w:t>
       </w:r>
     </w:p>
     <w:p>
@@ -4196,7 +4196,62 @@
           <w:szCs w:val="20"/>
           <w:color w:val="000000"/>
         </w:rPr>
-        <w:t xml:space="preserve"> sa zameriava. Redakcia si z</w:t>
+        <w:t xml:space="preserve"> sa zameriava.</w:t>
+      </w:r>
+      <w:r>
+        <w:rPr>
+          <w:rFonts w:ascii="Times New Roman" w:eastAsia="Times New Roman" w:hAnsi="Times New Roman" w:cs="Times New Roman"/>
+          <w:sz w:val="20"/>
+          <w:szCs w:val="20"/>
+          <w:color w:val="000000"/>
+        </w:rPr>
+      </w:r>
+    </w:p>
+    <w:p>
+      <w:pPr>
+        <w:pStyle w:val="Paragraph"/>
+        <w:numId w:val="0"/>
+        <w:ilvl w:val="0"/>
+        <w:jc w:val="both"/>
+        <w:spacing w:before="0" w:after="0" w:line="240"/>
+        <w:rPr>
+          <w:rFonts w:hint="default"/>
+          <w:sz w:val="20"/>
+          <w:szCs w:val="20"/>
+          <w:color w:val="000000"/>
+        </w:rPr>
+      </w:pPr>
+      <w:r>
+        <w:rPr>
+          <w:rFonts w:ascii="Times New Roman" w:eastAsia="Times New Roman" w:hAnsi="Times New Roman" w:cs="Times New Roman"/>
+          <w:sz w:val="20"/>
+          <w:szCs w:val="20"/>
+          <w:color w:val="000000"/>
+        </w:rPr>
+      </w:r>
+    </w:p>
+    <w:p>
+      <w:pPr>
+        <w:pStyle w:val="Paragraph"/>
+        <w:numId w:val="0"/>
+        <w:ilvl w:val="0"/>
+        <w:jc w:val="both"/>
+        <w:spacing w:before="0" w:after="0" w:line="240"/>
+        <w:rPr>
+          <w:rFonts w:hint="default"/>
+          <w:sz w:val="20"/>
+          <w:szCs w:val="20"/>
+          <w:color w:val="000000"/>
+        </w:rPr>
+      </w:pPr>
+      <w:r>
+        <w:rPr>
+          <w:rFonts w:ascii="Times New Roman" w:eastAsia="Times New Roman" w:hAnsi="Times New Roman" w:cs="Times New Roman"/>
+          <w:sz w:val="20"/>
+          <w:szCs w:val="20"/>
+          <w:color w:val="000000"/>
+        </w:rPr>
+        <w:t xml:space="preserve">Redakcia si z</w:t>
       </w:r>
       <w:r>
         <w:rPr>
@@ -4232,6 +4287,330 @@
           <w:szCs w:val="20"/>
           <w:color w:val="000000"/>
         </w:rPr>
+        <w:t xml:space="preserve"> m</w:t>
+      </w:r>
+      <w:r>
+        <w:rPr>
+          <w:rFonts w:ascii="Times New Roman" w:eastAsia="Times New Roman" w:hAnsi="Times New Roman" w:cs="Times New Roman"/>
+          <w:sz w:val="20"/>
+          <w:szCs w:val="20"/>
+          <w:color w:val="000000"/>
+        </w:rPr>
+        <w:t xml:space="preserve">ô</w:t>
+      </w:r>
+      <w:r>
+        <w:rPr>
+          <w:rFonts w:ascii="Times New Roman" w:eastAsia="Times New Roman" w:hAnsi="Times New Roman" w:cs="Times New Roman"/>
+          <w:sz w:val="20"/>
+          <w:szCs w:val="20"/>
+          <w:color w:val="000000"/>
+        </w:rPr>
+        <w:t xml:space="preserve">ž</w:t>
+      </w:r>
+      <w:r>
+        <w:rPr>
+          <w:rFonts w:ascii="Times New Roman" w:eastAsia="Times New Roman" w:hAnsi="Times New Roman" w:cs="Times New Roman"/>
+          <w:sz w:val="20"/>
+          <w:szCs w:val="20"/>
+          <w:color w:val="000000"/>
+        </w:rPr>
+        <w:t xml:space="preserve">e zvoli</w:t>
+      </w:r>
+      <w:r>
+        <w:rPr>
+          <w:rFonts w:ascii="Times New Roman" w:eastAsia="Times New Roman" w:hAnsi="Times New Roman" w:cs="Times New Roman"/>
+          <w:sz w:val="20"/>
+          <w:szCs w:val="20"/>
+          <w:color w:val="000000"/>
+        </w:rPr>
+        <w:t xml:space="preserve">ť</w:t>
+      </w:r>
+      <w:r>
+        <w:rPr>
+          <w:rFonts w:ascii="Times New Roman" w:eastAsia="Times New Roman" w:hAnsi="Times New Roman" w:cs="Times New Roman"/>
+          <w:sz w:val="20"/>
+          <w:szCs w:val="20"/>
+          <w:color w:val="000000"/>
+        </w:rPr>
+        <w:t xml:space="preserve">, ktor</w:t>
+      </w:r>
+      <w:r>
+        <w:rPr>
+          <w:rFonts w:ascii="Times New Roman" w:eastAsia="Times New Roman" w:hAnsi="Times New Roman" w:cs="Times New Roman"/>
+          <w:sz w:val="20"/>
+          <w:szCs w:val="20"/>
+          <w:color w:val="000000"/>
+        </w:rPr>
+        <w:t xml:space="preserve">é</w:t>
+      </w:r>
+      <w:r>
+        <w:rPr>
+          <w:rFonts w:ascii="Times New Roman" w:eastAsia="Times New Roman" w:hAnsi="Times New Roman" w:cs="Times New Roman"/>
+          <w:sz w:val="20"/>
+          <w:szCs w:val="20"/>
+          <w:color w:val="000000"/>
+        </w:rPr>
+        <w:t xml:space="preserve"> z </w:t>
+      </w:r>
+      <w:r>
+        <w:rPr>
+          <w:rFonts w:ascii="Times New Roman" w:eastAsia="Times New Roman" w:hAnsi="Times New Roman" w:cs="Times New Roman"/>
+          <w:sz w:val="20"/>
+          <w:szCs w:val="20"/>
+          <w:color w:val="000000"/>
+        </w:rPr>
+        <w:t xml:space="preserve">č</w:t>
+      </w:r>
+      <w:r>
+        <w:rPr>
+          <w:rFonts w:ascii="Times New Roman" w:eastAsia="Times New Roman" w:hAnsi="Times New Roman" w:cs="Times New Roman"/>
+          <w:sz w:val="20"/>
+          <w:szCs w:val="20"/>
+          <w:color w:val="000000"/>
+        </w:rPr>
+        <w:t xml:space="preserve">l</w:t>
+      </w:r>
+      <w:r>
+        <w:rPr>
+          <w:rFonts w:ascii="Times New Roman" w:eastAsia="Times New Roman" w:hAnsi="Times New Roman" w:cs="Times New Roman"/>
+          <w:sz w:val="20"/>
+          <w:szCs w:val="20"/>
+          <w:color w:val="000000"/>
+        </w:rPr>
+        <w:t xml:space="preserve">á</w:t>
+      </w:r>
+      <w:r>
+        <w:rPr>
+          <w:rFonts w:ascii="Times New Roman" w:eastAsia="Times New Roman" w:hAnsi="Times New Roman" w:cs="Times New Roman"/>
+          <w:sz w:val="20"/>
+          <w:szCs w:val="20"/>
+          <w:color w:val="000000"/>
+        </w:rPr>
+        <w:t xml:space="preserve">nkov bud</w:t>
+      </w:r>
+      <w:r>
+        <w:rPr>
+          <w:rFonts w:ascii="Times New Roman" w:eastAsia="Times New Roman" w:hAnsi="Times New Roman" w:cs="Times New Roman"/>
+          <w:sz w:val="20"/>
+          <w:szCs w:val="20"/>
+          <w:color w:val="000000"/>
+        </w:rPr>
+        <w:t xml:space="preserve">ú</w:t>
+      </w:r>
+      <w:r>
+        <w:rPr>
+          <w:rFonts w:ascii="Times New Roman" w:eastAsia="Times New Roman" w:hAnsi="Times New Roman" w:cs="Times New Roman"/>
+          <w:sz w:val="20"/>
+          <w:szCs w:val="20"/>
+          <w:color w:val="000000"/>
+        </w:rPr>
+        <w:t xml:space="preserve"> dostupn</w:t>
+      </w:r>
+      <w:r>
+        <w:rPr>
+          <w:rFonts w:ascii="Times New Roman" w:eastAsia="Times New Roman" w:hAnsi="Times New Roman" w:cs="Times New Roman"/>
+          <w:sz w:val="20"/>
+          <w:szCs w:val="20"/>
+          <w:color w:val="000000"/>
+        </w:rPr>
+        <w:t xml:space="preserve">é</w:t>
+      </w:r>
+      <w:r>
+        <w:rPr>
+          <w:rFonts w:ascii="Times New Roman" w:eastAsia="Times New Roman" w:hAnsi="Times New Roman" w:cs="Times New Roman"/>
+          <w:sz w:val="20"/>
+          <w:szCs w:val="20"/>
+          <w:color w:val="000000"/>
+        </w:rPr>
+        <w:t xml:space="preserve"> len pre predplatite</w:t>
+      </w:r>
+      <w:r>
+        <w:rPr>
+          <w:rFonts w:ascii="Times New Roman" w:eastAsia="Times New Roman" w:hAnsi="Times New Roman" w:cs="Times New Roman"/>
+          <w:sz w:val="20"/>
+          <w:szCs w:val="20"/>
+          <w:color w:val="000000"/>
+        </w:rPr>
+        <w:t xml:space="preserve">ľ</w:t>
+      </w:r>
+      <w:r>
+        <w:rPr>
+          <w:rFonts w:ascii="Times New Roman" w:eastAsia="Times New Roman" w:hAnsi="Times New Roman" w:cs="Times New Roman"/>
+          <w:sz w:val="20"/>
+          <w:szCs w:val="20"/>
+          <w:color w:val="000000"/>
+        </w:rPr>
+        <w:t xml:space="preserve">ov spravodajsk</w:t>
+      </w:r>
+      <w:r>
+        <w:rPr>
+          <w:rFonts w:ascii="Times New Roman" w:eastAsia="Times New Roman" w:hAnsi="Times New Roman" w:cs="Times New Roman"/>
+          <w:sz w:val="20"/>
+          <w:szCs w:val="20"/>
+          <w:color w:val="000000"/>
+        </w:rPr>
+        <w:t xml:space="preserve">é</w:t>
+      </w:r>
+      <w:r>
+        <w:rPr>
+          <w:rFonts w:ascii="Times New Roman" w:eastAsia="Times New Roman" w:hAnsi="Times New Roman" w:cs="Times New Roman"/>
+          <w:sz w:val="20"/>
+          <w:szCs w:val="20"/>
+          <w:color w:val="000000"/>
+        </w:rPr>
+        <w:t xml:space="preserve">ho port</w:t>
+      </w:r>
+      <w:r>
+        <w:rPr>
+          <w:rFonts w:ascii="Times New Roman" w:eastAsia="Times New Roman" w:hAnsi="Times New Roman" w:cs="Times New Roman"/>
+          <w:sz w:val="20"/>
+          <w:szCs w:val="20"/>
+          <w:color w:val="000000"/>
+        </w:rPr>
+        <w:t xml:space="preserve">á</w:t>
+      </w:r>
+      <w:r>
+        <w:rPr>
+          <w:rFonts w:ascii="Times New Roman" w:eastAsia="Times New Roman" w:hAnsi="Times New Roman" w:cs="Times New Roman"/>
+          <w:sz w:val="20"/>
+          <w:szCs w:val="20"/>
+          <w:color w:val="000000"/>
+        </w:rPr>
+        <w:t xml:space="preserve">lu. </w:t>
+      </w:r>
+      <w:r>
+        <w:rPr>
+          <w:rFonts w:ascii="Times New Roman" w:eastAsia="Times New Roman" w:hAnsi="Times New Roman" w:cs="Times New Roman"/>
+          <w:sz w:val="20"/>
+          <w:szCs w:val="20"/>
+          <w:color w:val="000000"/>
+        </w:rPr>
+        <w:t xml:space="preserve">N</w:t>
+      </w:r>
+      <w:r>
+        <w:rPr>
+          <w:rFonts w:ascii="Times New Roman" w:eastAsia="Times New Roman" w:hAnsi="Times New Roman" w:cs="Times New Roman"/>
+          <w:sz w:val="20"/>
+          <w:szCs w:val="20"/>
+          <w:color w:val="000000"/>
+        </w:rPr>
+        <w:t xml:space="preserve">á</w:t>
+      </w:r>
+      <w:r>
+        <w:rPr>
+          <w:rFonts w:ascii="Times New Roman" w:eastAsia="Times New Roman" w:hAnsi="Times New Roman" w:cs="Times New Roman"/>
+          <w:sz w:val="20"/>
+          <w:szCs w:val="20"/>
+          <w:color w:val="000000"/>
+        </w:rPr>
+        <w:t xml:space="preserve">v</w:t>
+      </w:r>
+      <w:r>
+        <w:rPr>
+          <w:rFonts w:ascii="Times New Roman" w:eastAsia="Times New Roman" w:hAnsi="Times New Roman" w:cs="Times New Roman"/>
+          <w:sz w:val="20"/>
+          <w:szCs w:val="20"/>
+          <w:color w:val="000000"/>
+        </w:rPr>
+        <w:t xml:space="preserve">š</w:t>
+      </w:r>
+      <w:r>
+        <w:rPr>
+          <w:rFonts w:ascii="Times New Roman" w:eastAsia="Times New Roman" w:hAnsi="Times New Roman" w:cs="Times New Roman"/>
+          <w:sz w:val="20"/>
+          <w:szCs w:val="20"/>
+          <w:color w:val="000000"/>
+        </w:rPr>
+        <w:t xml:space="preserve">tevn</w:t>
+      </w:r>
+      <w:r>
+        <w:rPr>
+          <w:rFonts w:ascii="Times New Roman" w:eastAsia="Times New Roman" w:hAnsi="Times New Roman" w:cs="Times New Roman"/>
+          <w:sz w:val="20"/>
+          <w:szCs w:val="20"/>
+          <w:color w:val="000000"/>
+        </w:rPr>
+        <w:t xml:space="preserve">í</w:t>
+      </w:r>
+      <w:r>
+        <w:rPr>
+          <w:rFonts w:ascii="Times New Roman" w:eastAsia="Times New Roman" w:hAnsi="Times New Roman" w:cs="Times New Roman"/>
+          <w:sz w:val="20"/>
+          <w:szCs w:val="20"/>
+          <w:color w:val="000000"/>
+        </w:rPr>
+        <w:t xml:space="preserve">ci si m</w:t>
+      </w:r>
+      <w:r>
+        <w:rPr>
+          <w:rFonts w:ascii="Times New Roman" w:eastAsia="Times New Roman" w:hAnsi="Times New Roman" w:cs="Times New Roman"/>
+          <w:sz w:val="20"/>
+          <w:szCs w:val="20"/>
+          <w:color w:val="000000"/>
+        </w:rPr>
+        <w:t xml:space="preserve">ô</w:t>
+      </w:r>
+      <w:r>
+        <w:rPr>
+          <w:rFonts w:ascii="Times New Roman" w:eastAsia="Times New Roman" w:hAnsi="Times New Roman" w:cs="Times New Roman"/>
+          <w:sz w:val="20"/>
+          <w:szCs w:val="20"/>
+          <w:color w:val="000000"/>
+        </w:rPr>
+        <w:t xml:space="preserve">ž</w:t>
+      </w:r>
+      <w:r>
+        <w:rPr>
+          <w:rFonts w:ascii="Times New Roman" w:eastAsia="Times New Roman" w:hAnsi="Times New Roman" w:cs="Times New Roman"/>
+          <w:sz w:val="20"/>
+          <w:szCs w:val="20"/>
+          <w:color w:val="000000"/>
+        </w:rPr>
+        <w:t xml:space="preserve">u pre</w:t>
+      </w:r>
+      <w:r>
+        <w:rPr>
+          <w:rFonts w:ascii="Times New Roman" w:eastAsia="Times New Roman" w:hAnsi="Times New Roman" w:cs="Times New Roman"/>
+          <w:sz w:val="20"/>
+          <w:szCs w:val="20"/>
+          <w:color w:val="000000"/>
+        </w:rPr>
+        <w:t xml:space="preserve">č</w:t>
+      </w:r>
+      <w:r>
+        <w:rPr>
+          <w:rFonts w:ascii="Times New Roman" w:eastAsia="Times New Roman" w:hAnsi="Times New Roman" w:cs="Times New Roman"/>
+          <w:sz w:val="20"/>
+          <w:szCs w:val="20"/>
+          <w:color w:val="000000"/>
+        </w:rPr>
+        <w:t xml:space="preserve">í</w:t>
+      </w:r>
+      <w:r>
+        <w:rPr>
+          <w:rFonts w:ascii="Times New Roman" w:eastAsia="Times New Roman" w:hAnsi="Times New Roman" w:cs="Times New Roman"/>
+          <w:sz w:val="20"/>
+          <w:szCs w:val="20"/>
+          <w:color w:val="000000"/>
+        </w:rPr>
+        <w:t xml:space="preserve">ta</w:t>
+      </w:r>
+      <w:r>
+        <w:rPr>
+          <w:rFonts w:ascii="Times New Roman" w:eastAsia="Times New Roman" w:hAnsi="Times New Roman" w:cs="Times New Roman"/>
+          <w:sz w:val="20"/>
+          <w:szCs w:val="20"/>
+          <w:color w:val="000000"/>
+        </w:rPr>
+        <w:t xml:space="preserve">ť</w:t>
+      </w:r>
+      <w:r>
+        <w:rPr>
+          <w:rFonts w:ascii="Times New Roman" w:eastAsia="Times New Roman" w:hAnsi="Times New Roman" w:cs="Times New Roman"/>
+          <w:sz w:val="20"/>
+          <w:szCs w:val="20"/>
+          <w:color w:val="000000"/>
+        </w:rPr>
         <w:t xml:space="preserve"> </w:t>
       </w:r>
       <w:r>
@@ -4241,7 +4620,124 @@
           <w:szCs w:val="20"/>
           <w:color w:val="000000"/>
         </w:rPr>
-        <w:t xml:space="preserve">m</w:t>
+        <w:t xml:space="preserve">č</w:t>
+      </w:r>
+      <w:r>
+        <w:rPr>
+          <w:rFonts w:ascii="Times New Roman" w:eastAsia="Times New Roman" w:hAnsi="Times New Roman" w:cs="Times New Roman"/>
+          <w:sz w:val="20"/>
+          <w:szCs w:val="20"/>
+          <w:color w:val="000000"/>
+        </w:rPr>
+        <w:t xml:space="preserve">l</w:t>
+      </w:r>
+      <w:r>
+        <w:rPr>
+          <w:rFonts w:ascii="Times New Roman" w:eastAsia="Times New Roman" w:hAnsi="Times New Roman" w:cs="Times New Roman"/>
+          <w:sz w:val="20"/>
+          <w:szCs w:val="20"/>
+          <w:color w:val="000000"/>
+        </w:rPr>
+        <w:t xml:space="preserve">á</w:t>
+      </w:r>
+      <w:r>
+        <w:rPr>
+          <w:rFonts w:ascii="Times New Roman" w:eastAsia="Times New Roman" w:hAnsi="Times New Roman" w:cs="Times New Roman"/>
+          <w:sz w:val="20"/>
+          <w:szCs w:val="20"/>
+          <w:color w:val="000000"/>
+        </w:rPr>
+        <w:t xml:space="preserve">nky zo </w:t>
+      </w:r>
+      <w:r>
+        <w:rPr>
+          <w:rFonts w:ascii="Times New Roman" w:eastAsia="Times New Roman" w:hAnsi="Times New Roman" w:cs="Times New Roman"/>
+          <w:sz w:val="20"/>
+          <w:szCs w:val="20"/>
+          <w:color w:val="000000"/>
+        </w:rPr>
+        <w:t xml:space="preserve">š</w:t>
+      </w:r>
+      <w:r>
+        <w:rPr>
+          <w:rFonts w:ascii="Times New Roman" w:eastAsia="Times New Roman" w:hAnsi="Times New Roman" w:cs="Times New Roman"/>
+          <w:sz w:val="20"/>
+          <w:szCs w:val="20"/>
+          <w:color w:val="000000"/>
+        </w:rPr>
+        <w:t xml:space="preserve">irok</w:t>
+      </w:r>
+      <w:r>
+        <w:rPr>
+          <w:rFonts w:ascii="Times New Roman" w:eastAsia="Times New Roman" w:hAnsi="Times New Roman" w:cs="Times New Roman"/>
+          <w:sz w:val="20"/>
+          <w:szCs w:val="20"/>
+          <w:color w:val="000000"/>
+        </w:rPr>
+        <w:t xml:space="preserve">é</w:t>
+      </w:r>
+      <w:r>
+        <w:rPr>
+          <w:rFonts w:ascii="Times New Roman" w:eastAsia="Times New Roman" w:hAnsi="Times New Roman" w:cs="Times New Roman"/>
+          <w:sz w:val="20"/>
+          <w:szCs w:val="20"/>
+          <w:color w:val="000000"/>
+        </w:rPr>
+        <w:t xml:space="preserve">ho spektra t</w:t>
+      </w:r>
+      <w:r>
+        <w:rPr>
+          <w:rFonts w:ascii="Times New Roman" w:eastAsia="Times New Roman" w:hAnsi="Times New Roman" w:cs="Times New Roman"/>
+          <w:sz w:val="20"/>
+          <w:szCs w:val="20"/>
+          <w:color w:val="000000"/>
+        </w:rPr>
+        <w:t xml:space="preserve">é</w:t>
+      </w:r>
+      <w:r>
+        <w:rPr>
+          <w:rFonts w:ascii="Times New Roman" w:eastAsia="Times New Roman" w:hAnsi="Times New Roman" w:cs="Times New Roman"/>
+          <w:sz w:val="20"/>
+          <w:szCs w:val="20"/>
+          <w:color w:val="000000"/>
+        </w:rPr>
+        <w:t xml:space="preserve">m. Z</w:t>
+      </w:r>
+      <w:r>
+        <w:rPr>
+          <w:rFonts w:ascii="Times New Roman" w:eastAsia="Times New Roman" w:hAnsi="Times New Roman" w:cs="Times New Roman"/>
+          <w:sz w:val="20"/>
+          <w:szCs w:val="20"/>
+          <w:color w:val="000000"/>
+        </w:rPr>
+        <w:t xml:space="preserve">á</w:t>
+      </w:r>
+      <w:r>
+        <w:rPr>
+          <w:rFonts w:ascii="Times New Roman" w:eastAsia="Times New Roman" w:hAnsi="Times New Roman" w:cs="Times New Roman"/>
+          <w:sz w:val="20"/>
+          <w:szCs w:val="20"/>
+          <w:color w:val="000000"/>
+        </w:rPr>
+        <w:t xml:space="preserve">rove</w:t>
+      </w:r>
+      <w:r>
+        <w:rPr>
+          <w:rFonts w:ascii="Times New Roman" w:eastAsia="Times New Roman" w:hAnsi="Times New Roman" w:cs="Times New Roman"/>
+          <w:sz w:val="20"/>
+          <w:szCs w:val="20"/>
+          <w:color w:val="000000"/>
+        </w:rPr>
+        <w:t xml:space="preserve">ň</w:t>
+      </w:r>
+      <w:r>
+        <w:rPr>
+          <w:rFonts w:ascii="Times New Roman" w:eastAsia="Times New Roman" w:hAnsi="Times New Roman" w:cs="Times New Roman"/>
+          <w:sz w:val="20"/>
+          <w:szCs w:val="20"/>
+          <w:color w:val="000000"/>
+        </w:rPr>
+        <w:t xml:space="preserve"> sa m</w:t>
       </w:r>
       <w:r>
         <w:rPr>
@@ -4268,7 +4764,25 @@
           <w:szCs w:val="20"/>
           <w:color w:val="000000"/>
         </w:rPr>
-        <w:t xml:space="preserve">e zvoli</w:t>
+        <w:t xml:space="preserve">u zap</w:t>
+      </w:r>
+      <w:r>
+        <w:rPr>
+          <w:rFonts w:ascii="Times New Roman" w:eastAsia="Times New Roman" w:hAnsi="Times New Roman" w:cs="Times New Roman"/>
+          <w:sz w:val="20"/>
+          <w:szCs w:val="20"/>
+          <w:color w:val="000000"/>
+        </w:rPr>
+        <w:t xml:space="preserve">í</w:t>
+      </w:r>
+      <w:r>
+        <w:rPr>
+          <w:rFonts w:ascii="Times New Roman" w:eastAsia="Times New Roman" w:hAnsi="Times New Roman" w:cs="Times New Roman"/>
+          <w:sz w:val="20"/>
+          <w:szCs w:val="20"/>
+          <w:color w:val="000000"/>
+        </w:rPr>
+        <w:t xml:space="preserve">sa</w:t>
       </w:r>
       <w:r>
         <w:rPr>
@@ -4286,7 +4800,7 @@
           <w:szCs w:val="20"/>
           <w:color w:val="000000"/>
         </w:rPr>
-        <w:t xml:space="preserve">, ktor</w:t>
+        <w:t xml:space="preserve"> na t</w:t>
       </w:r>
       <w:r>
         <w:rPr>
@@ -4304,7 +4818,296 @@
           <w:szCs w:val="20"/>
           <w:color w:val="000000"/>
         </w:rPr>
-        <w:t xml:space="preserve"> z </w:t>
+        <w:t xml:space="preserve">my, ktor</w:t>
+      </w:r>
+      <w:r>
+        <w:rPr>
+          <w:rFonts w:ascii="Times New Roman" w:eastAsia="Times New Roman" w:hAnsi="Times New Roman" w:cs="Times New Roman"/>
+          <w:sz w:val="20"/>
+          <w:szCs w:val="20"/>
+          <w:color w:val="000000"/>
+        </w:rPr>
+        <w:t xml:space="preserve">é</w:t>
+      </w:r>
+      <w:r>
+        <w:rPr>
+          <w:rFonts w:ascii="Times New Roman" w:eastAsia="Times New Roman" w:hAnsi="Times New Roman" w:cs="Times New Roman"/>
+          <w:sz w:val="20"/>
+          <w:szCs w:val="20"/>
+          <w:color w:val="000000"/>
+        </w:rPr>
+        <w:t xml:space="preserve"> ich </w:t>
+      </w:r>
+      <w:r>
+        <w:rPr>
+          <w:rFonts w:ascii="Times New Roman" w:eastAsia="Times New Roman" w:hAnsi="Times New Roman" w:cs="Times New Roman"/>
+          <w:sz w:val="20"/>
+          <w:szCs w:val="20"/>
+          <w:color w:val="000000"/>
+        </w:rPr>
+        <w:t xml:space="preserve">zauj</w:t>
+      </w:r>
+      <w:r>
+        <w:rPr>
+          <w:rFonts w:ascii="Times New Roman" w:eastAsia="Times New Roman" w:hAnsi="Times New Roman" w:cs="Times New Roman"/>
+          <w:sz w:val="20"/>
+          <w:szCs w:val="20"/>
+          <w:color w:val="000000"/>
+        </w:rPr>
+        <w:t xml:space="preserve">í</w:t>
+      </w:r>
+      <w:r>
+        <w:rPr>
+          <w:rFonts w:ascii="Times New Roman" w:eastAsia="Times New Roman" w:hAnsi="Times New Roman" w:cs="Times New Roman"/>
+          <w:sz w:val="20"/>
+          <w:szCs w:val="20"/>
+          <w:color w:val="000000"/>
+        </w:rPr>
+        <w:t xml:space="preserve">maj</w:t>
+      </w:r>
+      <w:r>
+        <w:rPr>
+          <w:rFonts w:ascii="Times New Roman" w:eastAsia="Times New Roman" w:hAnsi="Times New Roman" w:cs="Times New Roman"/>
+          <w:sz w:val="20"/>
+          <w:szCs w:val="20"/>
+          <w:color w:val="000000"/>
+        </w:rPr>
+        <w:t xml:space="preserve">ú</w:t>
+      </w:r>
+      <w:r>
+        <w:rPr>
+          <w:rFonts w:ascii="Times New Roman" w:eastAsia="Times New Roman" w:hAnsi="Times New Roman" w:cs="Times New Roman"/>
+          <w:sz w:val="20"/>
+          <w:szCs w:val="20"/>
+          <w:color w:val="000000"/>
+        </w:rPr>
+        <w:t xml:space="preserve"> a chc</w:t>
+      </w:r>
+      <w:r>
+        <w:rPr>
+          <w:rFonts w:ascii="Times New Roman" w:eastAsia="Times New Roman" w:hAnsi="Times New Roman" w:cs="Times New Roman"/>
+          <w:sz w:val="20"/>
+          <w:szCs w:val="20"/>
+          <w:color w:val="000000"/>
+        </w:rPr>
+        <w:t xml:space="preserve">ú</w:t>
+      </w:r>
+      <w:r>
+        <w:rPr>
+          <w:rFonts w:ascii="Times New Roman" w:eastAsia="Times New Roman" w:hAnsi="Times New Roman" w:cs="Times New Roman"/>
+          <w:sz w:val="20"/>
+          <w:szCs w:val="20"/>
+          <w:color w:val="000000"/>
+        </w:rPr>
+        <w:t xml:space="preserve"> ich sledova</w:t>
+      </w:r>
+      <w:r>
+        <w:rPr>
+          <w:rFonts w:ascii="Times New Roman" w:eastAsia="Times New Roman" w:hAnsi="Times New Roman" w:cs="Times New Roman"/>
+          <w:sz w:val="20"/>
+          <w:szCs w:val="20"/>
+          <w:color w:val="000000"/>
+        </w:rPr>
+        <w:t xml:space="preserve">ť</w:t>
+      </w:r>
+      <w:r>
+        <w:rPr>
+          <w:rFonts w:ascii="Times New Roman" w:eastAsia="Times New Roman" w:hAnsi="Times New Roman" w:cs="Times New Roman"/>
+          <w:sz w:val="20"/>
+          <w:szCs w:val="20"/>
+          <w:color w:val="000000"/>
+        </w:rPr>
+        <w:t xml:space="preserve">.</w:t>
+      </w:r>
+      <w:r>
+        <w:rPr>
+          <w:rFonts w:ascii="Times New Roman" w:eastAsia="Times New Roman" w:hAnsi="Times New Roman" w:cs="Times New Roman"/>
+          <w:sz w:val="20"/>
+          <w:szCs w:val="20"/>
+          <w:color w:val="000000"/>
+        </w:rPr>
+      </w:r>
+    </w:p>
+    <w:p>
+      <w:pPr>
+        <w:pStyle w:val="Paragraph"/>
+        <w:numId w:val="0"/>
+        <w:ilvl w:val="0"/>
+        <w:jc w:val="both"/>
+        <w:spacing w:before="0" w:after="0" w:line="240"/>
+        <w:rPr>
+          <w:rFonts w:hint="default"/>
+          <w:sz w:val="20"/>
+          <w:szCs w:val="20"/>
+          <w:color w:val="000000"/>
+        </w:rPr>
+      </w:pPr>
+      <w:r>
+        <w:rPr>
+          <w:rFonts w:ascii="Times New Roman" w:eastAsia="Times New Roman" w:hAnsi="Times New Roman" w:cs="Times New Roman"/>
+          <w:sz w:val="20"/>
+          <w:szCs w:val="20"/>
+          <w:color w:val="000000"/>
+        </w:rPr>
+      </w:r>
+    </w:p>
+    <w:p>
+      <w:pPr>
+        <w:pStyle w:val="Paragraph"/>
+        <w:numId w:val="0"/>
+        <w:ilvl w:val="0"/>
+        <w:jc w:val="both"/>
+        <w:spacing w:before="0" w:after="0" w:line="240"/>
+        <w:rPr>
+          <w:rFonts w:hint="default"/>
+          <w:sz w:val="20"/>
+          <w:szCs w:val="20"/>
+          <w:color w:val="000000"/>
+        </w:rPr>
+      </w:pPr>
+      <w:r>
+        <w:rPr>
+          <w:rFonts w:ascii="Times New Roman" w:eastAsia="Times New Roman" w:hAnsi="Times New Roman" w:cs="Times New Roman"/>
+          <w:sz w:val="20"/>
+          <w:szCs w:val="20"/>
+          <w:color w:val="000000"/>
+        </w:rPr>
+        <w:t xml:space="preserve"> Okrem toho podporuje syst</w:t>
+      </w:r>
+      <w:r>
+        <w:rPr>
+          <w:rFonts w:ascii="Times New Roman" w:eastAsia="Times New Roman" w:hAnsi="Times New Roman" w:cs="Times New Roman"/>
+          <w:sz w:val="20"/>
+          <w:szCs w:val="20"/>
+          <w:color w:val="000000"/>
+        </w:rPr>
+        <w:t xml:space="preserve">é</w:t>
+      </w:r>
+      <w:r>
+        <w:rPr>
+          <w:rFonts w:ascii="Times New Roman" w:eastAsia="Times New Roman" w:hAnsi="Times New Roman" w:cs="Times New Roman"/>
+          <w:sz w:val="20"/>
+          <w:szCs w:val="20"/>
+          <w:color w:val="000000"/>
+        </w:rPr>
+        <w:t xml:space="preserve">m aj mo</w:t>
+      </w:r>
+      <w:r>
+        <w:rPr>
+          <w:rFonts w:ascii="Times New Roman" w:eastAsia="Times New Roman" w:hAnsi="Times New Roman" w:cs="Times New Roman"/>
+          <w:sz w:val="20"/>
+          <w:szCs w:val="20"/>
+          <w:color w:val="000000"/>
+        </w:rPr>
+        <w:t xml:space="preserve">ž</w:t>
+      </w:r>
+      <w:r>
+        <w:rPr>
+          <w:rFonts w:ascii="Times New Roman" w:eastAsia="Times New Roman" w:hAnsi="Times New Roman" w:cs="Times New Roman"/>
+          <w:sz w:val="20"/>
+          <w:szCs w:val="20"/>
+          <w:color w:val="000000"/>
+        </w:rPr>
+        <w:t xml:space="preserve">nos</w:t>
+      </w:r>
+      <w:r>
+        <w:rPr>
+          <w:rFonts w:ascii="Times New Roman" w:eastAsia="Times New Roman" w:hAnsi="Times New Roman" w:cs="Times New Roman"/>
+          <w:sz w:val="20"/>
+          <w:szCs w:val="20"/>
+          <w:color w:val="000000"/>
+        </w:rPr>
+        <w:t xml:space="preserve">ť</w:t>
+      </w:r>
+      <w:r>
+        <w:rPr>
+          <w:rFonts w:ascii="Times New Roman" w:eastAsia="Times New Roman" w:hAnsi="Times New Roman" w:cs="Times New Roman"/>
+          <w:sz w:val="20"/>
+          <w:szCs w:val="20"/>
+          <w:color w:val="000000"/>
+        </w:rPr>
+        <w:t xml:space="preserve"> zdie</w:t>
+      </w:r>
+      <w:r>
+        <w:rPr>
+          <w:rFonts w:ascii="Times New Roman" w:eastAsia="Times New Roman" w:hAnsi="Times New Roman" w:cs="Times New Roman"/>
+          <w:sz w:val="20"/>
+          <w:szCs w:val="20"/>
+          <w:color w:val="000000"/>
+        </w:rPr>
+        <w:t xml:space="preserve">ľ</w:t>
+      </w:r>
+      <w:r>
+        <w:rPr>
+          <w:rFonts w:ascii="Times New Roman" w:eastAsia="Times New Roman" w:hAnsi="Times New Roman" w:cs="Times New Roman"/>
+          <w:sz w:val="20"/>
+          <w:szCs w:val="20"/>
+          <w:color w:val="000000"/>
+        </w:rPr>
+        <w:t xml:space="preserve">a</w:t>
+      </w:r>
+      <w:r>
+        <w:rPr>
+          <w:rFonts w:ascii="Times New Roman" w:eastAsia="Times New Roman" w:hAnsi="Times New Roman" w:cs="Times New Roman"/>
+          <w:sz w:val="20"/>
+          <w:szCs w:val="20"/>
+          <w:color w:val="000000"/>
+        </w:rPr>
+        <w:t xml:space="preserve">ť</w:t>
+      </w:r>
+      <w:r>
+        <w:rPr>
+          <w:rFonts w:ascii="Times New Roman" w:eastAsia="Times New Roman" w:hAnsi="Times New Roman" w:cs="Times New Roman"/>
+          <w:sz w:val="20"/>
+          <w:szCs w:val="20"/>
+          <w:color w:val="000000"/>
+        </w:rPr>
+        <w:t xml:space="preserve"> ob</w:t>
+      </w:r>
+      <w:r>
+        <w:rPr>
+          <w:rFonts w:ascii="Times New Roman" w:eastAsia="Times New Roman" w:hAnsi="Times New Roman" w:cs="Times New Roman"/>
+          <w:sz w:val="20"/>
+          <w:szCs w:val="20"/>
+          <w:color w:val="000000"/>
+        </w:rPr>
+        <w:t xml:space="preserve">ľ</w:t>
+      </w:r>
+      <w:r>
+        <w:rPr>
+          <w:rFonts w:ascii="Times New Roman" w:eastAsia="Times New Roman" w:hAnsi="Times New Roman" w:cs="Times New Roman"/>
+          <w:sz w:val="20"/>
+          <w:szCs w:val="20"/>
+          <w:color w:val="000000"/>
+        </w:rPr>
+        <w:t xml:space="preserve">ú</w:t>
+      </w:r>
+      <w:r>
+        <w:rPr>
+          <w:rFonts w:ascii="Times New Roman" w:eastAsia="Times New Roman" w:hAnsi="Times New Roman" w:cs="Times New Roman"/>
+          <w:sz w:val="20"/>
+          <w:szCs w:val="20"/>
+          <w:color w:val="000000"/>
+        </w:rPr>
+        <w:t xml:space="preserve">ben</w:t>
+      </w:r>
+      <w:r>
+        <w:rPr>
+          <w:rFonts w:ascii="Times New Roman" w:eastAsia="Times New Roman" w:hAnsi="Times New Roman" w:cs="Times New Roman"/>
+          <w:sz w:val="20"/>
+          <w:szCs w:val="20"/>
+          <w:color w:val="000000"/>
+        </w:rPr>
+        <w:t xml:space="preserve">é</w:t>
+      </w:r>
+      <w:r>
+        <w:rPr>
+          <w:rFonts w:ascii="Times New Roman" w:eastAsia="Times New Roman" w:hAnsi="Times New Roman" w:cs="Times New Roman"/>
+          <w:sz w:val="20"/>
+          <w:szCs w:val="20"/>
+          <w:color w:val="000000"/>
+        </w:rPr>
+        <w:t xml:space="preserve"> </w:t>
       </w:r>
       <w:r>
         <w:rPr>
@@ -4340,25 +5143,88 @@
           <w:szCs w:val="20"/>
           <w:color w:val="000000"/>
         </w:rPr>
-        <w:t xml:space="preserve">nkov bud</w:t>
-      </w:r>
-      <w:r>
-        <w:rPr>
-          <w:rFonts w:ascii="Times New Roman" w:eastAsia="Times New Roman" w:hAnsi="Times New Roman" w:cs="Times New Roman"/>
-          <w:sz w:val="20"/>
-          <w:szCs w:val="20"/>
-          <w:color w:val="000000"/>
-        </w:rPr>
-        <w:t xml:space="preserve">ú</w:t>
-      </w:r>
-      <w:r>
-        <w:rPr>
-          <w:rFonts w:ascii="Times New Roman" w:eastAsia="Times New Roman" w:hAnsi="Times New Roman" w:cs="Times New Roman"/>
-          <w:sz w:val="20"/>
-          <w:szCs w:val="20"/>
-          <w:color w:val="000000"/>
-        </w:rPr>
-        <w:t xml:space="preserve"> dostupn</w:t>
+        <w:t xml:space="preserve">nky a vytv</w:t>
+      </w:r>
+      <w:r>
+        <w:rPr>
+          <w:rFonts w:ascii="Times New Roman" w:eastAsia="Times New Roman" w:hAnsi="Times New Roman" w:cs="Times New Roman"/>
+          <w:sz w:val="20"/>
+          <w:szCs w:val="20"/>
+          <w:color w:val="000000"/>
+        </w:rPr>
+        <w:t xml:space="preserve">á</w:t>
+      </w:r>
+      <w:r>
+        <w:rPr>
+          <w:rFonts w:ascii="Times New Roman" w:eastAsia="Times New Roman" w:hAnsi="Times New Roman" w:cs="Times New Roman"/>
+          <w:sz w:val="20"/>
+          <w:szCs w:val="20"/>
+          <w:color w:val="000000"/>
+        </w:rPr>
+        <w:t xml:space="preserve">ra</w:t>
+      </w:r>
+      <w:r>
+        <w:rPr>
+          <w:rFonts w:ascii="Times New Roman" w:eastAsia="Times New Roman" w:hAnsi="Times New Roman" w:cs="Times New Roman"/>
+          <w:sz w:val="20"/>
+          <w:szCs w:val="20"/>
+          <w:color w:val="000000"/>
+        </w:rPr>
+        <w:t xml:space="preserve">ť</w:t>
+      </w:r>
+      <w:r>
+        <w:rPr>
+          <w:rFonts w:ascii="Times New Roman" w:eastAsia="Times New Roman" w:hAnsi="Times New Roman" w:cs="Times New Roman"/>
+          <w:sz w:val="20"/>
+          <w:szCs w:val="20"/>
+          <w:color w:val="000000"/>
+        </w:rPr>
+        <w:t xml:space="preserve"> pou</w:t>
+      </w:r>
+      <w:r>
+        <w:rPr>
+          <w:rFonts w:ascii="Times New Roman" w:eastAsia="Times New Roman" w:hAnsi="Times New Roman" w:cs="Times New Roman"/>
+          <w:sz w:val="20"/>
+          <w:szCs w:val="20"/>
+          <w:color w:val="000000"/>
+        </w:rPr>
+        <w:t xml:space="preserve">ž</w:t>
+      </w:r>
+      <w:r>
+        <w:rPr>
+          <w:rFonts w:ascii="Times New Roman" w:eastAsia="Times New Roman" w:hAnsi="Times New Roman" w:cs="Times New Roman"/>
+          <w:sz w:val="20"/>
+          <w:szCs w:val="20"/>
+          <w:color w:val="000000"/>
+        </w:rPr>
+        <w:t xml:space="preserve">í</w:t>
+      </w:r>
+      <w:r>
+        <w:rPr>
+          <w:rFonts w:ascii="Times New Roman" w:eastAsia="Times New Roman" w:hAnsi="Times New Roman" w:cs="Times New Roman"/>
+          <w:sz w:val="20"/>
+          <w:szCs w:val="20"/>
+          <w:color w:val="000000"/>
+        </w:rPr>
+        <w:t xml:space="preserve">vate</w:t>
+      </w:r>
+      <w:r>
+        <w:rPr>
+          <w:rFonts w:ascii="Times New Roman" w:eastAsia="Times New Roman" w:hAnsi="Times New Roman" w:cs="Times New Roman"/>
+          <w:sz w:val="20"/>
+          <w:szCs w:val="20"/>
+          <w:color w:val="000000"/>
+        </w:rPr>
+        <w:t xml:space="preserve">ľ</w:t>
+      </w:r>
+      <w:r>
+        <w:rPr>
+          <w:rFonts w:ascii="Times New Roman" w:eastAsia="Times New Roman" w:hAnsi="Times New Roman" w:cs="Times New Roman"/>
+          <w:sz w:val="20"/>
+          <w:szCs w:val="20"/>
+          <w:color w:val="000000"/>
+        </w:rPr>
+        <w:t xml:space="preserve">sk</w:t>
       </w:r>
       <w:r>
         <w:rPr>
@@ -4376,43 +5242,34 @@
           <w:szCs w:val="20"/>
           <w:color w:val="000000"/>
         </w:rPr>
-        <w:t xml:space="preserve"> len pre predplatite</w:t>
-      </w:r>
-      <w:r>
-        <w:rPr>
-          <w:rFonts w:ascii="Times New Roman" w:eastAsia="Times New Roman" w:hAnsi="Times New Roman" w:cs="Times New Roman"/>
-          <w:sz w:val="20"/>
-          <w:szCs w:val="20"/>
-          <w:color w:val="000000"/>
-        </w:rPr>
-        <w:t xml:space="preserve">ľ</w:t>
-      </w:r>
-      <w:r>
-        <w:rPr>
-          <w:rFonts w:ascii="Times New Roman" w:eastAsia="Times New Roman" w:hAnsi="Times New Roman" w:cs="Times New Roman"/>
-          <w:sz w:val="20"/>
-          <w:szCs w:val="20"/>
-          <w:color w:val="000000"/>
-        </w:rPr>
-        <w:t xml:space="preserve">ov spravodajsk</w:t>
-      </w:r>
-      <w:r>
-        <w:rPr>
-          <w:rFonts w:ascii="Times New Roman" w:eastAsia="Times New Roman" w:hAnsi="Times New Roman" w:cs="Times New Roman"/>
-          <w:sz w:val="20"/>
-          <w:szCs w:val="20"/>
-          <w:color w:val="000000"/>
-        </w:rPr>
-        <w:t xml:space="preserve">é</w:t>
-      </w:r>
-      <w:r>
-        <w:rPr>
-          <w:rFonts w:ascii="Times New Roman" w:eastAsia="Times New Roman" w:hAnsi="Times New Roman" w:cs="Times New Roman"/>
-          <w:sz w:val="20"/>
-          <w:szCs w:val="20"/>
-          <w:color w:val="000000"/>
-        </w:rPr>
-        <w:t xml:space="preserve">ho port</w:t>
+        <w:t xml:space="preserve"> profily. </w:t>
+      </w:r>
+      <w:r>
+        <w:rPr>
+          <w:rFonts w:ascii="Times New Roman" w:eastAsia="Times New Roman" w:hAnsi="Times New Roman" w:cs="Times New Roman"/>
+          <w:sz w:val="20"/>
+          <w:szCs w:val="20"/>
+          <w:color w:val="000000"/>
+        </w:rPr>
+        <w:t xml:space="preserve">Zaregistrovan</w:t>
+      </w:r>
+      <w:r>
+        <w:rPr>
+          <w:rFonts w:ascii="Times New Roman" w:eastAsia="Times New Roman" w:hAnsi="Times New Roman" w:cs="Times New Roman"/>
+          <w:sz w:val="20"/>
+          <w:szCs w:val="20"/>
+          <w:color w:val="000000"/>
+        </w:rPr>
+        <w:t xml:space="preserve">í</w:t>
+      </w:r>
+      <w:r>
+        <w:rPr>
+          <w:rFonts w:ascii="Times New Roman" w:eastAsia="Times New Roman" w:hAnsi="Times New Roman" w:cs="Times New Roman"/>
+          <w:sz w:val="20"/>
+          <w:szCs w:val="20"/>
+          <w:color w:val="000000"/>
+        </w:rPr>
+        <w:t xml:space="preserve"> n</w:t>
       </w:r>
       <w:r>
         <w:rPr>
@@ -4430,7 +5287,88 @@
           <w:szCs w:val="20"/>
           <w:color w:val="000000"/>
         </w:rPr>
-        <w:t xml:space="preserve">lu. N</w:t>
+        <w:t xml:space="preserve">v</w:t>
+      </w:r>
+      <w:r>
+        <w:rPr>
+          <w:rFonts w:ascii="Times New Roman" w:eastAsia="Times New Roman" w:hAnsi="Times New Roman" w:cs="Times New Roman"/>
+          <w:sz w:val="20"/>
+          <w:szCs w:val="20"/>
+          <w:color w:val="000000"/>
+        </w:rPr>
+        <w:t xml:space="preserve">š</w:t>
+      </w:r>
+      <w:r>
+        <w:rPr>
+          <w:rFonts w:ascii="Times New Roman" w:eastAsia="Times New Roman" w:hAnsi="Times New Roman" w:cs="Times New Roman"/>
+          <w:sz w:val="20"/>
+          <w:szCs w:val="20"/>
+          <w:color w:val="000000"/>
+        </w:rPr>
+        <w:t xml:space="preserve">tevn</w:t>
+      </w:r>
+      <w:r>
+        <w:rPr>
+          <w:rFonts w:ascii="Times New Roman" w:eastAsia="Times New Roman" w:hAnsi="Times New Roman" w:cs="Times New Roman"/>
+          <w:sz w:val="20"/>
+          <w:szCs w:val="20"/>
+          <w:color w:val="000000"/>
+        </w:rPr>
+        <w:t xml:space="preserve">í</w:t>
+      </w:r>
+      <w:r>
+        <w:rPr>
+          <w:rFonts w:ascii="Times New Roman" w:eastAsia="Times New Roman" w:hAnsi="Times New Roman" w:cs="Times New Roman"/>
+          <w:sz w:val="20"/>
+          <w:szCs w:val="20"/>
+          <w:color w:val="000000"/>
+        </w:rPr>
+        <w:t xml:space="preserve">ci sa taktie</w:t>
+      </w:r>
+      <w:r>
+        <w:rPr>
+          <w:rFonts w:ascii="Times New Roman" w:eastAsia="Times New Roman" w:hAnsi="Times New Roman" w:cs="Times New Roman"/>
+          <w:sz w:val="20"/>
+          <w:szCs w:val="20"/>
+          <w:color w:val="000000"/>
+        </w:rPr>
+        <w:t xml:space="preserve">ž</w:t>
+      </w:r>
+      <w:r>
+        <w:rPr>
+          <w:rFonts w:ascii="Times New Roman" w:eastAsia="Times New Roman" w:hAnsi="Times New Roman" w:cs="Times New Roman"/>
+          <w:sz w:val="20"/>
+          <w:szCs w:val="20"/>
+          <w:color w:val="000000"/>
+        </w:rPr>
+        <w:t xml:space="preserve"> m</w:t>
+      </w:r>
+      <w:r>
+        <w:rPr>
+          <w:rFonts w:ascii="Times New Roman" w:eastAsia="Times New Roman" w:hAnsi="Times New Roman" w:cs="Times New Roman"/>
+          <w:sz w:val="20"/>
+          <w:szCs w:val="20"/>
+          <w:color w:val="000000"/>
+        </w:rPr>
+        <w:t xml:space="preserve">ô</w:t>
+      </w:r>
+      <w:r>
+        <w:rPr>
+          <w:rFonts w:ascii="Times New Roman" w:eastAsia="Times New Roman" w:hAnsi="Times New Roman" w:cs="Times New Roman"/>
+          <w:sz w:val="20"/>
+          <w:szCs w:val="20"/>
+          <w:color w:val="000000"/>
+        </w:rPr>
+        <w:t xml:space="preserve">ž</w:t>
+      </w:r>
+      <w:r>
+        <w:rPr>
+          <w:rFonts w:ascii="Times New Roman" w:eastAsia="Times New Roman" w:hAnsi="Times New Roman" w:cs="Times New Roman"/>
+          <w:sz w:val="20"/>
+          <w:szCs w:val="20"/>
+          <w:color w:val="000000"/>
+        </w:rPr>
+        <w:t xml:space="preserve">u sp</w:t>
       </w:r>
       <w:r>
         <w:rPr>
@@ -4448,25 +5386,25 @@
           <w:szCs w:val="20"/>
           <w:color w:val="000000"/>
         </w:rPr>
-        <w:t xml:space="preserve">v</w:t>
-      </w:r>
-      <w:r>
-        <w:rPr>
-          <w:rFonts w:ascii="Times New Roman" w:eastAsia="Times New Roman" w:hAnsi="Times New Roman" w:cs="Times New Roman"/>
-          <w:sz w:val="20"/>
-          <w:szCs w:val="20"/>
-          <w:color w:val="000000"/>
-        </w:rPr>
-        <w:t xml:space="preserve">š</w:t>
-      </w:r>
-      <w:r>
-        <w:rPr>
-          <w:rFonts w:ascii="Times New Roman" w:eastAsia="Times New Roman" w:hAnsi="Times New Roman" w:cs="Times New Roman"/>
-          <w:sz w:val="20"/>
-          <w:szCs w:val="20"/>
-          <w:color w:val="000000"/>
-        </w:rPr>
-        <w:t xml:space="preserve">tevn</w:t>
+        <w:t xml:space="preserve">ja</w:t>
+      </w:r>
+      <w:r>
+        <w:rPr>
+          <w:rFonts w:ascii="Times New Roman" w:eastAsia="Times New Roman" w:hAnsi="Times New Roman" w:cs="Times New Roman"/>
+          <w:sz w:val="20"/>
+          <w:szCs w:val="20"/>
+          <w:color w:val="000000"/>
+        </w:rPr>
+        <w:t xml:space="preserve">ť</w:t>
+      </w:r>
+      <w:r>
+        <w:rPr>
+          <w:rFonts w:ascii="Times New Roman" w:eastAsia="Times New Roman" w:hAnsi="Times New Roman" w:cs="Times New Roman"/>
+          <w:sz w:val="20"/>
+          <w:szCs w:val="20"/>
+          <w:color w:val="000000"/>
+        </w:rPr>
+        <w:t xml:space="preserve"> do diskusi</w:t>
       </w:r>
       <w:r>
         <w:rPr>
@@ -4484,43 +5422,25 @@
           <w:szCs w:val="20"/>
           <w:color w:val="000000"/>
         </w:rPr>
-        <w:t xml:space="preserve">ci si m</w:t>
-      </w:r>
-      <w:r>
-        <w:rPr>
-          <w:rFonts w:ascii="Times New Roman" w:eastAsia="Times New Roman" w:hAnsi="Times New Roman" w:cs="Times New Roman"/>
-          <w:sz w:val="20"/>
-          <w:szCs w:val="20"/>
-          <w:color w:val="000000"/>
-        </w:rPr>
-        <w:t xml:space="preserve">ô</w:t>
-      </w:r>
-      <w:r>
-        <w:rPr>
-          <w:rFonts w:ascii="Times New Roman" w:eastAsia="Times New Roman" w:hAnsi="Times New Roman" w:cs="Times New Roman"/>
-          <w:sz w:val="20"/>
-          <w:szCs w:val="20"/>
-          <w:color w:val="000000"/>
-        </w:rPr>
-        <w:t xml:space="preserve">ž</w:t>
-      </w:r>
-      <w:r>
-        <w:rPr>
-          <w:rFonts w:ascii="Times New Roman" w:eastAsia="Times New Roman" w:hAnsi="Times New Roman" w:cs="Times New Roman"/>
-          <w:sz w:val="20"/>
-          <w:szCs w:val="20"/>
-          <w:color w:val="000000"/>
-        </w:rPr>
-        <w:t xml:space="preserve">u </w:t>
-      </w:r>
-      <w:r>
-        <w:rPr>
-          <w:rFonts w:ascii="Times New Roman" w:eastAsia="Times New Roman" w:hAnsi="Times New Roman" w:cs="Times New Roman"/>
-          <w:sz w:val="20"/>
-          <w:szCs w:val="20"/>
-          <w:color w:val="000000"/>
-        </w:rPr>
-        <w:t xml:space="preserve">pre</w:t>
+        <w:t xml:space="preserve"> k jednotliv</w:t>
+      </w:r>
+      <w:r>
+        <w:rPr>
+          <w:rFonts w:ascii="Times New Roman" w:eastAsia="Times New Roman" w:hAnsi="Times New Roman" w:cs="Times New Roman"/>
+          <w:sz w:val="20"/>
+          <w:szCs w:val="20"/>
+          <w:color w:val="000000"/>
+        </w:rPr>
+        <w:t xml:space="preserve">ý</w:t>
+      </w:r>
+      <w:r>
+        <w:rPr>
+          <w:rFonts w:ascii="Times New Roman" w:eastAsia="Times New Roman" w:hAnsi="Times New Roman" w:cs="Times New Roman"/>
+          <w:sz w:val="20"/>
+          <w:szCs w:val="20"/>
+          <w:color w:val="000000"/>
+        </w:rPr>
+        <w:t xml:space="preserve">m </w:t>
       </w:r>
       <w:r>
         <w:rPr>
@@ -4538,34 +5458,57 @@
           <w:szCs w:val="20"/>
           <w:color w:val="000000"/>
         </w:rPr>
-        <w:t xml:space="preserve">í</w:t>
-      </w:r>
-      <w:r>
-        <w:rPr>
-          <w:rFonts w:ascii="Times New Roman" w:eastAsia="Times New Roman" w:hAnsi="Times New Roman" w:cs="Times New Roman"/>
-          <w:sz w:val="20"/>
-          <w:szCs w:val="20"/>
-          <w:color w:val="000000"/>
-        </w:rPr>
-        <w:t xml:space="preserve">ta</w:t>
-      </w:r>
-      <w:r>
-        <w:rPr>
-          <w:rFonts w:ascii="Times New Roman" w:eastAsia="Times New Roman" w:hAnsi="Times New Roman" w:cs="Times New Roman"/>
-          <w:sz w:val="20"/>
-          <w:szCs w:val="20"/>
-          <w:color w:val="000000"/>
-        </w:rPr>
-        <w:t xml:space="preserve">ť</w:t>
-      </w:r>
-      <w:r>
-        <w:rPr>
-          <w:rFonts w:ascii="Times New Roman" w:eastAsia="Times New Roman" w:hAnsi="Times New Roman" w:cs="Times New Roman"/>
-          <w:sz w:val="20"/>
-          <w:szCs w:val="20"/>
-          <w:color w:val="000000"/>
-        </w:rPr>
-        <w:t xml:space="preserve"> </w:t>
+        <w:t xml:space="preserve">l</w:t>
+      </w:r>
+      <w:r>
+        <w:rPr>
+          <w:rFonts w:ascii="Times New Roman" w:eastAsia="Times New Roman" w:hAnsi="Times New Roman" w:cs="Times New Roman"/>
+          <w:sz w:val="20"/>
+          <w:szCs w:val="20"/>
+          <w:color w:val="000000"/>
+        </w:rPr>
+        <w:t xml:space="preserve">á</w:t>
+      </w:r>
+      <w:r>
+        <w:rPr>
+          <w:rFonts w:ascii="Times New Roman" w:eastAsia="Times New Roman" w:hAnsi="Times New Roman" w:cs="Times New Roman"/>
+          <w:sz w:val="20"/>
+          <w:szCs w:val="20"/>
+          <w:color w:val="000000"/>
+        </w:rPr>
+        <w:t xml:space="preserve">nkom.</w:t>
+      </w:r>
+      <w:r>
+        <w:rPr>
+          <w:rFonts w:ascii="Times New Roman" w:eastAsia="Times New Roman" w:hAnsi="Times New Roman" w:cs="Times New Roman"/>
+          <w:sz w:val="20"/>
+          <w:szCs w:val="20"/>
+          <w:color w:val="000000"/>
+        </w:rPr>
+      </w:r>
+    </w:p>
+    <w:p>
+      <w:pPr>
+        <w:pStyle w:val="Paragraph"/>
+        <w:numId w:val="0"/>
+        <w:ilvl w:val="0"/>
+        <w:jc w:val="both"/>
+        <w:spacing w:before="0" w:after="0" w:line="240"/>
+        <w:rPr>
+          <w:rFonts w:hint="default"/>
+          <w:sz w:val="20"/>
+          <w:szCs w:val="20"/>
+          <w:color w:val="000000"/>
+        </w:rPr>
+      </w:pPr>
+      <w:r>
+        <w:rPr>
+          <w:rFonts w:ascii="Times New Roman" w:eastAsia="Times New Roman" w:hAnsi="Times New Roman" w:cs="Times New Roman"/>
+          <w:sz w:val="20"/>
+          <w:szCs w:val="20"/>
+          <w:color w:val="000000"/>
+        </w:rPr>
+        <w:t xml:space="preserve">Pre menej </w:t>
       </w:r>
       <w:r>
         <w:rPr>
@@ -4583,745 +5526,7 @@
           <w:szCs w:val="20"/>
           <w:color w:val="000000"/>
         </w:rPr>
-        <w:t xml:space="preserve">l</w:t>
-      </w:r>
-      <w:r>
-        <w:rPr>
-          <w:rFonts w:ascii="Times New Roman" w:eastAsia="Times New Roman" w:hAnsi="Times New Roman" w:cs="Times New Roman"/>
-          <w:sz w:val="20"/>
-          <w:szCs w:val="20"/>
-          <w:color w:val="000000"/>
-        </w:rPr>
-        <w:t xml:space="preserve">á</w:t>
-      </w:r>
-      <w:r>
-        <w:rPr>
-          <w:rFonts w:ascii="Times New Roman" w:eastAsia="Times New Roman" w:hAnsi="Times New Roman" w:cs="Times New Roman"/>
-          <w:sz w:val="20"/>
-          <w:szCs w:val="20"/>
-          <w:color w:val="000000"/>
-        </w:rPr>
-        <w:t xml:space="preserve">nky zo </w:t>
-      </w:r>
-      <w:r>
-        <w:rPr>
-          <w:rFonts w:ascii="Times New Roman" w:eastAsia="Times New Roman" w:hAnsi="Times New Roman" w:cs="Times New Roman"/>
-          <w:sz w:val="20"/>
-          <w:szCs w:val="20"/>
-          <w:color w:val="000000"/>
-        </w:rPr>
-        <w:t xml:space="preserve">š</w:t>
-      </w:r>
-      <w:r>
-        <w:rPr>
-          <w:rFonts w:ascii="Times New Roman" w:eastAsia="Times New Roman" w:hAnsi="Times New Roman" w:cs="Times New Roman"/>
-          <w:sz w:val="20"/>
-          <w:szCs w:val="20"/>
-          <w:color w:val="000000"/>
-        </w:rPr>
-        <w:t xml:space="preserve">irok</w:t>
-      </w:r>
-      <w:r>
-        <w:rPr>
-          <w:rFonts w:ascii="Times New Roman" w:eastAsia="Times New Roman" w:hAnsi="Times New Roman" w:cs="Times New Roman"/>
-          <w:sz w:val="20"/>
-          <w:szCs w:val="20"/>
-          <w:color w:val="000000"/>
-        </w:rPr>
-        <w:t xml:space="preserve">é</w:t>
-      </w:r>
-      <w:r>
-        <w:rPr>
-          <w:rFonts w:ascii="Times New Roman" w:eastAsia="Times New Roman" w:hAnsi="Times New Roman" w:cs="Times New Roman"/>
-          <w:sz w:val="20"/>
-          <w:szCs w:val="20"/>
-          <w:color w:val="000000"/>
-        </w:rPr>
-        <w:t xml:space="preserve">ho spektra t</w:t>
-      </w:r>
-      <w:r>
-        <w:rPr>
-          <w:rFonts w:ascii="Times New Roman" w:eastAsia="Times New Roman" w:hAnsi="Times New Roman" w:cs="Times New Roman"/>
-          <w:sz w:val="20"/>
-          <w:szCs w:val="20"/>
-          <w:color w:val="000000"/>
-        </w:rPr>
-        <w:t xml:space="preserve">é</w:t>
-      </w:r>
-      <w:r>
-        <w:rPr>
-          <w:rFonts w:ascii="Times New Roman" w:eastAsia="Times New Roman" w:hAnsi="Times New Roman" w:cs="Times New Roman"/>
-          <w:sz w:val="20"/>
-          <w:szCs w:val="20"/>
-          <w:color w:val="000000"/>
-        </w:rPr>
-        <w:t xml:space="preserve">m. Z</w:t>
-      </w:r>
-      <w:r>
-        <w:rPr>
-          <w:rFonts w:ascii="Times New Roman" w:eastAsia="Times New Roman" w:hAnsi="Times New Roman" w:cs="Times New Roman"/>
-          <w:sz w:val="20"/>
-          <w:szCs w:val="20"/>
-          <w:color w:val="000000"/>
-        </w:rPr>
-        <w:t xml:space="preserve">á</w:t>
-      </w:r>
-      <w:r>
-        <w:rPr>
-          <w:rFonts w:ascii="Times New Roman" w:eastAsia="Times New Roman" w:hAnsi="Times New Roman" w:cs="Times New Roman"/>
-          <w:sz w:val="20"/>
-          <w:szCs w:val="20"/>
-          <w:color w:val="000000"/>
-        </w:rPr>
-        <w:t xml:space="preserve">rove</w:t>
-      </w:r>
-      <w:r>
-        <w:rPr>
-          <w:rFonts w:ascii="Times New Roman" w:eastAsia="Times New Roman" w:hAnsi="Times New Roman" w:cs="Times New Roman"/>
-          <w:sz w:val="20"/>
-          <w:szCs w:val="20"/>
-          <w:color w:val="000000"/>
-        </w:rPr>
-        <w:t xml:space="preserve">ň</w:t>
-      </w:r>
-      <w:r>
-        <w:rPr>
-          <w:rFonts w:ascii="Times New Roman" w:eastAsia="Times New Roman" w:hAnsi="Times New Roman" w:cs="Times New Roman"/>
-          <w:sz w:val="20"/>
-          <w:szCs w:val="20"/>
-          <w:color w:val="000000"/>
-        </w:rPr>
-        <w:t xml:space="preserve"> sa m</w:t>
-      </w:r>
-      <w:r>
-        <w:rPr>
-          <w:rFonts w:ascii="Times New Roman" w:eastAsia="Times New Roman" w:hAnsi="Times New Roman" w:cs="Times New Roman"/>
-          <w:sz w:val="20"/>
-          <w:szCs w:val="20"/>
-          <w:color w:val="000000"/>
-        </w:rPr>
-        <w:t xml:space="preserve">ô</w:t>
-      </w:r>
-      <w:r>
-        <w:rPr>
-          <w:rFonts w:ascii="Times New Roman" w:eastAsia="Times New Roman" w:hAnsi="Times New Roman" w:cs="Times New Roman"/>
-          <w:sz w:val="20"/>
-          <w:szCs w:val="20"/>
-          <w:color w:val="000000"/>
-        </w:rPr>
-        <w:t xml:space="preserve">ž</w:t>
-      </w:r>
-      <w:r>
-        <w:rPr>
-          <w:rFonts w:ascii="Times New Roman" w:eastAsia="Times New Roman" w:hAnsi="Times New Roman" w:cs="Times New Roman"/>
-          <w:sz w:val="20"/>
-          <w:szCs w:val="20"/>
-          <w:color w:val="000000"/>
-        </w:rPr>
-        <w:t xml:space="preserve">u zap</w:t>
-      </w:r>
-      <w:r>
-        <w:rPr>
-          <w:rFonts w:ascii="Times New Roman" w:eastAsia="Times New Roman" w:hAnsi="Times New Roman" w:cs="Times New Roman"/>
-          <w:sz w:val="20"/>
-          <w:szCs w:val="20"/>
-          <w:color w:val="000000"/>
-        </w:rPr>
-        <w:t xml:space="preserve">í</w:t>
-      </w:r>
-      <w:r>
-        <w:rPr>
-          <w:rFonts w:ascii="Times New Roman" w:eastAsia="Times New Roman" w:hAnsi="Times New Roman" w:cs="Times New Roman"/>
-          <w:sz w:val="20"/>
-          <w:szCs w:val="20"/>
-          <w:color w:val="000000"/>
-        </w:rPr>
-        <w:t xml:space="preserve">sa</w:t>
-      </w:r>
-      <w:r>
-        <w:rPr>
-          <w:rFonts w:ascii="Times New Roman" w:eastAsia="Times New Roman" w:hAnsi="Times New Roman" w:cs="Times New Roman"/>
-          <w:sz w:val="20"/>
-          <w:szCs w:val="20"/>
-          <w:color w:val="000000"/>
-        </w:rPr>
-        <w:t xml:space="preserve">ť</w:t>
-      </w:r>
-      <w:r>
-        <w:rPr>
-          <w:rFonts w:ascii="Times New Roman" w:eastAsia="Times New Roman" w:hAnsi="Times New Roman" w:cs="Times New Roman"/>
-          <w:sz w:val="20"/>
-          <w:szCs w:val="20"/>
-          <w:color w:val="000000"/>
-        </w:rPr>
-        <w:t xml:space="preserve"> na t</w:t>
-      </w:r>
-      <w:r>
-        <w:rPr>
-          <w:rFonts w:ascii="Times New Roman" w:eastAsia="Times New Roman" w:hAnsi="Times New Roman" w:cs="Times New Roman"/>
-          <w:sz w:val="20"/>
-          <w:szCs w:val="20"/>
-          <w:color w:val="000000"/>
-        </w:rPr>
-        <w:t xml:space="preserve">é</w:t>
-      </w:r>
-      <w:r>
-        <w:rPr>
-          <w:rFonts w:ascii="Times New Roman" w:eastAsia="Times New Roman" w:hAnsi="Times New Roman" w:cs="Times New Roman"/>
-          <w:sz w:val="20"/>
-          <w:szCs w:val="20"/>
-          <w:color w:val="000000"/>
-        </w:rPr>
-        <w:t xml:space="preserve">my, ktor</w:t>
-      </w:r>
-      <w:r>
-        <w:rPr>
-          <w:rFonts w:ascii="Times New Roman" w:eastAsia="Times New Roman" w:hAnsi="Times New Roman" w:cs="Times New Roman"/>
-          <w:sz w:val="20"/>
-          <w:szCs w:val="20"/>
-          <w:color w:val="000000"/>
-        </w:rPr>
-        <w:t xml:space="preserve">é</w:t>
-      </w:r>
-      <w:r>
-        <w:rPr>
-          <w:rFonts w:ascii="Times New Roman" w:eastAsia="Times New Roman" w:hAnsi="Times New Roman" w:cs="Times New Roman"/>
-          <w:sz w:val="20"/>
-          <w:szCs w:val="20"/>
-          <w:color w:val="000000"/>
-        </w:rPr>
-        <w:t xml:space="preserve"> ich zauj</w:t>
-      </w:r>
-      <w:r>
-        <w:rPr>
-          <w:rFonts w:ascii="Times New Roman" w:eastAsia="Times New Roman" w:hAnsi="Times New Roman" w:cs="Times New Roman"/>
-          <w:sz w:val="20"/>
-          <w:szCs w:val="20"/>
-          <w:color w:val="000000"/>
-        </w:rPr>
-        <w:t xml:space="preserve">í</w:t>
-      </w:r>
-      <w:r>
-        <w:rPr>
-          <w:rFonts w:ascii="Times New Roman" w:eastAsia="Times New Roman" w:hAnsi="Times New Roman" w:cs="Times New Roman"/>
-          <w:sz w:val="20"/>
-          <w:szCs w:val="20"/>
-          <w:color w:val="000000"/>
-        </w:rPr>
-        <w:t xml:space="preserve">maj</w:t>
-      </w:r>
-      <w:r>
-        <w:rPr>
-          <w:rFonts w:ascii="Times New Roman" w:eastAsia="Times New Roman" w:hAnsi="Times New Roman" w:cs="Times New Roman"/>
-          <w:sz w:val="20"/>
-          <w:szCs w:val="20"/>
-          <w:color w:val="000000"/>
-        </w:rPr>
-        <w:t xml:space="preserve">ú</w:t>
-      </w:r>
-      <w:r>
-        <w:rPr>
-          <w:rFonts w:ascii="Times New Roman" w:eastAsia="Times New Roman" w:hAnsi="Times New Roman" w:cs="Times New Roman"/>
-          <w:sz w:val="20"/>
-          <w:szCs w:val="20"/>
-          <w:color w:val="000000"/>
-        </w:rPr>
-        <w:t xml:space="preserve"> a chc</w:t>
-      </w:r>
-      <w:r>
-        <w:rPr>
-          <w:rFonts w:ascii="Times New Roman" w:eastAsia="Times New Roman" w:hAnsi="Times New Roman" w:cs="Times New Roman"/>
-          <w:sz w:val="20"/>
-          <w:szCs w:val="20"/>
-          <w:color w:val="000000"/>
-        </w:rPr>
-        <w:t xml:space="preserve">ú</w:t>
-      </w:r>
-      <w:r>
-        <w:rPr>
-          <w:rFonts w:ascii="Times New Roman" w:eastAsia="Times New Roman" w:hAnsi="Times New Roman" w:cs="Times New Roman"/>
-          <w:sz w:val="20"/>
-          <w:szCs w:val="20"/>
-          <w:color w:val="000000"/>
-        </w:rPr>
-        <w:t xml:space="preserve"> ich </w:t>
-      </w:r>
-      <w:r>
-        <w:rPr>
-          <w:rFonts w:ascii="Times New Roman" w:eastAsia="Times New Roman" w:hAnsi="Times New Roman" w:cs="Times New Roman"/>
-          <w:sz w:val="20"/>
-          <w:szCs w:val="20"/>
-          <w:color w:val="000000"/>
-        </w:rPr>
-        <w:t xml:space="preserve">sledova</w:t>
-      </w:r>
-      <w:r>
-        <w:rPr>
-          <w:rFonts w:ascii="Times New Roman" w:eastAsia="Times New Roman" w:hAnsi="Times New Roman" w:cs="Times New Roman"/>
-          <w:sz w:val="20"/>
-          <w:szCs w:val="20"/>
-          <w:color w:val="000000"/>
-        </w:rPr>
-        <w:t xml:space="preserve">ť</w:t>
-      </w:r>
-      <w:r>
-        <w:rPr>
-          <w:rFonts w:ascii="Times New Roman" w:eastAsia="Times New Roman" w:hAnsi="Times New Roman" w:cs="Times New Roman"/>
-          <w:sz w:val="20"/>
-          <w:szCs w:val="20"/>
-          <w:color w:val="000000"/>
-        </w:rPr>
-        <w:t xml:space="preserve">. Okrem toho podporuje syst</w:t>
-      </w:r>
-      <w:r>
-        <w:rPr>
-          <w:rFonts w:ascii="Times New Roman" w:eastAsia="Times New Roman" w:hAnsi="Times New Roman" w:cs="Times New Roman"/>
-          <w:sz w:val="20"/>
-          <w:szCs w:val="20"/>
-          <w:color w:val="000000"/>
-        </w:rPr>
-        <w:t xml:space="preserve">é</w:t>
-      </w:r>
-      <w:r>
-        <w:rPr>
-          <w:rFonts w:ascii="Times New Roman" w:eastAsia="Times New Roman" w:hAnsi="Times New Roman" w:cs="Times New Roman"/>
-          <w:sz w:val="20"/>
-          <w:szCs w:val="20"/>
-          <w:color w:val="000000"/>
-        </w:rPr>
-        <w:t xml:space="preserve">m aj mo</w:t>
-      </w:r>
-      <w:r>
-        <w:rPr>
-          <w:rFonts w:ascii="Times New Roman" w:eastAsia="Times New Roman" w:hAnsi="Times New Roman" w:cs="Times New Roman"/>
-          <w:sz w:val="20"/>
-          <w:szCs w:val="20"/>
-          <w:color w:val="000000"/>
-        </w:rPr>
-        <w:t xml:space="preserve">ž</w:t>
-      </w:r>
-      <w:r>
-        <w:rPr>
-          <w:rFonts w:ascii="Times New Roman" w:eastAsia="Times New Roman" w:hAnsi="Times New Roman" w:cs="Times New Roman"/>
-          <w:sz w:val="20"/>
-          <w:szCs w:val="20"/>
-          <w:color w:val="000000"/>
-        </w:rPr>
-        <w:t xml:space="preserve">nos</w:t>
-      </w:r>
-      <w:r>
-        <w:rPr>
-          <w:rFonts w:ascii="Times New Roman" w:eastAsia="Times New Roman" w:hAnsi="Times New Roman" w:cs="Times New Roman"/>
-          <w:sz w:val="20"/>
-          <w:szCs w:val="20"/>
-          <w:color w:val="000000"/>
-        </w:rPr>
-        <w:t xml:space="preserve">ť</w:t>
-      </w:r>
-      <w:r>
-        <w:rPr>
-          <w:rFonts w:ascii="Times New Roman" w:eastAsia="Times New Roman" w:hAnsi="Times New Roman" w:cs="Times New Roman"/>
-          <w:sz w:val="20"/>
-          <w:szCs w:val="20"/>
-          <w:color w:val="000000"/>
-        </w:rPr>
-        <w:t xml:space="preserve"> zdie</w:t>
-      </w:r>
-      <w:r>
-        <w:rPr>
-          <w:rFonts w:ascii="Times New Roman" w:eastAsia="Times New Roman" w:hAnsi="Times New Roman" w:cs="Times New Roman"/>
-          <w:sz w:val="20"/>
-          <w:szCs w:val="20"/>
-          <w:color w:val="000000"/>
-        </w:rPr>
-        <w:t xml:space="preserve">ľ</w:t>
-      </w:r>
-      <w:r>
-        <w:rPr>
-          <w:rFonts w:ascii="Times New Roman" w:eastAsia="Times New Roman" w:hAnsi="Times New Roman" w:cs="Times New Roman"/>
-          <w:sz w:val="20"/>
-          <w:szCs w:val="20"/>
-          <w:color w:val="000000"/>
-        </w:rPr>
-        <w:t xml:space="preserve">a</w:t>
-      </w:r>
-      <w:r>
-        <w:rPr>
-          <w:rFonts w:ascii="Times New Roman" w:eastAsia="Times New Roman" w:hAnsi="Times New Roman" w:cs="Times New Roman"/>
-          <w:sz w:val="20"/>
-          <w:szCs w:val="20"/>
-          <w:color w:val="000000"/>
-        </w:rPr>
-        <w:t xml:space="preserve">ť</w:t>
-      </w:r>
-      <w:r>
-        <w:rPr>
-          <w:rFonts w:ascii="Times New Roman" w:eastAsia="Times New Roman" w:hAnsi="Times New Roman" w:cs="Times New Roman"/>
-          <w:sz w:val="20"/>
-          <w:szCs w:val="20"/>
-          <w:color w:val="000000"/>
-        </w:rPr>
-        <w:t xml:space="preserve"> ob</w:t>
-      </w:r>
-      <w:r>
-        <w:rPr>
-          <w:rFonts w:ascii="Times New Roman" w:eastAsia="Times New Roman" w:hAnsi="Times New Roman" w:cs="Times New Roman"/>
-          <w:sz w:val="20"/>
-          <w:szCs w:val="20"/>
-          <w:color w:val="000000"/>
-        </w:rPr>
-        <w:t xml:space="preserve">ľ</w:t>
-      </w:r>
-      <w:r>
-        <w:rPr>
-          <w:rFonts w:ascii="Times New Roman" w:eastAsia="Times New Roman" w:hAnsi="Times New Roman" w:cs="Times New Roman"/>
-          <w:sz w:val="20"/>
-          <w:szCs w:val="20"/>
-          <w:color w:val="000000"/>
-        </w:rPr>
-        <w:t xml:space="preserve">ú</w:t>
-      </w:r>
-      <w:r>
-        <w:rPr>
-          <w:rFonts w:ascii="Times New Roman" w:eastAsia="Times New Roman" w:hAnsi="Times New Roman" w:cs="Times New Roman"/>
-          <w:sz w:val="20"/>
-          <w:szCs w:val="20"/>
-          <w:color w:val="000000"/>
-        </w:rPr>
-        <w:t xml:space="preserve">ben</w:t>
-      </w:r>
-      <w:r>
-        <w:rPr>
-          <w:rFonts w:ascii="Times New Roman" w:eastAsia="Times New Roman" w:hAnsi="Times New Roman" w:cs="Times New Roman"/>
-          <w:sz w:val="20"/>
-          <w:szCs w:val="20"/>
-          <w:color w:val="000000"/>
-        </w:rPr>
-        <w:t xml:space="preserve">é</w:t>
-      </w:r>
-      <w:r>
-        <w:rPr>
-          <w:rFonts w:ascii="Times New Roman" w:eastAsia="Times New Roman" w:hAnsi="Times New Roman" w:cs="Times New Roman"/>
-          <w:sz w:val="20"/>
-          <w:szCs w:val="20"/>
-          <w:color w:val="000000"/>
-        </w:rPr>
-        <w:t xml:space="preserve"> </w:t>
-      </w:r>
-      <w:r>
-        <w:rPr>
-          <w:rFonts w:ascii="Times New Roman" w:eastAsia="Times New Roman" w:hAnsi="Times New Roman" w:cs="Times New Roman"/>
-          <w:sz w:val="20"/>
-          <w:szCs w:val="20"/>
-          <w:color w:val="000000"/>
-        </w:rPr>
-        <w:t xml:space="preserve">č</w:t>
-      </w:r>
-      <w:r>
-        <w:rPr>
-          <w:rFonts w:ascii="Times New Roman" w:eastAsia="Times New Roman" w:hAnsi="Times New Roman" w:cs="Times New Roman"/>
-          <w:sz w:val="20"/>
-          <w:szCs w:val="20"/>
-          <w:color w:val="000000"/>
-        </w:rPr>
-        <w:t xml:space="preserve">l</w:t>
-      </w:r>
-      <w:r>
-        <w:rPr>
-          <w:rFonts w:ascii="Times New Roman" w:eastAsia="Times New Roman" w:hAnsi="Times New Roman" w:cs="Times New Roman"/>
-          <w:sz w:val="20"/>
-          <w:szCs w:val="20"/>
-          <w:color w:val="000000"/>
-        </w:rPr>
-        <w:t xml:space="preserve">á</w:t>
-      </w:r>
-      <w:r>
-        <w:rPr>
-          <w:rFonts w:ascii="Times New Roman" w:eastAsia="Times New Roman" w:hAnsi="Times New Roman" w:cs="Times New Roman"/>
-          <w:sz w:val="20"/>
-          <w:szCs w:val="20"/>
-          <w:color w:val="000000"/>
-        </w:rPr>
-        <w:t xml:space="preserve">nky a vytv</w:t>
-      </w:r>
-      <w:r>
-        <w:rPr>
-          <w:rFonts w:ascii="Times New Roman" w:eastAsia="Times New Roman" w:hAnsi="Times New Roman" w:cs="Times New Roman"/>
-          <w:sz w:val="20"/>
-          <w:szCs w:val="20"/>
-          <w:color w:val="000000"/>
-        </w:rPr>
-        <w:t xml:space="preserve">á</w:t>
-      </w:r>
-      <w:r>
-        <w:rPr>
-          <w:rFonts w:ascii="Times New Roman" w:eastAsia="Times New Roman" w:hAnsi="Times New Roman" w:cs="Times New Roman"/>
-          <w:sz w:val="20"/>
-          <w:szCs w:val="20"/>
-          <w:color w:val="000000"/>
-        </w:rPr>
-        <w:t xml:space="preserve">ra</w:t>
-      </w:r>
-      <w:r>
-        <w:rPr>
-          <w:rFonts w:ascii="Times New Roman" w:eastAsia="Times New Roman" w:hAnsi="Times New Roman" w:cs="Times New Roman"/>
-          <w:sz w:val="20"/>
-          <w:szCs w:val="20"/>
-          <w:color w:val="000000"/>
-        </w:rPr>
-        <w:t xml:space="preserve">ť</w:t>
-      </w:r>
-      <w:r>
-        <w:rPr>
-          <w:rFonts w:ascii="Times New Roman" w:eastAsia="Times New Roman" w:hAnsi="Times New Roman" w:cs="Times New Roman"/>
-          <w:sz w:val="20"/>
-          <w:szCs w:val="20"/>
-          <w:color w:val="000000"/>
-        </w:rPr>
-        <w:t xml:space="preserve"> pou</w:t>
-      </w:r>
-      <w:r>
-        <w:rPr>
-          <w:rFonts w:ascii="Times New Roman" w:eastAsia="Times New Roman" w:hAnsi="Times New Roman" w:cs="Times New Roman"/>
-          <w:sz w:val="20"/>
-          <w:szCs w:val="20"/>
-          <w:color w:val="000000"/>
-        </w:rPr>
-        <w:t xml:space="preserve">ž</w:t>
-      </w:r>
-      <w:r>
-        <w:rPr>
-          <w:rFonts w:ascii="Times New Roman" w:eastAsia="Times New Roman" w:hAnsi="Times New Roman" w:cs="Times New Roman"/>
-          <w:sz w:val="20"/>
-          <w:szCs w:val="20"/>
-          <w:color w:val="000000"/>
-        </w:rPr>
-        <w:t xml:space="preserve">í</w:t>
-      </w:r>
-      <w:r>
-        <w:rPr>
-          <w:rFonts w:ascii="Times New Roman" w:eastAsia="Times New Roman" w:hAnsi="Times New Roman" w:cs="Times New Roman"/>
-          <w:sz w:val="20"/>
-          <w:szCs w:val="20"/>
-          <w:color w:val="000000"/>
-        </w:rPr>
-        <w:t xml:space="preserve">vate</w:t>
-      </w:r>
-      <w:r>
-        <w:rPr>
-          <w:rFonts w:ascii="Times New Roman" w:eastAsia="Times New Roman" w:hAnsi="Times New Roman" w:cs="Times New Roman"/>
-          <w:sz w:val="20"/>
-          <w:szCs w:val="20"/>
-          <w:color w:val="000000"/>
-        </w:rPr>
-        <w:t xml:space="preserve">ľ</w:t>
-      </w:r>
-      <w:r>
-        <w:rPr>
-          <w:rFonts w:ascii="Times New Roman" w:eastAsia="Times New Roman" w:hAnsi="Times New Roman" w:cs="Times New Roman"/>
-          <w:sz w:val="20"/>
-          <w:szCs w:val="20"/>
-          <w:color w:val="000000"/>
-        </w:rPr>
-        <w:t xml:space="preserve">sk</w:t>
-      </w:r>
-      <w:r>
-        <w:rPr>
-          <w:rFonts w:ascii="Times New Roman" w:eastAsia="Times New Roman" w:hAnsi="Times New Roman" w:cs="Times New Roman"/>
-          <w:sz w:val="20"/>
-          <w:szCs w:val="20"/>
-          <w:color w:val="000000"/>
-        </w:rPr>
-        <w:t xml:space="preserve">é</w:t>
-      </w:r>
-      <w:r>
-        <w:rPr>
-          <w:rFonts w:ascii="Times New Roman" w:eastAsia="Times New Roman" w:hAnsi="Times New Roman" w:cs="Times New Roman"/>
-          <w:sz w:val="20"/>
-          <w:szCs w:val="20"/>
-          <w:color w:val="000000"/>
-        </w:rPr>
-        <w:t xml:space="preserve"> profily. </w:t>
-      </w:r>
-      <w:r>
-        <w:rPr>
-          <w:rFonts w:ascii="Times New Roman" w:eastAsia="Times New Roman" w:hAnsi="Times New Roman" w:cs="Times New Roman"/>
-          <w:sz w:val="20"/>
-          <w:szCs w:val="20"/>
-          <w:color w:val="000000"/>
-        </w:rPr>
-        <w:t xml:space="preserve">Zaregistrovan</w:t>
-      </w:r>
-      <w:r>
-        <w:rPr>
-          <w:rFonts w:ascii="Times New Roman" w:eastAsia="Times New Roman" w:hAnsi="Times New Roman" w:cs="Times New Roman"/>
-          <w:sz w:val="20"/>
-          <w:szCs w:val="20"/>
-          <w:color w:val="000000"/>
-        </w:rPr>
-        <w:t xml:space="preserve">í</w:t>
-      </w:r>
-      <w:r>
-        <w:rPr>
-          <w:rFonts w:ascii="Times New Roman" w:eastAsia="Times New Roman" w:hAnsi="Times New Roman" w:cs="Times New Roman"/>
-          <w:sz w:val="20"/>
-          <w:szCs w:val="20"/>
-          <w:color w:val="000000"/>
-        </w:rPr>
-        <w:t xml:space="preserve"> n</w:t>
-      </w:r>
-      <w:r>
-        <w:rPr>
-          <w:rFonts w:ascii="Times New Roman" w:eastAsia="Times New Roman" w:hAnsi="Times New Roman" w:cs="Times New Roman"/>
-          <w:sz w:val="20"/>
-          <w:szCs w:val="20"/>
-          <w:color w:val="000000"/>
-        </w:rPr>
-        <w:t xml:space="preserve">á</w:t>
-      </w:r>
-      <w:r>
-        <w:rPr>
-          <w:rFonts w:ascii="Times New Roman" w:eastAsia="Times New Roman" w:hAnsi="Times New Roman" w:cs="Times New Roman"/>
-          <w:sz w:val="20"/>
-          <w:szCs w:val="20"/>
-          <w:color w:val="000000"/>
-        </w:rPr>
-        <w:t xml:space="preserve">v</w:t>
-      </w:r>
-      <w:r>
-        <w:rPr>
-          <w:rFonts w:ascii="Times New Roman" w:eastAsia="Times New Roman" w:hAnsi="Times New Roman" w:cs="Times New Roman"/>
-          <w:sz w:val="20"/>
-          <w:szCs w:val="20"/>
-          <w:color w:val="000000"/>
-        </w:rPr>
-        <w:t xml:space="preserve">š</w:t>
-      </w:r>
-      <w:r>
-        <w:rPr>
-          <w:rFonts w:ascii="Times New Roman" w:eastAsia="Times New Roman" w:hAnsi="Times New Roman" w:cs="Times New Roman"/>
-          <w:sz w:val="20"/>
-          <w:szCs w:val="20"/>
-          <w:color w:val="000000"/>
-        </w:rPr>
-        <w:t xml:space="preserve">tevn</w:t>
-      </w:r>
-      <w:r>
-        <w:rPr>
-          <w:rFonts w:ascii="Times New Roman" w:eastAsia="Times New Roman" w:hAnsi="Times New Roman" w:cs="Times New Roman"/>
-          <w:sz w:val="20"/>
-          <w:szCs w:val="20"/>
-          <w:color w:val="000000"/>
-        </w:rPr>
-        <w:t xml:space="preserve">í</w:t>
-      </w:r>
-      <w:r>
-        <w:rPr>
-          <w:rFonts w:ascii="Times New Roman" w:eastAsia="Times New Roman" w:hAnsi="Times New Roman" w:cs="Times New Roman"/>
-          <w:sz w:val="20"/>
-          <w:szCs w:val="20"/>
-          <w:color w:val="000000"/>
-        </w:rPr>
-        <w:t xml:space="preserve">ci sa taktie</w:t>
-      </w:r>
-      <w:r>
-        <w:rPr>
-          <w:rFonts w:ascii="Times New Roman" w:eastAsia="Times New Roman" w:hAnsi="Times New Roman" w:cs="Times New Roman"/>
-          <w:sz w:val="20"/>
-          <w:szCs w:val="20"/>
-          <w:color w:val="000000"/>
-        </w:rPr>
-        <w:t xml:space="preserve">ž</w:t>
-      </w:r>
-      <w:r>
-        <w:rPr>
-          <w:rFonts w:ascii="Times New Roman" w:eastAsia="Times New Roman" w:hAnsi="Times New Roman" w:cs="Times New Roman"/>
-          <w:sz w:val="20"/>
-          <w:szCs w:val="20"/>
-          <w:color w:val="000000"/>
-        </w:rPr>
-        <w:t xml:space="preserve"> m</w:t>
-      </w:r>
-      <w:r>
-        <w:rPr>
-          <w:rFonts w:ascii="Times New Roman" w:eastAsia="Times New Roman" w:hAnsi="Times New Roman" w:cs="Times New Roman"/>
-          <w:sz w:val="20"/>
-          <w:szCs w:val="20"/>
-          <w:color w:val="000000"/>
-        </w:rPr>
-        <w:t xml:space="preserve">ô</w:t>
-      </w:r>
-      <w:r>
-        <w:rPr>
-          <w:rFonts w:ascii="Times New Roman" w:eastAsia="Times New Roman" w:hAnsi="Times New Roman" w:cs="Times New Roman"/>
-          <w:sz w:val="20"/>
-          <w:szCs w:val="20"/>
-          <w:color w:val="000000"/>
-        </w:rPr>
-        <w:t xml:space="preserve">ž</w:t>
-      </w:r>
-      <w:r>
-        <w:rPr>
-          <w:rFonts w:ascii="Times New Roman" w:eastAsia="Times New Roman" w:hAnsi="Times New Roman" w:cs="Times New Roman"/>
-          <w:sz w:val="20"/>
-          <w:szCs w:val="20"/>
-          <w:color w:val="000000"/>
-        </w:rPr>
-        <w:t xml:space="preserve">u sp</w:t>
-      </w:r>
-      <w:r>
-        <w:rPr>
-          <w:rFonts w:ascii="Times New Roman" w:eastAsia="Times New Roman" w:hAnsi="Times New Roman" w:cs="Times New Roman"/>
-          <w:sz w:val="20"/>
-          <w:szCs w:val="20"/>
-          <w:color w:val="000000"/>
-        </w:rPr>
-        <w:t xml:space="preserve">á</w:t>
-      </w:r>
-      <w:r>
-        <w:rPr>
-          <w:rFonts w:ascii="Times New Roman" w:eastAsia="Times New Roman" w:hAnsi="Times New Roman" w:cs="Times New Roman"/>
-          <w:sz w:val="20"/>
-          <w:szCs w:val="20"/>
-          <w:color w:val="000000"/>
-        </w:rPr>
-        <w:t xml:space="preserve">ja</w:t>
-      </w:r>
-      <w:r>
-        <w:rPr>
-          <w:rFonts w:ascii="Times New Roman" w:eastAsia="Times New Roman" w:hAnsi="Times New Roman" w:cs="Times New Roman"/>
-          <w:sz w:val="20"/>
-          <w:szCs w:val="20"/>
-          <w:color w:val="000000"/>
-        </w:rPr>
-        <w:t xml:space="preserve">ť</w:t>
-      </w:r>
-      <w:r>
-        <w:rPr>
-          <w:rFonts w:ascii="Times New Roman" w:eastAsia="Times New Roman" w:hAnsi="Times New Roman" w:cs="Times New Roman"/>
-          <w:sz w:val="20"/>
-          <w:szCs w:val="20"/>
-          <w:color w:val="000000"/>
-        </w:rPr>
-        <w:t xml:space="preserve"> do diskusi</w:t>
-      </w:r>
-      <w:r>
-        <w:rPr>
-          <w:rFonts w:ascii="Times New Roman" w:eastAsia="Times New Roman" w:hAnsi="Times New Roman" w:cs="Times New Roman"/>
-          <w:sz w:val="20"/>
-          <w:szCs w:val="20"/>
-          <w:color w:val="000000"/>
-        </w:rPr>
-        <w:t xml:space="preserve">í</w:t>
-      </w:r>
-      <w:r>
-        <w:rPr>
-          <w:rFonts w:ascii="Times New Roman" w:eastAsia="Times New Roman" w:hAnsi="Times New Roman" w:cs="Times New Roman"/>
-          <w:sz w:val="20"/>
-          <w:szCs w:val="20"/>
-          <w:color w:val="000000"/>
-        </w:rPr>
-        <w:t xml:space="preserve"> k jednotliv</w:t>
+        <w:t xml:space="preserve">ast</w:t>
       </w:r>
       <w:r>
         <w:rPr>
@@ -5339,88 +5544,7 @@
           <w:szCs w:val="20"/>
           <w:color w:val="000000"/>
         </w:rPr>
-        <w:t xml:space="preserve">m </w:t>
-      </w:r>
-      <w:r>
-        <w:rPr>
-          <w:rFonts w:ascii="Times New Roman" w:eastAsia="Times New Roman" w:hAnsi="Times New Roman" w:cs="Times New Roman"/>
-          <w:sz w:val="20"/>
-          <w:szCs w:val="20"/>
-          <w:color w:val="000000"/>
-        </w:rPr>
-        <w:t xml:space="preserve">č</w:t>
-      </w:r>
-      <w:r>
-        <w:rPr>
-          <w:rFonts w:ascii="Times New Roman" w:eastAsia="Times New Roman" w:hAnsi="Times New Roman" w:cs="Times New Roman"/>
-          <w:sz w:val="20"/>
-          <w:szCs w:val="20"/>
-          <w:color w:val="000000"/>
-        </w:rPr>
-        <w:t xml:space="preserve">l</w:t>
-      </w:r>
-      <w:r>
-        <w:rPr>
-          <w:rFonts w:ascii="Times New Roman" w:eastAsia="Times New Roman" w:hAnsi="Times New Roman" w:cs="Times New Roman"/>
-          <w:sz w:val="20"/>
-          <w:szCs w:val="20"/>
-          <w:color w:val="000000"/>
-        </w:rPr>
-        <w:t xml:space="preserve">á</w:t>
-      </w:r>
-      <w:r>
-        <w:rPr>
-          <w:rFonts w:ascii="Times New Roman" w:eastAsia="Times New Roman" w:hAnsi="Times New Roman" w:cs="Times New Roman"/>
-          <w:sz w:val="20"/>
-          <w:szCs w:val="20"/>
-          <w:color w:val="000000"/>
-        </w:rPr>
-        <w:t xml:space="preserve">nkom. Pre menej </w:t>
-      </w:r>
-      <w:r>
-        <w:rPr>
-          <w:rFonts w:ascii="Times New Roman" w:eastAsia="Times New Roman" w:hAnsi="Times New Roman" w:cs="Times New Roman"/>
-          <w:sz w:val="20"/>
-          <w:szCs w:val="20"/>
-          <w:color w:val="000000"/>
-        </w:rPr>
-        <w:t xml:space="preserve">č</w:t>
-      </w:r>
-      <w:r>
-        <w:rPr>
-          <w:rFonts w:ascii="Times New Roman" w:eastAsia="Times New Roman" w:hAnsi="Times New Roman" w:cs="Times New Roman"/>
-          <w:sz w:val="20"/>
-          <w:szCs w:val="20"/>
-          <w:color w:val="000000"/>
-        </w:rPr>
-        <w:t xml:space="preserve">ast</w:t>
-      </w:r>
-      <w:r>
-        <w:rPr>
-          <w:rFonts w:ascii="Times New Roman" w:eastAsia="Times New Roman" w:hAnsi="Times New Roman" w:cs="Times New Roman"/>
-          <w:sz w:val="20"/>
-          <w:szCs w:val="20"/>
-          <w:color w:val="000000"/>
-        </w:rPr>
-        <w:t xml:space="preserve">ý</w:t>
-      </w:r>
-      <w:r>
-        <w:rPr>
-          <w:rFonts w:ascii="Times New Roman" w:eastAsia="Times New Roman" w:hAnsi="Times New Roman" w:cs="Times New Roman"/>
-          <w:sz w:val="20"/>
-          <w:szCs w:val="20"/>
-          <w:color w:val="000000"/>
-        </w:rPr>
-        <w:t xml:space="preserve">ch </w:t>
-      </w:r>
-      <w:r>
-        <w:rPr>
-          <w:rFonts w:ascii="Times New Roman" w:eastAsia="Times New Roman" w:hAnsi="Times New Roman" w:cs="Times New Roman"/>
-          <w:sz w:val="20"/>
-          <w:szCs w:val="20"/>
-          <w:color w:val="000000"/>
-        </w:rPr>
-        <w:t xml:space="preserve">n</w:t>
+        <w:t xml:space="preserve">ch n</w:t>
       </w:r>
       <w:r>
         <w:rPr>
@@ -5945,6 +6069,38 @@
           <w:i/>
           <w:color w:val="000000"/>
         </w:rPr>
+      </w:r>
+    </w:p>
+    <w:p>
+      <w:pPr>
+        <w:pStyle w:val="Paragraph"/>
+        <w:numId w:val="0"/>
+        <w:ilvl w:val="0"/>
+        <w:jc w:val="both"/>
+        <w:spacing w:before="60" w:after="120" w:line="240"/>
+        <w:rPr>
+          <w:rFonts w:hint="default"/>
+          <w:sz w:val="20"/>
+          <w:szCs w:val="20"/>
+          <w:color w:val="000000"/>
+        </w:rPr>
+      </w:pPr>
+      <w:r>
+        <w:rPr>
+          <w:rFonts w:ascii="Times New Roman" w:eastAsia="Times New Roman" w:hAnsi="Times New Roman" w:cs="Times New Roman"/>
+          <w:sz w:val="20"/>
+          <w:szCs w:val="20"/>
+          <w:color w:val="000000"/>
+        </w:rPr>
+        <w:t xml:space="preserve">// TODO pise lubos</w:t>
+      </w:r>
+      <w:r>
+        <w:rPr>
+          <w:rFonts w:ascii="Times New Roman" w:eastAsia="Times New Roman" w:hAnsi="Times New Roman" w:cs="Times New Roman"/>
+          <w:sz w:val="20"/>
+          <w:szCs w:val="20"/>
+          <w:color w:val="000000"/>
+        </w:rPr>
         <w:t xml:space="preserve">  </w:t>
       </w:r>
       <w:bookmarkStart w:id="11" w:name="ÚÈEL_A_ROZSAH_DOKUMENTU_END"/>
@@ -5956,7 +6112,6 @@
           <w:rFonts w:ascii="Times New Roman" w:eastAsia="Times New Roman" w:hAnsi="Times New Roman" w:cs="Times New Roman"/>
           <w:sz w:val="20"/>
           <w:szCs w:val="20"/>
-          <w:i/>
           <w:color w:val="000000"/>
         </w:rPr>
       </w:r>
@@ -6098,16 +6253,7 @@
           <w:szCs w:val="20"/>
           <w:color w:val="000000"/>
         </w:rPr>
-        <w:t xml:space="preserve">Opis</w:t>
-      </w:r>
-      <w:r>
-        <w:rPr>
-          <w:rFonts w:ascii="Times New Roman" w:eastAsia="Times New Roman" w:hAnsi="Times New Roman" w:cs="Times New Roman"/>
-          <w:sz w:val="20"/>
-          <w:szCs w:val="20"/>
-          <w:color w:val="000000"/>
-        </w:rPr>
-        <w:t xml:space="preserve">...</w:t>
+        <w:t xml:space="preserve">// pisem opis dokumentu LUBOS</w:t>
       </w:r>
       <w:r>
         <w:rPr>
@@ -6697,6 +6843,61 @@
                 <w:szCs w:val="18"/>
                 <w:color w:val="000000"/>
               </w:rPr>
+              <w:t xml:space="preserve">Zber po</w:t>
+            </w:r>
+            <w:r>
+              <w:rPr>
+                <w:rFonts w:ascii="Times New Roman" w:eastAsia="Times New Roman" w:hAnsi="Times New Roman" w:cs="Times New Roman"/>
+                <w:sz w:val="18"/>
+                <w:szCs w:val="18"/>
+                <w:color w:val="000000"/>
+              </w:rPr>
+              <w:t xml:space="preserve">ž</w:t>
+            </w:r>
+            <w:r>
+              <w:rPr>
+                <w:rFonts w:ascii="Times New Roman" w:eastAsia="Times New Roman" w:hAnsi="Times New Roman" w:cs="Times New Roman"/>
+                <w:sz w:val="18"/>
+                <w:szCs w:val="18"/>
+                <w:color w:val="000000"/>
+              </w:rPr>
+              <w:t xml:space="preserve">iadaviek, pr</w:t>
+            </w:r>
+            <w:r>
+              <w:rPr>
+                <w:rFonts w:ascii="Times New Roman" w:eastAsia="Times New Roman" w:hAnsi="Times New Roman" w:cs="Times New Roman"/>
+                <w:sz w:val="18"/>
+                <w:szCs w:val="18"/>
+                <w:color w:val="000000"/>
+              </w:rPr>
+              <w:t xml:space="preserve">í</w:t>
+            </w:r>
+            <w:r>
+              <w:rPr>
+                <w:rFonts w:ascii="Times New Roman" w:eastAsia="Times New Roman" w:hAnsi="Times New Roman" w:cs="Times New Roman"/>
+                <w:sz w:val="18"/>
+                <w:szCs w:val="18"/>
+                <w:color w:val="000000"/>
+              </w:rPr>
+              <w:t xml:space="preserve">prava ot</w:t>
+            </w:r>
+            <w:r>
+              <w:rPr>
+                <w:rFonts w:ascii="Times New Roman" w:eastAsia="Times New Roman" w:hAnsi="Times New Roman" w:cs="Times New Roman"/>
+                <w:sz w:val="18"/>
+                <w:szCs w:val="18"/>
+                <w:color w:val="000000"/>
+              </w:rPr>
+              <w:t xml:space="preserve">á</w:t>
+            </w:r>
+            <w:r>
+              <w:rPr>
+                <w:rFonts w:ascii="Times New Roman" w:eastAsia="Times New Roman" w:hAnsi="Times New Roman" w:cs="Times New Roman"/>
+                <w:sz w:val="18"/>
+                <w:szCs w:val="18"/>
+                <w:color w:val="000000"/>
+              </w:rPr>
+              <w:t xml:space="preserve">zok</w:t>
             </w:r>
           </w:p>
         </w:tc>
@@ -6738,6 +6939,24 @@
                 <w:szCs w:val="18"/>
                 <w:color w:val="000000"/>
               </w:rPr>
+              <w:t xml:space="preserve">45</w:t>
+            </w:r>
+            <w:r>
+              <w:rPr>
+                <w:rFonts w:ascii="Times New Roman" w:eastAsia="Times New Roman" w:hAnsi="Times New Roman" w:cs="Times New Roman"/>
+                <w:sz w:val="18"/>
+                <w:szCs w:val="18"/>
+                <w:color w:val="000000"/>
+              </w:rPr>
+              <w:t xml:space="preserve">%</w:t>
+            </w:r>
+            <w:r>
+              <w:rPr>
+                <w:rFonts w:ascii="Times New Roman" w:eastAsia="Times New Roman" w:hAnsi="Times New Roman" w:cs="Times New Roman"/>
+                <w:sz w:val="18"/>
+                <w:szCs w:val="18"/>
+                <w:color w:val="000000"/>
+              </w:rPr>
             </w:r>
           </w:p>
         </w:tc>
@@ -6772,6 +6991,15 @@
                 <w:color w:val="000000"/>
               </w:rPr>
             </w:pPr>
+            <w:r>
+              <w:rPr>
+                <w:rFonts w:ascii="Times New Roman" w:eastAsia="Times New Roman" w:hAnsi="Times New Roman" w:cs="Times New Roman"/>
+                <w:sz w:val="18"/>
+                <w:szCs w:val="18"/>
+                <w:color w:val="000000"/>
+              </w:rPr>
+              <w:t xml:space="preserve">55%</w:t>
+            </w:r>
             <w:r>
               <w:rPr>
                 <w:rFonts w:ascii="Times New Roman" w:eastAsia="Times New Roman" w:hAnsi="Times New Roman" w:cs="Times New Roman"/>
@@ -6916,6 +7144,79 @@
                 <w:szCs w:val="18"/>
                 <w:color w:val="000000"/>
               </w:rPr>
+              <w:t xml:space="preserve">Pr</w:t>
+            </w:r>
+            <w:r>
+              <w:rPr>
+                <w:rFonts w:ascii="Times New Roman" w:eastAsia="Times New Roman" w:hAnsi="Times New Roman" w:cs="Times New Roman"/>
+                <w:sz w:val="18"/>
+                <w:szCs w:val="18"/>
+                <w:color w:val="000000"/>
+              </w:rPr>
+              <w:t xml:space="preserve">á</w:t>
+            </w:r>
+            <w:r>
+              <w:rPr>
+                <w:rFonts w:ascii="Times New Roman" w:eastAsia="Times New Roman" w:hAnsi="Times New Roman" w:cs="Times New Roman"/>
+                <w:sz w:val="18"/>
+                <w:szCs w:val="18"/>
+                <w:color w:val="000000"/>
+              </w:rPr>
+              <w:t xml:space="preserve">ca na kapitole Opis rie</w:t>
+            </w:r>
+            <w:r>
+              <w:rPr>
+                <w:rFonts w:ascii="Times New Roman" w:eastAsia="Times New Roman" w:hAnsi="Times New Roman" w:cs="Times New Roman"/>
+                <w:sz w:val="18"/>
+                <w:szCs w:val="18"/>
+                <w:color w:val="000000"/>
+              </w:rPr>
+              <w:t xml:space="preserve">š</w:t>
+            </w:r>
+            <w:r>
+              <w:rPr>
+                <w:rFonts w:ascii="Times New Roman" w:eastAsia="Times New Roman" w:hAnsi="Times New Roman" w:cs="Times New Roman"/>
+                <w:sz w:val="18"/>
+                <w:szCs w:val="18"/>
+                <w:color w:val="000000"/>
+              </w:rPr>
+              <w:t xml:space="preserve">en</w:t>
+            </w:r>
+            <w:r>
+              <w:rPr>
+                <w:rFonts w:ascii="Times New Roman" w:eastAsia="Times New Roman" w:hAnsi="Times New Roman" w:cs="Times New Roman"/>
+                <w:sz w:val="18"/>
+                <w:szCs w:val="18"/>
+                <w:color w:val="000000"/>
+              </w:rPr>
+              <w:t xml:space="preserve">é</w:t>
+            </w:r>
+            <w:r>
+              <w:rPr>
+                <w:rFonts w:ascii="Times New Roman" w:eastAsia="Times New Roman" w:hAnsi="Times New Roman" w:cs="Times New Roman"/>
+                <w:sz w:val="18"/>
+                <w:szCs w:val="18"/>
+                <w:color w:val="000000"/>
+              </w:rPr>
+              <w:t xml:space="preserve">ho probl</w:t>
+            </w:r>
+            <w:r>
+              <w:rPr>
+                <w:rFonts w:ascii="Times New Roman" w:eastAsia="Times New Roman" w:hAnsi="Times New Roman" w:cs="Times New Roman"/>
+                <w:sz w:val="18"/>
+                <w:szCs w:val="18"/>
+                <w:color w:val="000000"/>
+              </w:rPr>
+              <w:t xml:space="preserve">é</w:t>
+            </w:r>
+            <w:r>
+              <w:rPr>
+                <w:rFonts w:ascii="Times New Roman" w:eastAsia="Times New Roman" w:hAnsi="Times New Roman" w:cs="Times New Roman"/>
+                <w:sz w:val="18"/>
+                <w:szCs w:val="18"/>
+                <w:color w:val="000000"/>
+              </w:rPr>
+              <w:t xml:space="preserve">mu</w:t>
             </w:r>
           </w:p>
         </w:tc>
@@ -6957,6 +7258,24 @@
                 <w:szCs w:val="18"/>
                 <w:color w:val="000000"/>
               </w:rPr>
+              <w:t xml:space="preserve">45</w:t>
+            </w:r>
+            <w:r>
+              <w:rPr>
+                <w:rFonts w:ascii="Times New Roman" w:eastAsia="Times New Roman" w:hAnsi="Times New Roman" w:cs="Times New Roman"/>
+                <w:sz w:val="18"/>
+                <w:szCs w:val="18"/>
+                <w:color w:val="000000"/>
+              </w:rPr>
+              <w:t xml:space="preserve">%</w:t>
+            </w:r>
+            <w:r>
+              <w:rPr>
+                <w:rFonts w:ascii="Times New Roman" w:eastAsia="Times New Roman" w:hAnsi="Times New Roman" w:cs="Times New Roman"/>
+                <w:sz w:val="18"/>
+                <w:szCs w:val="18"/>
+                <w:color w:val="000000"/>
+              </w:rPr>
             </w:r>
           </w:p>
         </w:tc>
@@ -6991,6 +7310,15 @@
                 <w:color w:val="000000"/>
               </w:rPr>
             </w:pPr>
+            <w:r>
+              <w:rPr>
+                <w:rFonts w:ascii="Times New Roman" w:eastAsia="Times New Roman" w:hAnsi="Times New Roman" w:cs="Times New Roman"/>
+                <w:sz w:val="18"/>
+                <w:szCs w:val="18"/>
+                <w:color w:val="000000"/>
+              </w:rPr>
+              <w:t xml:space="preserve">55%</w:t>
+            </w:r>
             <w:r>
               <w:rPr>
                 <w:rFonts w:ascii="Times New Roman" w:eastAsia="Times New Roman" w:hAnsi="Times New Roman" w:cs="Times New Roman"/>
@@ -7135,6 +7463,43 @@
                 <w:szCs w:val="18"/>
                 <w:color w:val="000000"/>
               </w:rPr>
+              <w:t xml:space="preserve">Biznis procesn</w:t>
+            </w:r>
+            <w:r>
+              <w:rPr>
+                <w:rFonts w:ascii="Times New Roman" w:eastAsia="Times New Roman" w:hAnsi="Times New Roman" w:cs="Times New Roman"/>
+                <w:sz w:val="18"/>
+                <w:szCs w:val="18"/>
+                <w:color w:val="000000"/>
+              </w:rPr>
+              <w:t xml:space="preserve">ý</w:t>
+            </w:r>
+            <w:r>
+              <w:rPr>
+                <w:rFonts w:ascii="Times New Roman" w:eastAsia="Times New Roman" w:hAnsi="Times New Roman" w:cs="Times New Roman"/>
+                <w:sz w:val="18"/>
+                <w:szCs w:val="18"/>
+                <w:color w:val="000000"/>
+              </w:rPr>
+              <w:t xml:space="preserve"> model a diagram aktiv</w:t>
+            </w:r>
+            <w:r>
+              <w:rPr>
+                <w:rFonts w:ascii="Times New Roman" w:eastAsia="Times New Roman" w:hAnsi="Times New Roman" w:cs="Times New Roman"/>
+                <w:sz w:val="18"/>
+                <w:szCs w:val="18"/>
+                <w:color w:val="000000"/>
+              </w:rPr>
+              <w:t xml:space="preserve">í</w:t>
+            </w:r>
+            <w:r>
+              <w:rPr>
+                <w:rFonts w:ascii="Times New Roman" w:eastAsia="Times New Roman" w:hAnsi="Times New Roman" w:cs="Times New Roman"/>
+                <w:sz w:val="18"/>
+                <w:szCs w:val="18"/>
+                <w:color w:val="000000"/>
+              </w:rPr>
+              <w:t xml:space="preserve">t</w:t>
             </w:r>
           </w:p>
         </w:tc>
@@ -7176,6 +7541,15 @@
                 <w:szCs w:val="18"/>
                 <w:color w:val="000000"/>
               </w:rPr>
+              <w:t xml:space="preserve">60%</w:t>
+            </w:r>
+            <w:r>
+              <w:rPr>
+                <w:rFonts w:ascii="Times New Roman" w:eastAsia="Times New Roman" w:hAnsi="Times New Roman" w:cs="Times New Roman"/>
+                <w:sz w:val="18"/>
+                <w:szCs w:val="18"/>
+                <w:color w:val="000000"/>
+              </w:rPr>
             </w:r>
           </w:p>
         </w:tc>
@@ -7210,6 +7584,15 @@
                 <w:color w:val="000000"/>
               </w:rPr>
             </w:pPr>
+            <w:r>
+              <w:rPr>
+                <w:rFonts w:ascii="Times New Roman" w:eastAsia="Times New Roman" w:hAnsi="Times New Roman" w:cs="Times New Roman"/>
+                <w:sz w:val="18"/>
+                <w:szCs w:val="18"/>
+                <w:color w:val="000000"/>
+              </w:rPr>
+              <w:t xml:space="preserve">40%</w:t>
+            </w:r>
             <w:r>
               <w:rPr>
                 <w:rFonts w:ascii="Times New Roman" w:eastAsia="Times New Roman" w:hAnsi="Times New Roman" w:cs="Times New Roman"/>
@@ -9272,6 +9655,15 @@
                 <w:szCs w:val="18"/>
                 <w:color w:val="000000"/>
               </w:rPr>
+              <w:t xml:space="preserve">45%</w:t>
+            </w:r>
+            <w:r>
+              <w:rPr>
+                <w:rFonts w:ascii="Times New Roman" w:eastAsia="Times New Roman" w:hAnsi="Times New Roman" w:cs="Times New Roman"/>
+                <w:sz w:val="18"/>
+                <w:szCs w:val="18"/>
+                <w:color w:val="000000"/>
+              </w:rPr>
             </w:r>
           </w:p>
         </w:tc>
@@ -9306,6 +9698,15 @@
                 <w:color w:val="000000"/>
               </w:rPr>
             </w:pPr>
+            <w:r>
+              <w:rPr>
+                <w:rFonts w:ascii="Times New Roman" w:eastAsia="Times New Roman" w:hAnsi="Times New Roman" w:cs="Times New Roman"/>
+                <w:sz w:val="18"/>
+                <w:szCs w:val="18"/>
+                <w:color w:val="000000"/>
+              </w:rPr>
+              <w:t xml:space="preserve">55%</w:t>
+            </w:r>
             <w:r>
               <w:rPr>
                 <w:rFonts w:ascii="Times New Roman" w:eastAsia="Times New Roman" w:hAnsi="Times New Roman" w:cs="Times New Roman"/>
@@ -9417,6 +9818,15 @@
                 <w:szCs w:val="18"/>
                 <w:color w:val="000000"/>
               </w:rPr>
+              <w:t xml:space="preserve">50%</w:t>
+            </w:r>
+            <w:r>
+              <w:rPr>
+                <w:rFonts w:ascii="Times New Roman" w:eastAsia="Times New Roman" w:hAnsi="Times New Roman" w:cs="Times New Roman"/>
+                <w:sz w:val="18"/>
+                <w:szCs w:val="18"/>
+                <w:color w:val="000000"/>
+              </w:rPr>
             </w:r>
           </w:p>
         </w:tc>
@@ -9451,6 +9861,15 @@
                 <w:color w:val="000000"/>
               </w:rPr>
             </w:pPr>
+            <w:r>
+              <w:rPr>
+                <w:rFonts w:ascii="Times New Roman" w:eastAsia="Times New Roman" w:hAnsi="Times New Roman" w:cs="Times New Roman"/>
+                <w:sz w:val="18"/>
+                <w:szCs w:val="18"/>
+                <w:color w:val="000000"/>
+              </w:rPr>
+              <w:t xml:space="preserve">50%</w:t>
+            </w:r>
             <w:r>
               <w:rPr>
                 <w:rFonts w:ascii="Times New Roman" w:eastAsia="Times New Roman" w:hAnsi="Times New Roman" w:cs="Times New Roman"/>
@@ -9562,6 +9981,15 @@
                 <w:szCs w:val="18"/>
                 <w:color w:val="000000"/>
               </w:rPr>
+              <w:t xml:space="preserve">50%</w:t>
+            </w:r>
+            <w:r>
+              <w:rPr>
+                <w:rFonts w:ascii="Times New Roman" w:eastAsia="Times New Roman" w:hAnsi="Times New Roman" w:cs="Times New Roman"/>
+                <w:sz w:val="18"/>
+                <w:szCs w:val="18"/>
+                <w:color w:val="000000"/>
+              </w:rPr>
             </w:r>
           </w:p>
         </w:tc>
@@ -9596,6 +10024,15 @@
                 <w:color w:val="000000"/>
               </w:rPr>
             </w:pPr>
+            <w:r>
+              <w:rPr>
+                <w:rFonts w:ascii="Times New Roman" w:eastAsia="Times New Roman" w:hAnsi="Times New Roman" w:cs="Times New Roman"/>
+                <w:sz w:val="18"/>
+                <w:szCs w:val="18"/>
+                <w:color w:val="000000"/>
+              </w:rPr>
+              <w:t xml:space="preserve">50%</w:t>
+            </w:r>
             <w:r>
               <w:rPr>
                 <w:rFonts w:ascii="Times New Roman" w:eastAsia="Times New Roman" w:hAnsi="Times New Roman" w:cs="Times New Roman"/>
@@ -9689,6 +10126,15 @@
                 <w:szCs w:val="18"/>
                 <w:color w:val="000000"/>
               </w:rPr>
+              <w:t xml:space="preserve">50%</w:t>
+            </w:r>
+            <w:r>
+              <w:rPr>
+                <w:rFonts w:ascii="Times New Roman" w:eastAsia="Times New Roman" w:hAnsi="Times New Roman" w:cs="Times New Roman"/>
+                <w:sz w:val="18"/>
+                <w:szCs w:val="18"/>
+                <w:color w:val="000000"/>
+              </w:rPr>
             </w:r>
           </w:p>
         </w:tc>
@@ -9723,6 +10169,15 @@
                 <w:color w:val="000000"/>
               </w:rPr>
             </w:pPr>
+            <w:r>
+              <w:rPr>
+                <w:rFonts w:ascii="Times New Roman" w:eastAsia="Times New Roman" w:hAnsi="Times New Roman" w:cs="Times New Roman"/>
+                <w:sz w:val="18"/>
+                <w:szCs w:val="18"/>
+                <w:color w:val="000000"/>
+              </w:rPr>
+              <w:t xml:space="preserve">50%</w:t>
+            </w:r>
             <w:r>
               <w:rPr>
                 <w:rFonts w:ascii="Times New Roman" w:eastAsia="Times New Roman" w:hAnsi="Times New Roman" w:cs="Times New Roman"/>
@@ -27164,7 +27619,7 @@
           <wp:inline distT="0" distB="0" distL="0" distR="0">
             <wp:extent cx="5685155" cy="7495540"/>
             <wp:effectExtent l="0" t="0" r="0" b="0"/>
-            <wp:docPr id="96" descr="" name=""/>
+            <wp:docPr id="102" descr="" name=""/>
             <wp:cNvGraphicFramePr>
               <a:graphicFrameLocks xmlns:a="http://schemas.openxmlformats.org/drawingml/2006/main" noChangeAspect="1"/>
             </wp:cNvGraphicFramePr>
@@ -27172,11 +27627,11 @@
               <a:graphicData uri="http://schemas.openxmlformats.org/drawingml/2006/picture">
                 <pic:pic xmlns:pic="http://schemas.openxmlformats.org/drawingml/2006/picture">
                   <pic:nvPicPr>
-                    <pic:cNvPr id="96" name="Picture"/>
+                    <pic:cNvPr id="102" name="Picture"/>
                     <pic:cNvPicPr/>
                   </pic:nvPicPr>
                   <pic:blipFill>
-                    <a:blip r:embed="img96"/>
+                    <a:blip r:embed="img102"/>
                     <a:stretch>
                       <a:fillRect/>
                     </a:stretch>
@@ -34779,9 +35234,9 @@
         </w:rPr>
         <w:drawing>
           <wp:inline distT="0" distB="0" distL="0" distR="0">
-            <wp:extent cx="5735320" cy="7458710"/>
+            <wp:extent cx="5735320" cy="5207635"/>
             <wp:effectExtent l="0" t="0" r="0" b="0"/>
-            <wp:docPr id="112" descr="" name=""/>
+            <wp:docPr id="116" descr="" name=""/>
             <wp:cNvGraphicFramePr>
               <a:graphicFrameLocks xmlns:a="http://schemas.openxmlformats.org/drawingml/2006/main" noChangeAspect="1"/>
             </wp:cNvGraphicFramePr>
@@ -34789,11 +35244,11 @@
               <a:graphicData uri="http://schemas.openxmlformats.org/drawingml/2006/picture">
                 <pic:pic xmlns:pic="http://schemas.openxmlformats.org/drawingml/2006/picture">
                   <pic:nvPicPr>
-                    <pic:cNvPr id="112" name="Picture"/>
+                    <pic:cNvPr id="116" name="Picture"/>
                     <pic:cNvPicPr/>
                   </pic:nvPicPr>
                   <pic:blipFill>
-                    <a:blip r:embed="img112"/>
+                    <a:blip r:embed="img116"/>
                     <a:stretch>
                       <a:fillRect/>
                     </a:stretch>
@@ -34801,7 +35256,7 @@
                   <pic:spPr bwMode="auto">
                     <a:xfrm>
                       <a:off x="0" y="0"/>
-                      <a:ext cx="5735320" cy="7458710"/>
+                      <a:ext cx="5735320" cy="5207635"/>
                     </a:xfrm>
                     <a:prstGeom prst="rect">
                       <a:avLst/>
@@ -35203,9 +35658,9 @@
         </w:rPr>
         <w:drawing>
           <wp:inline distT="0" distB="0" distL="0" distR="0">
-            <wp:extent cx="5334000" cy="7048500"/>
+            <wp:extent cx="5334000" cy="7153275"/>
             <wp:effectExtent l="0" t="0" r="0" b="0"/>
-            <wp:docPr id="115" descr="" name=""/>
+            <wp:docPr id="119" descr="" name=""/>
             <wp:cNvGraphicFramePr>
               <a:graphicFrameLocks xmlns:a="http://schemas.openxmlformats.org/drawingml/2006/main" noChangeAspect="1"/>
             </wp:cNvGraphicFramePr>
@@ -35213,11 +35668,11 @@
               <a:graphicData uri="http://schemas.openxmlformats.org/drawingml/2006/picture">
                 <pic:pic xmlns:pic="http://schemas.openxmlformats.org/drawingml/2006/picture">
                   <pic:nvPicPr>
-                    <pic:cNvPr id="115" name="Picture"/>
+                    <pic:cNvPr id="119" name="Picture"/>
                     <pic:cNvPicPr/>
                   </pic:nvPicPr>
                   <pic:blipFill>
-                    <a:blip r:embed="img115"/>
+                    <a:blip r:embed="img119"/>
                     <a:stretch>
                       <a:fillRect/>
                     </a:stretch>
@@ -35225,7 +35680,7 @@
                   <pic:spPr bwMode="auto">
                     <a:xfrm>
                       <a:off x="0" y="0"/>
-                      <a:ext cx="5334000" cy="7048500"/>
+                      <a:ext cx="5334000" cy="7153275"/>
                     </a:xfrm>
                     <a:prstGeom prst="rect">
                       <a:avLst/>
@@ -35544,7 +35999,56 @@
           <w:i/>
           <w:color w:val="000000"/>
         </w:rPr>
-        <w:t xml:space="preserve">Notas</w:t>
+        <w:t xml:space="preserve">Ľ</w:t>
+      </w:r>
+      <w:r>
+        <w:rPr>
+          <w:rFonts w:ascii="Times New Roman" w:eastAsia="Times New Roman" w:hAnsi="Times New Roman" w:cs="Times New Roman"/>
+          <w:sz w:val="20"/>
+          <w:szCs w:val="20"/>
+          <w:i/>
+          <w:color w:val="000000"/>
+        </w:rPr>
+        <w:t xml:space="preserve">ubo</w:t>
+      </w:r>
+      <w:r>
+        <w:rPr>
+          <w:rFonts w:ascii="Times New Roman" w:eastAsia="Times New Roman" w:hAnsi="Times New Roman" w:cs="Times New Roman"/>
+          <w:sz w:val="20"/>
+          <w:szCs w:val="20"/>
+          <w:i/>
+          <w:color w:val="000000"/>
+        </w:rPr>
+        <w:t xml:space="preserve">š</w:t>
+      </w:r>
+      <w:r>
+        <w:rPr>
+          <w:rFonts w:ascii="Times New Roman" w:eastAsia="Times New Roman" w:hAnsi="Times New Roman" w:cs="Times New Roman"/>
+          <w:sz w:val="20"/>
+          <w:szCs w:val="20"/>
+          <w:i/>
+          <w:color w:val="000000"/>
+        </w:rPr>
+        <w:t xml:space="preserve"> Dani</w:t>
+      </w:r>
+      <w:r>
+        <w:rPr>
+          <w:rFonts w:ascii="Times New Roman" w:eastAsia="Times New Roman" w:hAnsi="Times New Roman" w:cs="Times New Roman"/>
+          <w:sz w:val="20"/>
+          <w:szCs w:val="20"/>
+          <w:i/>
+          <w:color w:val="000000"/>
+        </w:rPr>
+        <w:t xml:space="preserve">š</w:t>
+      </w:r>
+      <w:r>
+        <w:rPr>
+          <w:rFonts w:ascii="Times New Roman" w:eastAsia="Times New Roman" w:hAnsi="Times New Roman" w:cs="Times New Roman"/>
+          <w:sz w:val="20"/>
+          <w:szCs w:val="20"/>
+          <w:i/>
+          <w:color w:val="000000"/>
+        </w:rPr>
       </w:r>
     </w:p>
     <w:p>
@@ -35571,7 +36075,7 @@
           <wp:inline distT="0" distB="0" distL="0" distR="0">
             <wp:extent cx="4978400" cy="8867140"/>
             <wp:effectExtent l="0" t="0" r="0" b="0"/>
-            <wp:docPr id="116" descr="" name=""/>
+            <wp:docPr id="120" descr="" name=""/>
             <wp:cNvGraphicFramePr>
               <a:graphicFrameLocks xmlns:a="http://schemas.openxmlformats.org/drawingml/2006/main" noChangeAspect="1"/>
             </wp:cNvGraphicFramePr>
@@ -35579,11 +36083,11 @@
               <a:graphicData uri="http://schemas.openxmlformats.org/drawingml/2006/picture">
                 <pic:pic xmlns:pic="http://schemas.openxmlformats.org/drawingml/2006/picture">
                   <pic:nvPicPr>
-                    <pic:cNvPr id="116" name="Picture"/>
+                    <pic:cNvPr id="120" name="Picture"/>
                     <pic:cNvPicPr/>
                   </pic:nvPicPr>
                   <pic:blipFill>
-                    <a:blip r:embed="img116"/>
+                    <a:blip r:embed="img120"/>
                     <a:stretch>
                       <a:fillRect/>
                     </a:stretch>
@@ -35902,7 +36406,27 @@
           <w:i/>
           <w:color w:val="000000"/>
         </w:rPr>
-        <w:t xml:space="preserve">ondre</w:t>
+        <w:t xml:space="preserve">Ondrej Jedin</w:t>
+      </w:r>
+      <w:r>
+        <w:rPr>
+          <w:rFonts w:ascii="Times New Roman" w:eastAsia="Times New Roman" w:hAnsi="Times New Roman" w:cs="Times New Roman"/>
+          <w:sz w:val="20"/>
+          <w:szCs w:val="20"/>
+          <w:i/>
+          <w:color w:val="000000"/>
+        </w:rPr>
+        <w:t xml:space="preserve">á</w:t>
+      </w:r>
+      <w:r>
+        <w:rPr>
+          <w:rFonts w:ascii="Times New Roman" w:eastAsia="Times New Roman" w:hAnsi="Times New Roman" w:cs="Times New Roman"/>
+          <w:sz w:val="20"/>
+          <w:szCs w:val="20"/>
+          <w:i/>
+          <w:color w:val="000000"/>
+        </w:rPr>
+        <w:t xml:space="preserve">k</w:t>
       </w:r>
     </w:p>
     <w:p>
@@ -35927,9 +36451,9 @@
         </w:rPr>
         <w:drawing>
           <wp:inline distT="0" distB="0" distL="0" distR="0">
-            <wp:extent cx="4629150" cy="7286625"/>
+            <wp:extent cx="4629150" cy="6724650"/>
             <wp:effectExtent l="0" t="0" r="0" b="0"/>
-            <wp:docPr id="117" descr="" name=""/>
+            <wp:docPr id="121" descr="" name=""/>
             <wp:cNvGraphicFramePr>
               <a:graphicFrameLocks xmlns:a="http://schemas.openxmlformats.org/drawingml/2006/main" noChangeAspect="1"/>
             </wp:cNvGraphicFramePr>
@@ -35937,11 +36461,11 @@
               <a:graphicData uri="http://schemas.openxmlformats.org/drawingml/2006/picture">
                 <pic:pic xmlns:pic="http://schemas.openxmlformats.org/drawingml/2006/picture">
                   <pic:nvPicPr>
-                    <pic:cNvPr id="117" name="Picture"/>
+                    <pic:cNvPr id="121" name="Picture"/>
                     <pic:cNvPicPr/>
                   </pic:nvPicPr>
                   <pic:blipFill>
-                    <a:blip r:embed="img117"/>
+                    <a:blip r:embed="img121"/>
                     <a:stretch>
                       <a:fillRect/>
                     </a:stretch>
@@ -35949,7 +36473,7 @@
                   <pic:spPr bwMode="auto">
                     <a:xfrm>
                       <a:off x="0" y="0"/>
-                      <a:ext cx="4629150" cy="7286625"/>
+                      <a:ext cx="4629150" cy="6724650"/>
                     </a:xfrm>
                     <a:prstGeom prst="rect">
                       <a:avLst/>
@@ -36327,7 +36851,27 @@
           <w:i/>
           <w:color w:val="000000"/>
         </w:rPr>
-        <w:t xml:space="preserve">ondre</w:t>
+        <w:t xml:space="preserve">Ondrej Jedin</w:t>
+      </w:r>
+      <w:r>
+        <w:rPr>
+          <w:rFonts w:ascii="Times New Roman" w:eastAsia="Times New Roman" w:hAnsi="Times New Roman" w:cs="Times New Roman"/>
+          <w:sz w:val="20"/>
+          <w:szCs w:val="20"/>
+          <w:i/>
+          <w:color w:val="000000"/>
+        </w:rPr>
+        <w:t xml:space="preserve">á</w:t>
+      </w:r>
+      <w:r>
+        <w:rPr>
+          <w:rFonts w:ascii="Times New Roman" w:eastAsia="Times New Roman" w:hAnsi="Times New Roman" w:cs="Times New Roman"/>
+          <w:sz w:val="20"/>
+          <w:szCs w:val="20"/>
+          <w:i/>
+          <w:color w:val="000000"/>
+        </w:rPr>
+        <w:t xml:space="preserve">k</w:t>
       </w:r>
     </w:p>
     <w:p>
@@ -36352,9 +36896,9 @@
         </w:rPr>
         <w:drawing>
           <wp:inline distT="0" distB="0" distL="0" distR="0">
-            <wp:extent cx="5694680" cy="4996180"/>
+            <wp:extent cx="5732145" cy="7722870"/>
             <wp:effectExtent l="0" t="0" r="0" b="0"/>
-            <wp:docPr id="118" descr="" name=""/>
+            <wp:docPr id="122" descr="" name=""/>
             <wp:cNvGraphicFramePr>
               <a:graphicFrameLocks xmlns:a="http://schemas.openxmlformats.org/drawingml/2006/main" noChangeAspect="1"/>
             </wp:cNvGraphicFramePr>
@@ -36362,11 +36906,11 @@
               <a:graphicData uri="http://schemas.openxmlformats.org/drawingml/2006/picture">
                 <pic:pic xmlns:pic="http://schemas.openxmlformats.org/drawingml/2006/picture">
                   <pic:nvPicPr>
-                    <pic:cNvPr id="118" name="Picture"/>
+                    <pic:cNvPr id="122" name="Picture"/>
                     <pic:cNvPicPr/>
                   </pic:nvPicPr>
                   <pic:blipFill>
-                    <a:blip r:embed="img118"/>
+                    <a:blip r:embed="img122"/>
                     <a:stretch>
                       <a:fillRect/>
                     </a:stretch>
@@ -36374,7 +36918,7 @@
                   <pic:spPr bwMode="auto">
                     <a:xfrm>
                       <a:off x="0" y="0"/>
-                      <a:ext cx="5694680" cy="4996180"/>
+                      <a:ext cx="5732145" cy="7722870"/>
                     </a:xfrm>
                     <a:prstGeom prst="rect">
                       <a:avLst/>
@@ -36805,7 +37349,7 @@
           <wp:inline distT="0" distB="0" distL="0" distR="0">
             <wp:extent cx="3752850" cy="6858000"/>
             <wp:effectExtent l="0" t="0" r="0" b="0"/>
-            <wp:docPr id="119" descr="" name=""/>
+            <wp:docPr id="123" descr="" name=""/>
             <wp:cNvGraphicFramePr>
               <a:graphicFrameLocks xmlns:a="http://schemas.openxmlformats.org/drawingml/2006/main" noChangeAspect="1"/>
             </wp:cNvGraphicFramePr>
@@ -36813,11 +37357,11 @@
               <a:graphicData uri="http://schemas.openxmlformats.org/drawingml/2006/picture">
                 <pic:pic xmlns:pic="http://schemas.openxmlformats.org/drawingml/2006/picture">
                   <pic:nvPicPr>
-                    <pic:cNvPr id="119" name="Picture"/>
+                    <pic:cNvPr id="123" name="Picture"/>
                     <pic:cNvPicPr/>
                   </pic:nvPicPr>
                   <pic:blipFill>
-                    <a:blip r:embed="img119"/>
+                    <a:blip r:embed="img123"/>
                     <a:stretch>
                       <a:fillRect/>
                     </a:stretch>
@@ -38977,7 +39521,7 @@
       <w:fldChar w:fldCharType="begin"/>
       <w:instrText xml:space="preserve">PAGE </w:instrText>
       <w:fldChar w:fldCharType="separate"/>
-      <w:t xml:space="preserve">26</w:t>
+      <w:t xml:space="preserve">27</w:t>
     </w:r>
     <w:r>
       <w:fldChar w:fldCharType="end"/>
@@ -39297,7 +39841,7 @@
     </w:lvl>
   </w:abstractNum>
   <w:abstractNum w:abstractNumId="7">
-    <w:nsid w:val="1443dd"/>
+    <w:nsid w:val="720535"/>
     <w:name w:val="HTML-List1"/>
     <w:multiLevelType w:val="multilevel"/>
     <w:lvl w:ilvl="0">

</xml_diff>